<commit_message>
Updated UG Sections Updated DG Section w input from Harish Updated DG Diagrams by Qiyun
</commit_message>
<xml_diff>
--- a/Fini User Manual v2.0J.docx
+++ b/Fini User Manual v2.0J.docx
@@ -758,7 +758,7 @@
               <w:rPr>
                 <w:rFonts w:ascii="Avenir Book" w:hAnsi="Avenir Book"/>
               </w:rPr>
-              <w:t>2.5</w:t>
+              <w:t>2.4</w:t>
             </w:r>
             <w:r>
               <w:rPr>
@@ -777,7 +777,7 @@
               <w:rPr>
                 <w:rFonts w:ascii="Avenir Book" w:hAnsi="Avenir Book"/>
               </w:rPr>
-              <w:t>2.6</w:t>
+              <w:t>2.5</w:t>
             </w:r>
             <w:r>
               <w:rPr>
@@ -796,7 +796,7 @@
               <w:rPr>
                 <w:rFonts w:ascii="Avenir Book" w:hAnsi="Avenir Book"/>
               </w:rPr>
-              <w:t>2.7</w:t>
+              <w:t>2.6</w:t>
             </w:r>
             <w:r>
               <w:rPr>
@@ -810,7 +810,7 @@
                 <w:rFonts w:ascii="Avenir Book" w:hAnsi="Avenir Book"/>
               </w:rPr>
               <w:br/>
-              <w:t>2.8</w:t>
+              <w:t>2.7</w:t>
             </w:r>
             <w:r>
               <w:rPr>
@@ -829,7 +829,7 @@
               <w:rPr>
                 <w:rFonts w:ascii="Avenir Book" w:hAnsi="Avenir Book"/>
               </w:rPr>
-              <w:t>2.9</w:t>
+              <w:t>2.8</w:t>
             </w:r>
             <w:r>
               <w:rPr>
@@ -931,21 +931,12 @@
                 <w:rFonts w:ascii="Avenir Book" w:hAnsi="Avenir Book"/>
               </w:rPr>
               <w:tab/>
-              <w:t>Architecture</w:t>
-            </w:r>
-            <w:r>
-              <w:rPr>
-                <w:rFonts w:ascii="Avenir Book" w:hAnsi="Avenir Book"/>
-              </w:rPr>
-              <w:br/>
-              <w:t>3.2</w:t>
-            </w:r>
-            <w:r>
-              <w:rPr>
-                <w:rFonts w:ascii="Avenir Book" w:hAnsi="Avenir Book"/>
-              </w:rPr>
-              <w:tab/>
-              <w:t>Command Flow</w:t>
+            </w:r>
+            <w:r>
+              <w:rPr>
+                <w:rFonts w:ascii="Avenir Book" w:hAnsi="Avenir Book"/>
+              </w:rPr>
+              <w:t>Forward</w:t>
             </w:r>
           </w:p>
           <w:p>
@@ -958,6 +949,20 @@
               <w:rPr>
                 <w:rFonts w:ascii="Avenir Book" w:hAnsi="Avenir Book"/>
               </w:rPr>
+              <w:t>3.2</w:t>
+            </w:r>
+            <w:r>
+              <w:rPr>
+                <w:rFonts w:ascii="Avenir Book" w:hAnsi="Avenir Book"/>
+              </w:rPr>
+              <w:tab/>
+              <w:t>Architecture</w:t>
+            </w:r>
+            <w:r>
+              <w:rPr>
+                <w:rFonts w:ascii="Avenir Book" w:hAnsi="Avenir Book"/>
+              </w:rPr>
+              <w:br/>
               <w:t>3.3</w:t>
             </w:r>
             <w:r>
@@ -965,7 +970,7 @@
                 <w:rFonts w:ascii="Avenir Book" w:hAnsi="Avenir Book"/>
               </w:rPr>
               <w:tab/>
-              <w:t>Components</w:t>
+              <w:t>Command Flow</w:t>
             </w:r>
           </w:p>
           <w:p>
@@ -985,7 +990,7 @@
                 <w:rFonts w:ascii="Avenir Book" w:hAnsi="Avenir Book"/>
               </w:rPr>
               <w:tab/>
-              <w:t>Known Issues</w:t>
+              <w:t>Components</w:t>
             </w:r>
           </w:p>
           <w:p>
@@ -1005,13 +1010,33 @@
                 <w:rFonts w:ascii="Avenir Book" w:hAnsi="Avenir Book"/>
               </w:rPr>
               <w:tab/>
-              <w:t>Future Development</w:t>
+              <w:t>Known Issues</w:t>
             </w:r>
           </w:p>
           <w:p>
             <w:pPr>
               <w:rPr>
                 <w:rFonts w:ascii="Avenir Book" w:hAnsi="Avenir Book"/>
+              </w:rPr>
+            </w:pPr>
+            <w:r>
+              <w:rPr>
+                <w:rFonts w:ascii="Avenir Book" w:hAnsi="Avenir Book"/>
+              </w:rPr>
+              <w:t>3.6</w:t>
+            </w:r>
+            <w:r>
+              <w:rPr>
+                <w:rFonts w:ascii="Avenir Book" w:hAnsi="Avenir Book"/>
+              </w:rPr>
+              <w:tab/>
+              <w:t>Future Development</w:t>
+            </w:r>
+          </w:p>
+          <w:p>
+            <w:pPr>
+              <w:rPr>
+                <w:rFonts w:ascii="Avenir Book" w:hAnsi="Avenir Book"/>
                 <w:vanish/>
               </w:rPr>
             </w:pPr>
@@ -1019,7 +1044,7 @@
               <w:rPr>
                 <w:rFonts w:ascii="Avenir Book" w:hAnsi="Avenir Book"/>
               </w:rPr>
-              <w:t>3.6</w:t>
+              <w:t>3.7</w:t>
             </w:r>
             <w:r>
               <w:rPr>
@@ -1313,16 +1338,13 @@
           <w:rFonts w:ascii="Avenir Book" w:hAnsi="Avenir Book"/>
         </w:rPr>
       </w:pPr>
-      <w:proofErr w:type="spellStart"/>
-      <w:proofErr w:type="gramStart"/>
-      <w:r>
-        <w:rPr>
-          <w:rFonts w:ascii="Avenir Book" w:hAnsi="Avenir Book"/>
-        </w:rPr>
-        <w:t>asdf</w:t>
-      </w:r>
-      <w:proofErr w:type="spellEnd"/>
-      <w:proofErr w:type="gramEnd"/>
+    </w:p>
+    <w:p>
+      <w:pPr>
+        <w:rPr>
+          <w:rFonts w:ascii="Avenir Book" w:hAnsi="Avenir Book"/>
+        </w:rPr>
+      </w:pPr>
     </w:p>
     <w:p>
       <w:pPr>
@@ -2075,13 +2097,6 @@
     </w:p>
     <w:p>
       <w:pPr>
-        <w:rPr>
-          <w:rFonts w:ascii="Avenir Book" w:hAnsi="Avenir Book"/>
-        </w:rPr>
-      </w:pPr>
-    </w:p>
-    <w:p>
-      <w:pPr>
         <w:ind w:right="480"/>
         <w:rPr>
           <w:rFonts w:ascii="Avenir Book" w:hAnsi="Avenir Book"/>
@@ -2154,16 +2169,277 @@
     </w:p>
     <w:p>
       <w:pPr>
-        <w:rPr>
-          <w:rFonts w:ascii="Avenir Book" w:hAnsi="Avenir Book"/>
-        </w:rPr>
-      </w:pPr>
-      <w:r>
-        <w:rPr>
-          <w:rFonts w:ascii="Avenir Book" w:hAnsi="Avenir Book"/>
-        </w:rPr>
-        <w:t>&lt;TODO&gt;</w:t>
-      </w:r>
+        <w:pStyle w:val="ListParagraph"/>
+        <w:numPr>
+          <w:ilvl w:val="0"/>
+          <w:numId w:val="20"/>
+        </w:numPr>
+        <w:rPr>
+          <w:rFonts w:ascii="Avenir Book" w:hAnsi="Avenir Book"/>
+        </w:rPr>
+      </w:pPr>
+      <w:r>
+        <w:rPr>
+          <w:rFonts w:ascii="Avenir Book" w:hAnsi="Avenir Book"/>
+          <w:sz w:val="24"/>
+        </w:rPr>
+        <w:t>Windows 8 or later</w:t>
+      </w:r>
+    </w:p>
+    <w:p>
+      <w:pPr>
+        <w:pStyle w:val="ListParagraph"/>
+        <w:numPr>
+          <w:ilvl w:val="0"/>
+          <w:numId w:val="20"/>
+        </w:numPr>
+        <w:rPr>
+          <w:rFonts w:ascii="Avenir Book" w:hAnsi="Avenir Book"/>
+        </w:rPr>
+      </w:pPr>
+      <w:r>
+        <w:rPr>
+          <w:rFonts w:ascii="Avenir Book" w:hAnsi="Avenir Book"/>
+          <w:sz w:val="24"/>
+        </w:rPr>
+        <w:t>Mac OS X Mountain Lion or later</w:t>
+      </w:r>
+    </w:p>
+    <w:p>
+      <w:pPr>
+        <w:pStyle w:val="ListParagraph"/>
+        <w:numPr>
+          <w:ilvl w:val="0"/>
+          <w:numId w:val="20"/>
+        </w:numPr>
+        <w:rPr>
+          <w:rFonts w:ascii="Avenir Book" w:hAnsi="Avenir Book"/>
+        </w:rPr>
+      </w:pPr>
+      <w:r>
+        <w:rPr>
+          <w:rFonts w:ascii="Avenir Book" w:hAnsi="Avenir Book"/>
+          <w:sz w:val="24"/>
+        </w:rPr>
+        <w:t>Java software installed</w:t>
+      </w:r>
+    </w:p>
+    <w:p>
+      <w:pPr>
+        <w:rPr>
+          <w:rFonts w:ascii="Avenir Book" w:hAnsi="Avenir Book"/>
+        </w:rPr>
+      </w:pPr>
+    </w:p>
+    <w:p>
+      <w:pPr>
+        <w:rPr>
+          <w:rFonts w:ascii="Avenir Book" w:hAnsi="Avenir Book"/>
+        </w:rPr>
+      </w:pPr>
+    </w:p>
+    <w:p>
+      <w:pPr>
+        <w:rPr>
+          <w:rFonts w:ascii="Avenir Book" w:hAnsi="Avenir Book"/>
+        </w:rPr>
+      </w:pPr>
+    </w:p>
+    <w:p>
+      <w:pPr>
+        <w:rPr>
+          <w:rFonts w:ascii="Avenir Book" w:hAnsi="Avenir Book"/>
+        </w:rPr>
+      </w:pPr>
+    </w:p>
+    <w:p>
+      <w:pPr>
+        <w:rPr>
+          <w:rFonts w:ascii="Avenir Book" w:hAnsi="Avenir Book"/>
+        </w:rPr>
+      </w:pPr>
+    </w:p>
+    <w:p>
+      <w:pPr>
+        <w:rPr>
+          <w:rFonts w:ascii="Avenir Book" w:hAnsi="Avenir Book"/>
+        </w:rPr>
+      </w:pPr>
+    </w:p>
+    <w:p>
+      <w:pPr>
+        <w:rPr>
+          <w:rFonts w:ascii="Avenir Book" w:hAnsi="Avenir Book"/>
+        </w:rPr>
+      </w:pPr>
+    </w:p>
+    <w:p>
+      <w:pPr>
+        <w:rPr>
+          <w:rFonts w:ascii="Avenir Book" w:hAnsi="Avenir Book"/>
+        </w:rPr>
+      </w:pPr>
+    </w:p>
+    <w:p>
+      <w:pPr>
+        <w:rPr>
+          <w:rFonts w:ascii="Avenir Book" w:hAnsi="Avenir Book"/>
+        </w:rPr>
+      </w:pPr>
+    </w:p>
+    <w:p>
+      <w:pPr>
+        <w:rPr>
+          <w:rFonts w:ascii="Avenir Book" w:hAnsi="Avenir Book"/>
+        </w:rPr>
+      </w:pPr>
+    </w:p>
+    <w:p>
+      <w:pPr>
+        <w:rPr>
+          <w:rFonts w:ascii="Avenir Book" w:hAnsi="Avenir Book"/>
+        </w:rPr>
+      </w:pPr>
+    </w:p>
+    <w:p>
+      <w:pPr>
+        <w:rPr>
+          <w:rFonts w:ascii="Avenir Book" w:hAnsi="Avenir Book"/>
+        </w:rPr>
+      </w:pPr>
+    </w:p>
+    <w:p>
+      <w:pPr>
+        <w:rPr>
+          <w:rFonts w:ascii="Avenir Book" w:hAnsi="Avenir Book"/>
+        </w:rPr>
+      </w:pPr>
+    </w:p>
+    <w:p>
+      <w:pPr>
+        <w:rPr>
+          <w:rFonts w:ascii="Avenir Book" w:hAnsi="Avenir Book"/>
+        </w:rPr>
+      </w:pPr>
+    </w:p>
+    <w:p>
+      <w:pPr>
+        <w:rPr>
+          <w:rFonts w:ascii="Avenir Book" w:hAnsi="Avenir Book"/>
+        </w:rPr>
+      </w:pPr>
+    </w:p>
+    <w:p>
+      <w:pPr>
+        <w:rPr>
+          <w:rFonts w:ascii="Avenir Book" w:hAnsi="Avenir Book"/>
+        </w:rPr>
+      </w:pPr>
+    </w:p>
+    <w:p>
+      <w:pPr>
+        <w:rPr>
+          <w:rFonts w:ascii="Avenir Book" w:hAnsi="Avenir Book"/>
+        </w:rPr>
+      </w:pPr>
+    </w:p>
+    <w:p>
+      <w:pPr>
+        <w:rPr>
+          <w:rFonts w:ascii="Avenir Book" w:hAnsi="Avenir Book"/>
+        </w:rPr>
+      </w:pPr>
+    </w:p>
+    <w:p>
+      <w:pPr>
+        <w:rPr>
+          <w:rFonts w:ascii="Avenir Book" w:hAnsi="Avenir Book"/>
+        </w:rPr>
+      </w:pPr>
+    </w:p>
+    <w:p>
+      <w:pPr>
+        <w:rPr>
+          <w:rFonts w:ascii="Avenir Book" w:hAnsi="Avenir Book"/>
+        </w:rPr>
+      </w:pPr>
+    </w:p>
+    <w:p>
+      <w:pPr>
+        <w:rPr>
+          <w:rFonts w:ascii="Avenir Book" w:hAnsi="Avenir Book"/>
+        </w:rPr>
+      </w:pPr>
+    </w:p>
+    <w:p>
+      <w:pPr>
+        <w:rPr>
+          <w:rFonts w:ascii="Avenir Book" w:hAnsi="Avenir Book"/>
+        </w:rPr>
+      </w:pPr>
+    </w:p>
+    <w:p>
+      <w:pPr>
+        <w:rPr>
+          <w:rFonts w:ascii="Avenir Book" w:hAnsi="Avenir Book"/>
+        </w:rPr>
+      </w:pPr>
+    </w:p>
+    <w:p>
+      <w:pPr>
+        <w:rPr>
+          <w:rFonts w:ascii="Avenir Book" w:hAnsi="Avenir Book"/>
+        </w:rPr>
+      </w:pPr>
+    </w:p>
+    <w:p>
+      <w:pPr>
+        <w:rPr>
+          <w:rFonts w:ascii="Avenir Book" w:hAnsi="Avenir Book"/>
+        </w:rPr>
+      </w:pPr>
+    </w:p>
+    <w:p>
+      <w:pPr>
+        <w:rPr>
+          <w:rFonts w:ascii="Avenir Book" w:hAnsi="Avenir Book"/>
+        </w:rPr>
+      </w:pPr>
+    </w:p>
+    <w:p>
+      <w:pPr>
+        <w:rPr>
+          <w:rFonts w:ascii="Avenir Book" w:hAnsi="Avenir Book"/>
+        </w:rPr>
+      </w:pPr>
+    </w:p>
+    <w:p>
+      <w:pPr>
+        <w:rPr>
+          <w:rFonts w:ascii="Avenir Book" w:hAnsi="Avenir Book"/>
+        </w:rPr>
+      </w:pPr>
+    </w:p>
+    <w:p>
+      <w:pPr>
+        <w:rPr>
+          <w:rFonts w:ascii="Avenir Book" w:hAnsi="Avenir Book"/>
+        </w:rPr>
+      </w:pPr>
+    </w:p>
+    <w:p>
+      <w:pPr>
+        <w:rPr>
+          <w:rFonts w:ascii="Avenir Book" w:hAnsi="Avenir Book"/>
+        </w:rPr>
+      </w:pPr>
+    </w:p>
+    <w:p>
+      <w:pPr>
+        <w:rPr>
+          <w:rFonts w:ascii="Avenir Book" w:hAnsi="Avenir Book"/>
+        </w:rPr>
+      </w:pPr>
     </w:p>
     <w:p>
       <w:pPr>
@@ -2439,6 +2715,13 @@
       <w:pPr>
         <w:rPr>
           <w:rFonts w:ascii="Avenir Book" w:hAnsi="Avenir Book"/>
+        </w:rPr>
+      </w:pPr>
+    </w:p>
+    <w:p>
+      <w:pPr>
+        <w:rPr>
+          <w:rFonts w:ascii="Avenir Book" w:hAnsi="Avenir Book"/>
           <w:b/>
           <w:color w:val="4F81BD" w:themeColor="accent1"/>
         </w:rPr>
@@ -2557,6 +2840,13 @@
       <w:pPr>
         <w:rPr>
           <w:rFonts w:ascii="Avenir Book" w:hAnsi="Avenir Book"/>
+        </w:rPr>
+      </w:pPr>
+    </w:p>
+    <w:p>
+      <w:pPr>
+        <w:rPr>
+          <w:rFonts w:ascii="Avenir Book" w:hAnsi="Avenir Book"/>
           <w:b/>
           <w:color w:val="4F81BD" w:themeColor="accent1"/>
         </w:rPr>
@@ -2642,6 +2932,83 @@
       <w:pPr>
         <w:rPr>
           <w:rFonts w:ascii="Avenir Book" w:hAnsi="Avenir Book"/>
+        </w:rPr>
+      </w:pPr>
+    </w:p>
+    <w:p>
+      <w:pPr>
+        <w:rPr>
+          <w:rFonts w:ascii="Avenir Book" w:hAnsi="Avenir Book"/>
+        </w:rPr>
+      </w:pPr>
+    </w:p>
+    <w:p>
+      <w:pPr>
+        <w:ind w:right="480"/>
+        <w:rPr>
+          <w:rFonts w:ascii="Avenir Book" w:hAnsi="Avenir Book"/>
+          <w:b/>
+          <w:color w:val="1F497D" w:themeColor="text2"/>
+          <w:sz w:val="56"/>
+          <w:szCs w:val="56"/>
+        </w:rPr>
+      </w:pPr>
+      <w:r>
+        <w:rPr>
+          <w:rFonts w:ascii="Avenir Book" w:hAnsi="Avenir Book"/>
+          <w:b/>
+          <w:color w:val="1F497D" w:themeColor="text2"/>
+          <w:sz w:val="56"/>
+          <w:szCs w:val="56"/>
+        </w:rPr>
+        <w:t>2</w:t>
+      </w:r>
+      <w:r>
+        <w:rPr>
+          <w:rFonts w:ascii="Avenir Book" w:hAnsi="Avenir Book"/>
+          <w:b/>
+          <w:color w:val="1F497D" w:themeColor="text2"/>
+          <w:sz w:val="56"/>
+          <w:szCs w:val="56"/>
+        </w:rPr>
+        <w:t xml:space="preserve"> | </w:t>
+      </w:r>
+      <w:r>
+        <w:rPr>
+          <w:rFonts w:ascii="Avenir Book" w:hAnsi="Avenir Book"/>
+          <w:b/>
+          <w:color w:val="1F497D" w:themeColor="text2"/>
+          <w:sz w:val="56"/>
+          <w:szCs w:val="56"/>
+        </w:rPr>
+        <w:t>Getting Started</w:t>
+      </w:r>
+    </w:p>
+    <w:p>
+      <w:pPr>
+        <w:rPr>
+          <w:rFonts w:ascii="Avenir Book" w:hAnsi="Avenir Book"/>
+          <w:sz w:val="28"/>
+        </w:rPr>
+      </w:pPr>
+      <w:r>
+        <w:rPr>
+          <w:rFonts w:ascii="Avenir Book" w:hAnsi="Avenir Book"/>
+          <w:b/>
+          <w:noProof/>
+          <w:color w:val="1F497D" w:themeColor="text2"/>
+          <w:sz w:val="28"/>
+          <w:szCs w:val="28"/>
+        </w:rPr>
+        <w:pict>
+          <v:shape id="_x0000_s1034" type="#_x0000_t32" style="position:absolute;margin-left:-36pt;margin-top:.7pt;width:520.55pt;height:.05pt;z-index:251672576;mso-position-horizontal:absolute;mso-position-vertical:absolute" o:connectortype="straight"/>
+        </w:pict>
+      </w:r>
+    </w:p>
+    <w:p>
+      <w:pPr>
+        <w:rPr>
+          <w:rFonts w:ascii="Avenir Book" w:hAnsi="Avenir Book"/>
           <w:b/>
           <w:color w:val="4F81BD" w:themeColor="accent1"/>
         </w:rPr>
@@ -2713,6 +3080,13 @@
       <w:pPr>
         <w:rPr>
           <w:rFonts w:ascii="Avenir Book" w:hAnsi="Avenir Book"/>
+        </w:rPr>
+      </w:pPr>
+    </w:p>
+    <w:p>
+      <w:pPr>
+        <w:rPr>
+          <w:rFonts w:ascii="Avenir Book" w:hAnsi="Avenir Book"/>
           <w:b/>
           <w:color w:val="4F81BD" w:themeColor="accent1"/>
         </w:rPr>
@@ -2848,35 +3222,3883 @@
           <w:rFonts w:ascii="Avenir Book" w:hAnsi="Avenir Book"/>
         </w:rPr>
       </w:pPr>
+      <w:r>
+        <w:rPr>
+          <w:rFonts w:ascii="Avenir Book" w:hAnsi="Avenir Book"/>
+        </w:rPr>
+        <w:t>We recognize that the “undo” function is crucial to almost any user. This function will be useful to users in scenarios where a task has accidentally been deleted, a task has been incorrectly updated or if the user wants to quickly cancel a task that has just been added. To undo, simply enter:</w:t>
+      </w:r>
+    </w:p>
+    <w:p>
+      <w:pPr>
+        <w:rPr>
+          <w:rFonts w:ascii="Avenir Book" w:hAnsi="Avenir Book"/>
+        </w:rPr>
+      </w:pPr>
+    </w:p>
+    <w:p>
+      <w:pPr>
+        <w:rPr>
+          <w:rFonts w:ascii="Consolas" w:hAnsi="Consolas"/>
+        </w:rPr>
+      </w:pPr>
+      <w:r>
+        <w:rPr>
+          <w:rFonts w:ascii="Consolas" w:hAnsi="Consolas"/>
+        </w:rPr>
+        <w:t xml:space="preserve">&gt;&gt; </w:t>
+      </w:r>
+      <w:proofErr w:type="gramStart"/>
+      <w:r>
+        <w:rPr>
+          <w:rFonts w:ascii="Consolas" w:hAnsi="Consolas"/>
+        </w:rPr>
+        <w:t>undo</w:t>
+      </w:r>
+      <w:proofErr w:type="gramEnd"/>
+    </w:p>
+    <w:p>
+      <w:pPr>
+        <w:rPr>
+          <w:rFonts w:ascii="Avenir Book" w:hAnsi="Avenir Book"/>
+        </w:rPr>
+      </w:pPr>
+    </w:p>
+    <w:p>
+      <w:pPr>
+        <w:rPr>
+          <w:rFonts w:ascii="Avenir Book" w:hAnsi="Avenir Book"/>
+        </w:rPr>
+      </w:pPr>
+      <w:r>
+        <w:rPr>
+          <w:rFonts w:ascii="Avenir Book" w:hAnsi="Avenir Book"/>
+        </w:rPr>
+        <w:t>Quick Tip! FINI supports undo for up to three past commands. To undo up to 3 commands, use:</w:t>
+      </w:r>
+    </w:p>
+    <w:p>
+      <w:pPr>
+        <w:rPr>
+          <w:rFonts w:ascii="Avenir Book" w:hAnsi="Avenir Book"/>
+        </w:rPr>
+      </w:pPr>
+    </w:p>
+    <w:p>
+      <w:pPr>
+        <w:rPr>
+          <w:rFonts w:ascii="Consolas" w:hAnsi="Consolas"/>
+        </w:rPr>
+      </w:pPr>
+      <w:r>
+        <w:rPr>
+          <w:rFonts w:ascii="Consolas" w:hAnsi="Consolas"/>
+        </w:rPr>
+        <w:t xml:space="preserve">&gt;&gt; </w:t>
+      </w:r>
+      <w:proofErr w:type="gramStart"/>
+      <w:r>
+        <w:rPr>
+          <w:rFonts w:ascii="Consolas" w:hAnsi="Consolas"/>
+        </w:rPr>
+        <w:t>undo</w:t>
+      </w:r>
+      <w:proofErr w:type="gramEnd"/>
+      <w:r>
+        <w:rPr>
+          <w:rFonts w:ascii="Consolas" w:hAnsi="Consolas"/>
+        </w:rPr>
+        <w:t xml:space="preserve"> &lt;num&gt;</w:t>
+      </w:r>
+    </w:p>
+    <w:p>
+      <w:pPr>
+        <w:rPr>
+          <w:rFonts w:ascii="Avenir Book" w:hAnsi="Avenir Book"/>
+        </w:rPr>
+      </w:pPr>
+    </w:p>
+    <w:p>
+      <w:pPr>
+        <w:rPr>
+          <w:rFonts w:ascii="Avenir Book" w:hAnsi="Avenir Book"/>
+        </w:rPr>
+      </w:pPr>
+      <w:r>
+        <w:rPr>
+          <w:rFonts w:ascii="Avenir Book" w:hAnsi="Avenir Book"/>
+        </w:rPr>
+        <w:t xml:space="preserve">Note that </w:t>
+      </w:r>
+      <w:r>
+        <w:rPr>
+          <w:rFonts w:ascii="Consolas" w:hAnsi="Consolas"/>
+        </w:rPr>
+        <w:t>&lt;num&gt;</w:t>
+      </w:r>
+      <w:r>
+        <w:rPr>
+          <w:rFonts w:ascii="Avenir Book" w:hAnsi="Avenir Book"/>
+        </w:rPr>
+        <w:t xml:space="preserve"> can take values from 1 to 3.</w:t>
+      </w:r>
+    </w:p>
+    <w:p>
+      <w:pPr>
+        <w:rPr>
+          <w:rFonts w:ascii="Avenir Book" w:hAnsi="Avenir Book"/>
+        </w:rPr>
+      </w:pPr>
+    </w:p>
+    <w:p>
+      <w:pPr>
+        <w:rPr>
+          <w:rFonts w:ascii="Avenir Book" w:hAnsi="Avenir Book"/>
+        </w:rPr>
+      </w:pPr>
+    </w:p>
+    <w:p>
+      <w:pPr>
+        <w:rPr>
+          <w:rFonts w:ascii="Avenir Book" w:hAnsi="Avenir Book"/>
+        </w:rPr>
+      </w:pPr>
+    </w:p>
+    <w:p>
+      <w:pPr>
+        <w:rPr>
+          <w:rFonts w:ascii="Avenir Book" w:hAnsi="Avenir Book"/>
+        </w:rPr>
+      </w:pPr>
+    </w:p>
+    <w:p>
+      <w:pPr>
+        <w:rPr>
+          <w:rFonts w:ascii="Avenir Book" w:hAnsi="Avenir Book"/>
+        </w:rPr>
+      </w:pPr>
+    </w:p>
+    <w:p>
+      <w:pPr>
+        <w:rPr>
+          <w:rFonts w:ascii="Avenir Book" w:hAnsi="Avenir Book"/>
+        </w:rPr>
+      </w:pPr>
+    </w:p>
+    <w:p>
+      <w:pPr>
+        <w:rPr>
+          <w:rFonts w:ascii="Avenir Book" w:hAnsi="Avenir Book"/>
+        </w:rPr>
+      </w:pPr>
+    </w:p>
+    <w:p>
+      <w:pPr>
+        <w:ind w:right="480"/>
+        <w:rPr>
+          <w:rFonts w:ascii="Avenir Book" w:hAnsi="Avenir Book"/>
+          <w:b/>
+          <w:color w:val="1F497D" w:themeColor="text2"/>
+          <w:sz w:val="56"/>
+          <w:szCs w:val="56"/>
+        </w:rPr>
+      </w:pPr>
+      <w:r>
+        <w:rPr>
+          <w:rFonts w:ascii="Avenir Book" w:hAnsi="Avenir Book"/>
+          <w:b/>
+          <w:color w:val="1F497D" w:themeColor="text2"/>
+          <w:sz w:val="56"/>
+          <w:szCs w:val="56"/>
+        </w:rPr>
+        <w:t>2</w:t>
+      </w:r>
+      <w:r>
+        <w:rPr>
+          <w:rFonts w:ascii="Avenir Book" w:hAnsi="Avenir Book"/>
+          <w:b/>
+          <w:color w:val="1F497D" w:themeColor="text2"/>
+          <w:sz w:val="56"/>
+          <w:szCs w:val="56"/>
+        </w:rPr>
+        <w:t xml:space="preserve"> | </w:t>
+      </w:r>
+      <w:r>
+        <w:rPr>
+          <w:rFonts w:ascii="Avenir Book" w:hAnsi="Avenir Book"/>
+          <w:b/>
+          <w:color w:val="1F497D" w:themeColor="text2"/>
+          <w:sz w:val="56"/>
+          <w:szCs w:val="56"/>
+        </w:rPr>
+        <w:t>Getting Started</w:t>
+      </w:r>
+    </w:p>
+    <w:p>
+      <w:pPr>
+        <w:rPr>
+          <w:rFonts w:ascii="Avenir Book" w:hAnsi="Avenir Book"/>
+          <w:sz w:val="28"/>
+        </w:rPr>
+      </w:pPr>
+      <w:r>
+        <w:rPr>
+          <w:rFonts w:ascii="Avenir Book" w:hAnsi="Avenir Book"/>
+          <w:b/>
+          <w:noProof/>
+          <w:color w:val="1F497D" w:themeColor="text2"/>
+          <w:sz w:val="28"/>
+          <w:szCs w:val="28"/>
+        </w:rPr>
+        <w:pict>
+          <v:shape id="_x0000_s1035" type="#_x0000_t32" style="position:absolute;margin-left:-36pt;margin-top:.7pt;width:520.55pt;height:.05pt;z-index:251674624;mso-position-horizontal:absolute;mso-position-vertical:absolute" o:connectortype="straight"/>
+        </w:pict>
+      </w:r>
+    </w:p>
+    <w:p>
+      <w:pPr>
+        <w:rPr>
+          <w:rFonts w:ascii="Avenir Book" w:hAnsi="Avenir Book"/>
+          <w:color w:val="5F497A" w:themeColor="accent4" w:themeShade="BF"/>
+          <w:sz w:val="32"/>
+          <w:u w:val="single"/>
+        </w:rPr>
+      </w:pPr>
+      <w:r>
+        <w:rPr>
+          <w:rFonts w:ascii="Avenir Book" w:hAnsi="Avenir Book"/>
+          <w:color w:val="5F497A" w:themeColor="accent4" w:themeShade="BF"/>
+          <w:sz w:val="32"/>
+          <w:u w:val="single"/>
+        </w:rPr>
+        <w:t>2.4</w:t>
+      </w:r>
+      <w:r>
+        <w:rPr>
+          <w:rFonts w:ascii="Avenir Book" w:hAnsi="Avenir Book"/>
+          <w:color w:val="5F497A" w:themeColor="accent4" w:themeShade="BF"/>
+          <w:sz w:val="32"/>
+          <w:u w:val="single"/>
+        </w:rPr>
+        <w:t xml:space="preserve"> | </w:t>
+      </w:r>
+      <w:r>
+        <w:rPr>
+          <w:rFonts w:ascii="Avenir Book" w:hAnsi="Avenir Book"/>
+          <w:color w:val="5F497A" w:themeColor="accent4" w:themeShade="BF"/>
+          <w:sz w:val="32"/>
+          <w:u w:val="single"/>
+        </w:rPr>
+        <w:tab/>
+      </w:r>
+      <w:r>
+        <w:rPr>
+          <w:rFonts w:ascii="Avenir Book" w:hAnsi="Avenir Book"/>
+          <w:color w:val="5F497A" w:themeColor="accent4" w:themeShade="BF"/>
+          <w:sz w:val="32"/>
+          <w:u w:val="single"/>
+        </w:rPr>
+        <w:t>Deleting a Task</w:t>
+      </w:r>
+    </w:p>
+    <w:p>
+      <w:pPr>
+        <w:rPr>
+          <w:rFonts w:ascii="Avenir Book" w:hAnsi="Avenir Book"/>
+        </w:rPr>
+      </w:pPr>
+      <w:r>
+        <w:rPr>
+          <w:rFonts w:ascii="Avenir Book" w:hAnsi="Avenir Book"/>
+        </w:rPr>
+        <w:t>The user may want to delete tasks which details have been keyed incorrectly or for cases such as a meeting that has been cancelled. In this case, the user may delete the task by keying in:</w:t>
+      </w:r>
+    </w:p>
+    <w:p>
+      <w:pPr>
+        <w:rPr>
+          <w:rFonts w:ascii="Avenir Book" w:hAnsi="Avenir Book"/>
+        </w:rPr>
+      </w:pPr>
+    </w:p>
+    <w:p>
+      <w:pPr>
+        <w:rPr>
+          <w:rFonts w:ascii="Consolas" w:hAnsi="Consolas"/>
+        </w:rPr>
+      </w:pPr>
+      <w:r>
+        <w:rPr>
+          <w:rFonts w:ascii="Consolas" w:hAnsi="Consolas"/>
+        </w:rPr>
+        <w:t xml:space="preserve">&gt;&gt; </w:t>
+      </w:r>
+      <w:proofErr w:type="gramStart"/>
+      <w:r>
+        <w:rPr>
+          <w:rFonts w:ascii="Consolas" w:hAnsi="Consolas"/>
+        </w:rPr>
+        <w:t>delete</w:t>
+      </w:r>
+      <w:proofErr w:type="gramEnd"/>
+      <w:r>
+        <w:rPr>
+          <w:rFonts w:ascii="Consolas" w:hAnsi="Consolas"/>
+        </w:rPr>
+        <w:t xml:space="preserve"> &lt;</w:t>
+      </w:r>
+      <w:proofErr w:type="spellStart"/>
+      <w:r>
+        <w:rPr>
+          <w:rFonts w:ascii="Consolas" w:hAnsi="Consolas"/>
+        </w:rPr>
+        <w:t>task_id</w:t>
+      </w:r>
+      <w:proofErr w:type="spellEnd"/>
+      <w:r>
+        <w:rPr>
+          <w:rFonts w:ascii="Consolas" w:hAnsi="Consolas"/>
+        </w:rPr>
+        <w:t>&gt;</w:t>
+      </w:r>
+    </w:p>
+    <w:p>
+      <w:pPr>
+        <w:rPr>
+          <w:rFonts w:ascii="Avenir Book" w:hAnsi="Avenir Book"/>
+        </w:rPr>
+      </w:pPr>
+    </w:p>
+    <w:p>
+      <w:pPr>
+        <w:rPr>
+          <w:rFonts w:ascii="Avenir Book" w:hAnsi="Avenir Book"/>
+        </w:rPr>
+      </w:pPr>
+      <w:r>
+        <w:rPr>
+          <w:rFonts w:ascii="Avenir Book" w:hAnsi="Avenir Book"/>
+        </w:rPr>
+        <w:t xml:space="preserve">Note that </w:t>
+      </w:r>
+      <w:r>
+        <w:rPr>
+          <w:rFonts w:ascii="Consolas" w:hAnsi="Consolas"/>
+        </w:rPr>
+        <w:t>&lt;</w:t>
+      </w:r>
+      <w:proofErr w:type="spellStart"/>
+      <w:r>
+        <w:rPr>
+          <w:rFonts w:ascii="Consolas" w:hAnsi="Consolas"/>
+        </w:rPr>
+        <w:t>task_id</w:t>
+      </w:r>
+      <w:proofErr w:type="spellEnd"/>
+      <w:r>
+        <w:rPr>
+          <w:rFonts w:ascii="Consolas" w:hAnsi="Consolas"/>
+        </w:rPr>
+        <w:t>&gt;</w:t>
+      </w:r>
+      <w:r>
+        <w:rPr>
+          <w:rFonts w:ascii="Avenir Book" w:hAnsi="Avenir Book"/>
+        </w:rPr>
+        <w:t xml:space="preserve"> takes the value of the task ID </w:t>
+      </w:r>
+      <w:proofErr w:type="gramStart"/>
+      <w:r>
+        <w:rPr>
+          <w:rFonts w:ascii="Avenir Book" w:hAnsi="Avenir Book"/>
+        </w:rPr>
+        <w:t>which</w:t>
+      </w:r>
+      <w:proofErr w:type="gramEnd"/>
+      <w:r>
+        <w:rPr>
+          <w:rFonts w:ascii="Avenir Book" w:hAnsi="Avenir Book"/>
+        </w:rPr>
+        <w:t xml:space="preserve"> is displayed on the user’s screen.</w:t>
+      </w:r>
+    </w:p>
+    <w:p>
+      <w:pPr>
+        <w:rPr>
+          <w:rFonts w:ascii="Avenir Book" w:hAnsi="Avenir Book"/>
+        </w:rPr>
+      </w:pPr>
+    </w:p>
+    <w:p>
+      <w:pPr>
+        <w:rPr>
+          <w:rFonts w:ascii="Avenir Book" w:hAnsi="Avenir Book"/>
+        </w:rPr>
+      </w:pPr>
+    </w:p>
+    <w:p>
+      <w:pPr>
+        <w:rPr>
+          <w:rFonts w:ascii="Avenir Book" w:hAnsi="Avenir Book"/>
+          <w:color w:val="5F497A" w:themeColor="accent4" w:themeShade="BF"/>
+          <w:sz w:val="32"/>
+          <w:u w:val="single"/>
+        </w:rPr>
+      </w:pPr>
+      <w:r>
+        <w:rPr>
+          <w:rFonts w:ascii="Avenir Book" w:hAnsi="Avenir Book"/>
+          <w:color w:val="5F497A" w:themeColor="accent4" w:themeShade="BF"/>
+          <w:sz w:val="32"/>
+          <w:u w:val="single"/>
+        </w:rPr>
+        <w:t>2.5</w:t>
+      </w:r>
+      <w:r>
+        <w:rPr>
+          <w:rFonts w:ascii="Avenir Book" w:hAnsi="Avenir Book"/>
+          <w:color w:val="5F497A" w:themeColor="accent4" w:themeShade="BF"/>
+          <w:sz w:val="32"/>
+          <w:u w:val="single"/>
+        </w:rPr>
+        <w:t xml:space="preserve"> | </w:t>
+      </w:r>
+      <w:r>
+        <w:rPr>
+          <w:rFonts w:ascii="Avenir Book" w:hAnsi="Avenir Book"/>
+          <w:color w:val="5F497A" w:themeColor="accent4" w:themeShade="BF"/>
+          <w:sz w:val="32"/>
+          <w:u w:val="single"/>
+        </w:rPr>
+        <w:tab/>
+      </w:r>
+      <w:r>
+        <w:rPr>
+          <w:rFonts w:ascii="Avenir Book" w:hAnsi="Avenir Book"/>
+          <w:color w:val="5F497A" w:themeColor="accent4" w:themeShade="BF"/>
+          <w:sz w:val="32"/>
+          <w:u w:val="single"/>
+        </w:rPr>
+        <w:t>Updating a Task</w:t>
+      </w:r>
+    </w:p>
+    <w:p>
+      <w:pPr>
+        <w:rPr>
+          <w:rFonts w:ascii="Avenir Book" w:hAnsi="Avenir Book"/>
+        </w:rPr>
+      </w:pPr>
+      <w:r>
+        <w:rPr>
+          <w:rFonts w:ascii="Avenir Book" w:hAnsi="Avenir Book"/>
+        </w:rPr>
+        <w:t xml:space="preserve">Updating a task can be useful for </w:t>
+      </w:r>
+      <w:r>
+        <w:rPr>
+          <w:rFonts w:ascii="Avenir Book" w:hAnsi="Avenir Book"/>
+        </w:rPr>
+        <w:t>users who wish to change minor details of the task that they have already added in. To update:</w:t>
+      </w:r>
+    </w:p>
+    <w:p>
+      <w:pPr>
+        <w:rPr>
+          <w:rFonts w:ascii="Avenir Book" w:hAnsi="Avenir Book"/>
+        </w:rPr>
+      </w:pPr>
+    </w:p>
+    <w:p>
+      <w:pPr>
+        <w:rPr>
+          <w:rFonts w:ascii="Consolas" w:hAnsi="Consolas"/>
+        </w:rPr>
+      </w:pPr>
+      <w:r>
+        <w:rPr>
+          <w:rFonts w:ascii="Consolas" w:hAnsi="Consolas"/>
+        </w:rPr>
+        <w:t xml:space="preserve">&gt;&gt; </w:t>
+      </w:r>
+      <w:proofErr w:type="gramStart"/>
+      <w:r>
+        <w:rPr>
+          <w:rFonts w:ascii="Consolas" w:hAnsi="Consolas"/>
+        </w:rPr>
+        <w:t>update</w:t>
+      </w:r>
+      <w:proofErr w:type="gramEnd"/>
+      <w:r>
+        <w:rPr>
+          <w:rFonts w:ascii="Consolas" w:hAnsi="Consolas"/>
+        </w:rPr>
+        <w:t xml:space="preserve"> &lt;</w:t>
+      </w:r>
+      <w:proofErr w:type="spellStart"/>
+      <w:r>
+        <w:rPr>
+          <w:rFonts w:ascii="Consolas" w:hAnsi="Consolas"/>
+        </w:rPr>
+        <w:t>task_id</w:t>
+      </w:r>
+      <w:proofErr w:type="spellEnd"/>
+      <w:r>
+        <w:rPr>
+          <w:rFonts w:ascii="Consolas" w:hAnsi="Consolas"/>
+        </w:rPr>
+        <w:t>&gt; // &lt;date&gt;</w:t>
+      </w:r>
+    </w:p>
+    <w:p>
+      <w:pPr>
+        <w:rPr>
+          <w:rFonts w:ascii="Avenir Book" w:hAnsi="Avenir Book"/>
+        </w:rPr>
+      </w:pPr>
+    </w:p>
+    <w:p>
+      <w:pPr>
+        <w:rPr>
+          <w:rFonts w:ascii="Avenir Book" w:hAnsi="Avenir Book"/>
+        </w:rPr>
+      </w:pPr>
+      <w:r>
+        <w:rPr>
+          <w:rFonts w:ascii="Avenir Book" w:hAnsi="Avenir Book"/>
+        </w:rPr>
+        <w:t xml:space="preserve">Where </w:t>
+      </w:r>
+      <w:r>
+        <w:rPr>
+          <w:rFonts w:ascii="Consolas" w:hAnsi="Consolas"/>
+        </w:rPr>
+        <w:t>&lt;num&gt;</w:t>
+      </w:r>
+      <w:r>
+        <w:rPr>
+          <w:rFonts w:ascii="Avenir Book" w:hAnsi="Avenir Book"/>
+        </w:rPr>
+        <w:t xml:space="preserve"> is the value of the task ID displayed on the user’s screen and date is the new date for the tasks in the DD/MM/YYYY format.</w:t>
+      </w:r>
+    </w:p>
+    <w:p>
+      <w:pPr>
+        <w:rPr>
+          <w:rFonts w:ascii="Avenir Book" w:hAnsi="Avenir Book"/>
+        </w:rPr>
+      </w:pPr>
+    </w:p>
+    <w:p>
+      <w:pPr>
+        <w:rPr>
+          <w:rFonts w:ascii="Avenir Book" w:hAnsi="Avenir Book"/>
+        </w:rPr>
+      </w:pPr>
+      <w:r>
+        <w:rPr>
+          <w:rFonts w:ascii="Avenir Book" w:hAnsi="Avenir Book"/>
+        </w:rPr>
+        <w:t>If there is a need to update the title of the task, the user may input:</w:t>
+      </w:r>
+    </w:p>
+    <w:p>
+      <w:pPr>
+        <w:rPr>
+          <w:rFonts w:ascii="Avenir Book" w:hAnsi="Avenir Book"/>
+        </w:rPr>
+      </w:pPr>
+    </w:p>
+    <w:p>
+      <w:pPr>
+        <w:rPr>
+          <w:rFonts w:ascii="Consolas" w:hAnsi="Consolas"/>
+        </w:rPr>
+      </w:pPr>
+      <w:r>
+        <w:rPr>
+          <w:rFonts w:ascii="Consolas" w:hAnsi="Consolas"/>
+        </w:rPr>
+        <w:t xml:space="preserve">&gt;&gt; </w:t>
+      </w:r>
+      <w:proofErr w:type="gramStart"/>
+      <w:r>
+        <w:rPr>
+          <w:rFonts w:ascii="Consolas" w:hAnsi="Consolas"/>
+        </w:rPr>
+        <w:t>update</w:t>
+      </w:r>
+      <w:proofErr w:type="gramEnd"/>
+      <w:r>
+        <w:rPr>
+          <w:rFonts w:ascii="Consolas" w:hAnsi="Consolas"/>
+        </w:rPr>
+        <w:t xml:space="preserve"> &lt;</w:t>
+      </w:r>
+      <w:proofErr w:type="spellStart"/>
+      <w:r>
+        <w:rPr>
+          <w:rFonts w:ascii="Consolas" w:hAnsi="Consolas"/>
+        </w:rPr>
+        <w:t>task_id</w:t>
+      </w:r>
+      <w:proofErr w:type="spellEnd"/>
+      <w:r>
+        <w:rPr>
+          <w:rFonts w:ascii="Consolas" w:hAnsi="Consolas"/>
+        </w:rPr>
+        <w:t>&gt; New Task // 17/10/2015</w:t>
+      </w:r>
+    </w:p>
+    <w:p>
+      <w:pPr>
+        <w:rPr>
+          <w:rFonts w:ascii="Avenir Book" w:hAnsi="Avenir Book"/>
+        </w:rPr>
+      </w:pPr>
+    </w:p>
+    <w:p>
+      <w:pPr>
+        <w:rPr>
+          <w:rFonts w:ascii="Avenir Book" w:hAnsi="Avenir Book"/>
+        </w:rPr>
+      </w:pPr>
+    </w:p>
+    <w:p>
+      <w:pPr>
+        <w:rPr>
+          <w:rFonts w:ascii="Avenir Book" w:hAnsi="Avenir Book"/>
+          <w:color w:val="5F497A" w:themeColor="accent4" w:themeShade="BF"/>
+          <w:sz w:val="32"/>
+          <w:u w:val="single"/>
+        </w:rPr>
+      </w:pPr>
+      <w:r>
+        <w:rPr>
+          <w:rFonts w:ascii="Avenir Book" w:hAnsi="Avenir Book"/>
+          <w:color w:val="5F497A" w:themeColor="accent4" w:themeShade="BF"/>
+          <w:sz w:val="32"/>
+          <w:u w:val="single"/>
+        </w:rPr>
+        <w:t>2.6</w:t>
+      </w:r>
+      <w:r>
+        <w:rPr>
+          <w:rFonts w:ascii="Avenir Book" w:hAnsi="Avenir Book"/>
+          <w:color w:val="5F497A" w:themeColor="accent4" w:themeShade="BF"/>
+          <w:sz w:val="32"/>
+          <w:u w:val="single"/>
+        </w:rPr>
+        <w:t xml:space="preserve"> | </w:t>
+      </w:r>
+      <w:r>
+        <w:rPr>
+          <w:rFonts w:ascii="Avenir Book" w:hAnsi="Avenir Book"/>
+          <w:color w:val="5F497A" w:themeColor="accent4" w:themeShade="BF"/>
+          <w:sz w:val="32"/>
+          <w:u w:val="single"/>
+        </w:rPr>
+        <w:tab/>
+      </w:r>
+      <w:r>
+        <w:rPr>
+          <w:rFonts w:ascii="Avenir Book" w:hAnsi="Avenir Book"/>
+          <w:color w:val="5F497A" w:themeColor="accent4" w:themeShade="BF"/>
+          <w:sz w:val="32"/>
+          <w:u w:val="single"/>
+        </w:rPr>
+        <w:t>Completing a Task</w:t>
+      </w:r>
+    </w:p>
+    <w:p>
+      <w:pPr>
+        <w:rPr>
+          <w:rFonts w:ascii="Avenir Book" w:hAnsi="Avenir Book"/>
+        </w:rPr>
+      </w:pPr>
+      <w:r>
+        <w:rPr>
+          <w:rFonts w:ascii="Avenir Book" w:hAnsi="Avenir Book"/>
+        </w:rPr>
+        <w:t xml:space="preserve">It is important for users to </w:t>
+      </w:r>
+      <w:r>
+        <w:rPr>
+          <w:rFonts w:ascii="Avenir Book" w:hAnsi="Avenir Book"/>
+        </w:rPr>
+        <w:t xml:space="preserve">be able to indicate that a </w:t>
+      </w:r>
+      <w:proofErr w:type="gramStart"/>
+      <w:r>
+        <w:rPr>
+          <w:rFonts w:ascii="Avenir Book" w:hAnsi="Avenir Book"/>
+        </w:rPr>
+        <w:t>tasks</w:t>
+      </w:r>
+      <w:proofErr w:type="gramEnd"/>
+      <w:r>
+        <w:rPr>
+          <w:rFonts w:ascii="Avenir Book" w:hAnsi="Avenir Book"/>
+        </w:rPr>
+        <w:t xml:space="preserve"> is completed. To mark a task as completed, key in the command:</w:t>
+      </w:r>
+    </w:p>
+    <w:p>
+      <w:pPr>
+        <w:rPr>
+          <w:rFonts w:ascii="Avenir Book" w:hAnsi="Avenir Book"/>
+        </w:rPr>
+      </w:pPr>
+    </w:p>
+    <w:p>
+      <w:pPr>
+        <w:rPr>
+          <w:rFonts w:ascii="Consolas" w:hAnsi="Consolas"/>
+        </w:rPr>
+      </w:pPr>
+      <w:r>
+        <w:rPr>
+          <w:rFonts w:ascii="Consolas" w:hAnsi="Consolas"/>
+        </w:rPr>
+        <w:t xml:space="preserve">&gt;&gt; </w:t>
+      </w:r>
+      <w:proofErr w:type="gramStart"/>
+      <w:r>
+        <w:rPr>
+          <w:rFonts w:ascii="Consolas" w:hAnsi="Consolas"/>
+        </w:rPr>
+        <w:t>complete</w:t>
+      </w:r>
+      <w:proofErr w:type="gramEnd"/>
+      <w:r>
+        <w:rPr>
+          <w:rFonts w:ascii="Consolas" w:hAnsi="Consolas"/>
+        </w:rPr>
+        <w:t xml:space="preserve"> &lt;</w:t>
+      </w:r>
+      <w:proofErr w:type="spellStart"/>
+      <w:r>
+        <w:rPr>
+          <w:rFonts w:ascii="Consolas" w:hAnsi="Consolas"/>
+        </w:rPr>
+        <w:t>task_id</w:t>
+      </w:r>
+      <w:proofErr w:type="spellEnd"/>
+      <w:r>
+        <w:rPr>
+          <w:rFonts w:ascii="Consolas" w:hAnsi="Consolas"/>
+        </w:rPr>
+        <w:t>&gt;</w:t>
+      </w:r>
+    </w:p>
+    <w:p>
+      <w:pPr>
+        <w:rPr>
+          <w:rFonts w:ascii="Avenir Book" w:hAnsi="Avenir Book"/>
+        </w:rPr>
+      </w:pPr>
+    </w:p>
+    <w:p>
+      <w:pPr>
+        <w:rPr>
+          <w:rFonts w:ascii="Avenir Book" w:hAnsi="Avenir Book"/>
+        </w:rPr>
+      </w:pPr>
+    </w:p>
+    <w:p>
+      <w:pPr>
+        <w:rPr>
+          <w:rFonts w:ascii="Avenir Book" w:hAnsi="Avenir Book"/>
+        </w:rPr>
+      </w:pPr>
+    </w:p>
+    <w:p>
+      <w:pPr>
+        <w:rPr>
+          <w:rFonts w:ascii="Avenir Book" w:hAnsi="Avenir Book"/>
+        </w:rPr>
+      </w:pPr>
+    </w:p>
+    <w:p>
+      <w:pPr>
+        <w:rPr>
+          <w:rFonts w:ascii="Avenir Book" w:hAnsi="Avenir Book"/>
+        </w:rPr>
+      </w:pPr>
+    </w:p>
+    <w:p>
+      <w:pPr>
+        <w:rPr>
+          <w:rFonts w:ascii="Avenir Book" w:hAnsi="Avenir Book"/>
+        </w:rPr>
+      </w:pPr>
+    </w:p>
+    <w:p>
+      <w:pPr>
+        <w:rPr>
+          <w:rFonts w:ascii="Avenir Book" w:hAnsi="Avenir Book"/>
+        </w:rPr>
+      </w:pPr>
+    </w:p>
+    <w:p>
+      <w:pPr>
+        <w:ind w:right="480"/>
+        <w:rPr>
+          <w:rFonts w:ascii="Avenir Book" w:hAnsi="Avenir Book"/>
+          <w:b/>
+          <w:color w:val="1F497D" w:themeColor="text2"/>
+          <w:sz w:val="56"/>
+          <w:szCs w:val="56"/>
+        </w:rPr>
+      </w:pPr>
+      <w:r>
+        <w:rPr>
+          <w:rFonts w:ascii="Avenir Book" w:hAnsi="Avenir Book"/>
+          <w:b/>
+          <w:color w:val="1F497D" w:themeColor="text2"/>
+          <w:sz w:val="56"/>
+          <w:szCs w:val="56"/>
+        </w:rPr>
+        <w:t>2</w:t>
+      </w:r>
+      <w:r>
+        <w:rPr>
+          <w:rFonts w:ascii="Avenir Book" w:hAnsi="Avenir Book"/>
+          <w:b/>
+          <w:color w:val="1F497D" w:themeColor="text2"/>
+          <w:sz w:val="56"/>
+          <w:szCs w:val="56"/>
+        </w:rPr>
+        <w:t xml:space="preserve"> | </w:t>
+      </w:r>
+      <w:r>
+        <w:rPr>
+          <w:rFonts w:ascii="Avenir Book" w:hAnsi="Avenir Book"/>
+          <w:b/>
+          <w:color w:val="1F497D" w:themeColor="text2"/>
+          <w:sz w:val="56"/>
+          <w:szCs w:val="56"/>
+        </w:rPr>
+        <w:t>Getting Started</w:t>
+      </w:r>
+    </w:p>
+    <w:p>
+      <w:pPr>
+        <w:rPr>
+          <w:rFonts w:ascii="Avenir Book" w:hAnsi="Avenir Book"/>
+          <w:sz w:val="28"/>
+        </w:rPr>
+      </w:pPr>
+      <w:r>
+        <w:rPr>
+          <w:rFonts w:ascii="Avenir Book" w:hAnsi="Avenir Book"/>
+          <w:b/>
+          <w:noProof/>
+          <w:color w:val="1F497D" w:themeColor="text2"/>
+          <w:sz w:val="28"/>
+          <w:szCs w:val="28"/>
+        </w:rPr>
+        <w:pict>
+          <v:shape id="_x0000_s1036" type="#_x0000_t32" style="position:absolute;margin-left:-36pt;margin-top:.7pt;width:520.55pt;height:.05pt;z-index:251676672;mso-position-horizontal:absolute;mso-position-vertical:absolute" o:connectortype="straight"/>
+        </w:pict>
+      </w:r>
+    </w:p>
+    <w:p>
+      <w:pPr>
+        <w:rPr>
+          <w:rFonts w:ascii="Avenir Book" w:hAnsi="Avenir Book"/>
+          <w:color w:val="5F497A" w:themeColor="accent4" w:themeShade="BF"/>
+          <w:sz w:val="32"/>
+          <w:u w:val="single"/>
+        </w:rPr>
+      </w:pPr>
+      <w:r>
+        <w:rPr>
+          <w:rFonts w:ascii="Avenir Book" w:hAnsi="Avenir Book"/>
+          <w:color w:val="5F497A" w:themeColor="accent4" w:themeShade="BF"/>
+          <w:sz w:val="32"/>
+          <w:u w:val="single"/>
+        </w:rPr>
+        <w:t>2.7</w:t>
+      </w:r>
+      <w:r>
+        <w:rPr>
+          <w:rFonts w:ascii="Avenir Book" w:hAnsi="Avenir Book"/>
+          <w:color w:val="5F497A" w:themeColor="accent4" w:themeShade="BF"/>
+          <w:sz w:val="32"/>
+          <w:u w:val="single"/>
+        </w:rPr>
+        <w:t xml:space="preserve"> | </w:t>
+      </w:r>
+      <w:r>
+        <w:rPr>
+          <w:rFonts w:ascii="Avenir Book" w:hAnsi="Avenir Book"/>
+          <w:color w:val="5F497A" w:themeColor="accent4" w:themeShade="BF"/>
+          <w:sz w:val="32"/>
+          <w:u w:val="single"/>
+        </w:rPr>
+        <w:tab/>
+      </w:r>
+      <w:r>
+        <w:rPr>
+          <w:rFonts w:ascii="Avenir Book" w:hAnsi="Avenir Book"/>
+          <w:color w:val="5F497A" w:themeColor="accent4" w:themeShade="BF"/>
+          <w:sz w:val="32"/>
+          <w:u w:val="single"/>
+        </w:rPr>
+        <w:t>Saving your Progress</w:t>
+      </w:r>
+    </w:p>
+    <w:p>
+      <w:pPr>
+        <w:rPr>
+          <w:rFonts w:ascii="Avenir Book" w:hAnsi="Avenir Book"/>
+        </w:rPr>
+      </w:pPr>
+      <w:r>
+        <w:rPr>
+          <w:rFonts w:ascii="Avenir Book" w:hAnsi="Avenir Book"/>
+        </w:rPr>
+        <w:t>FINI automatically saves your session after every command. However, if users prefer to manually save your session, the save command can be entered:</w:t>
+      </w:r>
+    </w:p>
+    <w:p>
+      <w:pPr>
+        <w:rPr>
+          <w:rFonts w:ascii="Avenir Book" w:hAnsi="Avenir Book"/>
+        </w:rPr>
+      </w:pPr>
+    </w:p>
+    <w:p>
+      <w:pPr>
+        <w:rPr>
+          <w:rFonts w:ascii="Consolas" w:hAnsi="Consolas"/>
+        </w:rPr>
+      </w:pPr>
+      <w:r>
+        <w:rPr>
+          <w:rFonts w:ascii="Consolas" w:hAnsi="Consolas"/>
+        </w:rPr>
+        <w:t xml:space="preserve">&gt;&gt; </w:t>
+      </w:r>
+      <w:proofErr w:type="gramStart"/>
+      <w:r>
+        <w:rPr>
+          <w:rFonts w:ascii="Consolas" w:hAnsi="Consolas"/>
+        </w:rPr>
+        <w:t>save</w:t>
+      </w:r>
+      <w:proofErr w:type="gramEnd"/>
+    </w:p>
+    <w:p>
+      <w:pPr>
+        <w:rPr>
+          <w:rFonts w:ascii="Avenir Book" w:hAnsi="Avenir Book"/>
+        </w:rPr>
+      </w:pPr>
+    </w:p>
+    <w:p>
+      <w:pPr>
+        <w:rPr>
+          <w:rFonts w:ascii="Avenir Book" w:hAnsi="Avenir Book"/>
+        </w:rPr>
+      </w:pPr>
+      <w:r>
+        <w:rPr>
+          <w:rFonts w:ascii="Avenir Book" w:hAnsi="Avenir Book"/>
+        </w:rPr>
+        <w:t xml:space="preserve">To save your session under a new </w:t>
+      </w:r>
+      <w:r>
+        <w:rPr>
+          <w:rFonts w:ascii="Avenir Book" w:hAnsi="Avenir Book"/>
+        </w:rPr>
+        <w:t>&lt;</w:t>
+      </w:r>
+      <w:proofErr w:type="spellStart"/>
+      <w:r>
+        <w:rPr>
+          <w:rFonts w:ascii="Avenir Book" w:hAnsi="Avenir Book"/>
+        </w:rPr>
+        <w:t>file_</w:t>
+      </w:r>
+      <w:r>
+        <w:rPr>
+          <w:rFonts w:ascii="Avenir Book" w:hAnsi="Avenir Book"/>
+        </w:rPr>
+        <w:t>name</w:t>
+      </w:r>
+      <w:proofErr w:type="spellEnd"/>
+      <w:r>
+        <w:rPr>
+          <w:rFonts w:ascii="Avenir Book" w:hAnsi="Avenir Book"/>
+        </w:rPr>
+        <w:t>&gt;</w:t>
+      </w:r>
+      <w:r>
+        <w:rPr>
+          <w:rFonts w:ascii="Avenir Book" w:hAnsi="Avenir Book"/>
+        </w:rPr>
+        <w:t>, you may also enter:</w:t>
+      </w:r>
+    </w:p>
+    <w:p>
+      <w:pPr>
+        <w:rPr>
+          <w:rFonts w:ascii="Avenir Book" w:hAnsi="Avenir Book"/>
+        </w:rPr>
+      </w:pPr>
+    </w:p>
+    <w:p>
+      <w:pPr>
+        <w:rPr>
+          <w:rFonts w:ascii="Consolas" w:hAnsi="Consolas"/>
+        </w:rPr>
+      </w:pPr>
+      <w:r>
+        <w:rPr>
+          <w:rFonts w:ascii="Consolas" w:hAnsi="Consolas"/>
+        </w:rPr>
+        <w:t xml:space="preserve">&gt;&gt; </w:t>
+      </w:r>
+      <w:proofErr w:type="gramStart"/>
+      <w:r>
+        <w:rPr>
+          <w:rFonts w:ascii="Consolas" w:hAnsi="Consolas"/>
+        </w:rPr>
+        <w:t>save</w:t>
+      </w:r>
+      <w:proofErr w:type="gramEnd"/>
+      <w:r>
+        <w:rPr>
+          <w:rFonts w:ascii="Consolas" w:hAnsi="Consolas"/>
+        </w:rPr>
+        <w:t xml:space="preserve"> as </w:t>
+      </w:r>
+      <w:r>
+        <w:rPr>
+          <w:rFonts w:ascii="Consolas" w:hAnsi="Consolas"/>
+        </w:rPr>
+        <w:t>&lt;</w:t>
+      </w:r>
+      <w:proofErr w:type="spellStart"/>
+      <w:r>
+        <w:rPr>
+          <w:rFonts w:ascii="Consolas" w:hAnsi="Consolas"/>
+        </w:rPr>
+        <w:t>file_name</w:t>
+      </w:r>
+      <w:proofErr w:type="spellEnd"/>
+      <w:r>
+        <w:rPr>
+          <w:rFonts w:ascii="Consolas" w:hAnsi="Consolas"/>
+        </w:rPr>
+        <w:t>&gt;</w:t>
+      </w:r>
+    </w:p>
+    <w:p>
+      <w:pPr>
+        <w:rPr>
+          <w:rFonts w:ascii="Avenir Book" w:hAnsi="Avenir Book"/>
+        </w:rPr>
+      </w:pPr>
+    </w:p>
+    <w:p>
+      <w:pPr>
+        <w:rPr>
+          <w:rFonts w:ascii="Avenir Book" w:hAnsi="Avenir Book"/>
+        </w:rPr>
+      </w:pPr>
+    </w:p>
+    <w:p>
+      <w:pPr>
+        <w:rPr>
+          <w:rFonts w:ascii="Avenir Book" w:hAnsi="Avenir Book"/>
+          <w:color w:val="5F497A" w:themeColor="accent4" w:themeShade="BF"/>
+          <w:sz w:val="32"/>
+          <w:u w:val="single"/>
+        </w:rPr>
+      </w:pPr>
+      <w:r>
+        <w:rPr>
+          <w:rFonts w:ascii="Avenir Book" w:hAnsi="Avenir Book"/>
+          <w:color w:val="5F497A" w:themeColor="accent4" w:themeShade="BF"/>
+          <w:sz w:val="32"/>
+          <w:u w:val="single"/>
+        </w:rPr>
+        <w:t>2.8</w:t>
+      </w:r>
+      <w:r>
+        <w:rPr>
+          <w:rFonts w:ascii="Avenir Book" w:hAnsi="Avenir Book"/>
+          <w:color w:val="5F497A" w:themeColor="accent4" w:themeShade="BF"/>
+          <w:sz w:val="32"/>
+          <w:u w:val="single"/>
+        </w:rPr>
+        <w:t xml:space="preserve"> | </w:t>
+      </w:r>
+      <w:r>
+        <w:rPr>
+          <w:rFonts w:ascii="Avenir Book" w:hAnsi="Avenir Book"/>
+          <w:color w:val="5F497A" w:themeColor="accent4" w:themeShade="BF"/>
+          <w:sz w:val="32"/>
+          <w:u w:val="single"/>
+        </w:rPr>
+        <w:tab/>
+      </w:r>
+      <w:r>
+        <w:rPr>
+          <w:rFonts w:ascii="Avenir Book" w:hAnsi="Avenir Book"/>
+          <w:color w:val="5F497A" w:themeColor="accent4" w:themeShade="BF"/>
+          <w:sz w:val="32"/>
+          <w:u w:val="single"/>
+        </w:rPr>
+        <w:t>Getting Help</w:t>
+      </w:r>
+    </w:p>
+    <w:p>
+      <w:pPr>
+        <w:rPr>
+          <w:rFonts w:ascii="Avenir Book" w:hAnsi="Avenir Book"/>
+        </w:rPr>
+      </w:pPr>
+      <w:r>
+        <w:rPr>
+          <w:rFonts w:ascii="Avenir Book" w:hAnsi="Avenir Book"/>
+        </w:rPr>
+        <w:t>If the user needs to recall the different commands that FINI accepts, all the user has to do is key in the following command:</w:t>
+      </w:r>
+    </w:p>
+    <w:p>
+      <w:pPr>
+        <w:rPr>
+          <w:rFonts w:ascii="Avenir Book" w:hAnsi="Avenir Book"/>
+        </w:rPr>
+      </w:pPr>
+    </w:p>
+    <w:p>
+      <w:pPr>
+        <w:rPr>
+          <w:rFonts w:ascii="Consolas" w:hAnsi="Consolas"/>
+        </w:rPr>
+      </w:pPr>
+      <w:r>
+        <w:rPr>
+          <w:rFonts w:ascii="Consolas" w:hAnsi="Consolas"/>
+        </w:rPr>
+        <w:t xml:space="preserve">&gt;&gt; </w:t>
+      </w:r>
+      <w:proofErr w:type="gramStart"/>
+      <w:r>
+        <w:rPr>
+          <w:rFonts w:ascii="Consolas" w:hAnsi="Consolas"/>
+        </w:rPr>
+        <w:t>help</w:t>
+      </w:r>
+      <w:proofErr w:type="gramEnd"/>
+    </w:p>
+    <w:p>
+      <w:pPr>
+        <w:rPr>
+          <w:rFonts w:ascii="Avenir Book" w:hAnsi="Avenir Book"/>
+        </w:rPr>
+      </w:pPr>
+    </w:p>
+    <w:p>
+      <w:pPr>
+        <w:rPr>
+          <w:rFonts w:ascii="Avenir Book" w:hAnsi="Avenir Book"/>
+        </w:rPr>
+      </w:pPr>
+      <w:r>
+        <w:rPr>
+          <w:rFonts w:ascii="Avenir Book" w:hAnsi="Avenir Book"/>
+        </w:rPr>
+        <w:t>A help screen with an overview of all the commands will be delivered to the user instantly.</w:t>
+      </w:r>
+    </w:p>
+    <w:p>
+      <w:pPr>
+        <w:rPr>
+          <w:rFonts w:ascii="Avenir Book" w:hAnsi="Avenir Book"/>
+        </w:rPr>
+      </w:pPr>
+    </w:p>
+    <w:p>
+      <w:pPr>
+        <w:rPr>
+          <w:rFonts w:ascii="Avenir Book" w:hAnsi="Avenir Book"/>
+        </w:rPr>
+      </w:pPr>
+    </w:p>
+    <w:p>
+      <w:pPr>
+        <w:rPr>
+          <w:rFonts w:ascii="Avenir Book" w:hAnsi="Avenir Book"/>
+        </w:rPr>
+      </w:pPr>
+    </w:p>
+    <w:p>
+      <w:pPr>
+        <w:rPr>
+          <w:rFonts w:ascii="Avenir Book" w:hAnsi="Avenir Book"/>
+        </w:rPr>
+      </w:pPr>
+    </w:p>
+    <w:p>
+      <w:pPr>
+        <w:rPr>
+          <w:rFonts w:ascii="Avenir Book" w:hAnsi="Avenir Book"/>
+        </w:rPr>
+      </w:pPr>
+    </w:p>
+    <w:p>
+      <w:pPr>
+        <w:rPr>
+          <w:rFonts w:ascii="Avenir Book" w:hAnsi="Avenir Book"/>
+        </w:rPr>
+      </w:pPr>
+    </w:p>
+    <w:p>
+      <w:pPr>
+        <w:rPr>
+          <w:rFonts w:ascii="Avenir Book" w:hAnsi="Avenir Book"/>
+        </w:rPr>
+      </w:pPr>
+    </w:p>
+    <w:p>
+      <w:pPr>
+        <w:rPr>
+          <w:rFonts w:ascii="Avenir Book" w:hAnsi="Avenir Book"/>
+        </w:rPr>
+      </w:pPr>
+    </w:p>
+    <w:p>
+      <w:pPr>
+        <w:rPr>
+          <w:rFonts w:ascii="Avenir Book" w:hAnsi="Avenir Book"/>
+        </w:rPr>
+      </w:pPr>
+    </w:p>
+    <w:p>
+      <w:pPr>
+        <w:rPr>
+          <w:rFonts w:ascii="Avenir Book" w:hAnsi="Avenir Book"/>
+        </w:rPr>
+      </w:pPr>
+    </w:p>
+    <w:p>
+      <w:pPr>
+        <w:rPr>
+          <w:rFonts w:ascii="Avenir Book" w:hAnsi="Avenir Book"/>
+        </w:rPr>
+      </w:pPr>
+    </w:p>
+    <w:p>
+      <w:pPr>
+        <w:rPr>
+          <w:rFonts w:ascii="Avenir Book" w:hAnsi="Avenir Book"/>
+        </w:rPr>
+      </w:pPr>
+    </w:p>
+    <w:p>
+      <w:pPr>
+        <w:rPr>
+          <w:rFonts w:ascii="Avenir Book" w:hAnsi="Avenir Book"/>
+        </w:rPr>
+      </w:pPr>
+    </w:p>
+    <w:p>
+      <w:pPr>
+        <w:rPr>
+          <w:rFonts w:ascii="Avenir Book" w:hAnsi="Avenir Book"/>
+        </w:rPr>
+      </w:pPr>
+    </w:p>
+    <w:p>
+      <w:pPr>
+        <w:rPr>
+          <w:rFonts w:ascii="Avenir Book" w:hAnsi="Avenir Book"/>
+        </w:rPr>
+      </w:pPr>
+    </w:p>
+    <w:p>
+      <w:pPr>
+        <w:rPr>
+          <w:rFonts w:ascii="Avenir Book" w:hAnsi="Avenir Book"/>
+        </w:rPr>
+      </w:pPr>
+    </w:p>
+    <w:p>
+      <w:pPr>
+        <w:rPr>
+          <w:rFonts w:ascii="Avenir Book" w:hAnsi="Avenir Book"/>
+        </w:rPr>
+      </w:pPr>
+    </w:p>
+    <w:p>
+      <w:pPr>
+        <w:rPr>
+          <w:rFonts w:ascii="Avenir Book" w:hAnsi="Avenir Book"/>
+        </w:rPr>
+      </w:pPr>
+    </w:p>
+    <w:p>
+      <w:pPr>
+        <w:ind w:right="480"/>
+        <w:rPr>
+          <w:rFonts w:ascii="Avenir Book" w:hAnsi="Avenir Book"/>
+          <w:b/>
+          <w:color w:val="1F497D" w:themeColor="text2"/>
+          <w:sz w:val="56"/>
+          <w:szCs w:val="56"/>
+        </w:rPr>
+      </w:pPr>
+      <w:r>
+        <w:rPr>
+          <w:rFonts w:ascii="Avenir Book" w:hAnsi="Avenir Book"/>
+          <w:b/>
+          <w:color w:val="1F497D" w:themeColor="text2"/>
+          <w:sz w:val="56"/>
+          <w:szCs w:val="56"/>
+        </w:rPr>
+        <w:t>3</w:t>
+      </w:r>
+      <w:r>
+        <w:rPr>
+          <w:rFonts w:ascii="Avenir Book" w:hAnsi="Avenir Book"/>
+          <w:b/>
+          <w:color w:val="1F497D" w:themeColor="text2"/>
+          <w:sz w:val="56"/>
+          <w:szCs w:val="56"/>
+        </w:rPr>
+        <w:t xml:space="preserve"> | </w:t>
+      </w:r>
+      <w:r>
+        <w:rPr>
+          <w:rFonts w:ascii="Avenir Book" w:hAnsi="Avenir Book"/>
+          <w:b/>
+          <w:color w:val="1F497D" w:themeColor="text2"/>
+          <w:sz w:val="56"/>
+          <w:szCs w:val="56"/>
+        </w:rPr>
+        <w:t>Developer’s Information</w:t>
+      </w:r>
+    </w:p>
+    <w:p>
+      <w:pPr>
+        <w:rPr>
+          <w:rFonts w:ascii="Avenir Book" w:hAnsi="Avenir Book"/>
+          <w:sz w:val="28"/>
+        </w:rPr>
+      </w:pPr>
+      <w:r>
+        <w:rPr>
+          <w:rFonts w:ascii="Avenir Book" w:hAnsi="Avenir Book"/>
+          <w:b/>
+          <w:noProof/>
+          <w:color w:val="1F497D" w:themeColor="text2"/>
+          <w:sz w:val="28"/>
+          <w:szCs w:val="28"/>
+        </w:rPr>
+        <w:pict>
+          <v:shape id="_x0000_s1032" type="#_x0000_t32" style="position:absolute;margin-left:-36pt;margin-top:.7pt;width:520.55pt;height:.05pt;z-index:251668480;mso-position-horizontal:absolute;mso-position-vertical:absolute" o:connectortype="straight"/>
+        </w:pict>
+      </w:r>
+    </w:p>
+    <w:p>
+      <w:pPr>
+        <w:rPr>
+          <w:rFonts w:ascii="Avenir Book" w:hAnsi="Avenir Book"/>
+          <w:color w:val="5F497A" w:themeColor="accent4" w:themeShade="BF"/>
+          <w:sz w:val="32"/>
+          <w:u w:val="single"/>
+        </w:rPr>
+      </w:pPr>
+      <w:r>
+        <w:rPr>
+          <w:rFonts w:ascii="Avenir Book" w:hAnsi="Avenir Book"/>
+          <w:color w:val="5F497A" w:themeColor="accent4" w:themeShade="BF"/>
+          <w:sz w:val="32"/>
+          <w:u w:val="single"/>
+        </w:rPr>
+        <w:t>3</w:t>
+      </w:r>
+      <w:r>
+        <w:rPr>
+          <w:rFonts w:ascii="Avenir Book" w:hAnsi="Avenir Book"/>
+          <w:color w:val="5F497A" w:themeColor="accent4" w:themeShade="BF"/>
+          <w:sz w:val="32"/>
+          <w:u w:val="single"/>
+        </w:rPr>
+        <w:t>.1</w:t>
+      </w:r>
+      <w:r>
+        <w:rPr>
+          <w:rFonts w:ascii="Avenir Book" w:hAnsi="Avenir Book"/>
+          <w:color w:val="5F497A" w:themeColor="accent4" w:themeShade="BF"/>
+          <w:sz w:val="32"/>
+          <w:u w:val="single"/>
+        </w:rPr>
+        <w:t xml:space="preserve"> | </w:t>
+      </w:r>
+      <w:r>
+        <w:rPr>
+          <w:rFonts w:ascii="Avenir Book" w:hAnsi="Avenir Book"/>
+          <w:color w:val="5F497A" w:themeColor="accent4" w:themeShade="BF"/>
+          <w:sz w:val="32"/>
+          <w:u w:val="single"/>
+        </w:rPr>
+        <w:tab/>
+      </w:r>
+      <w:r>
+        <w:rPr>
+          <w:rFonts w:ascii="Avenir Book" w:hAnsi="Avenir Book"/>
+          <w:color w:val="5F497A" w:themeColor="accent4" w:themeShade="BF"/>
+          <w:sz w:val="32"/>
+          <w:u w:val="single"/>
+        </w:rPr>
+        <w:t>Forewo</w:t>
+      </w:r>
+      <w:r>
+        <w:rPr>
+          <w:rFonts w:ascii="Avenir Book" w:hAnsi="Avenir Book"/>
+          <w:color w:val="5F497A" w:themeColor="accent4" w:themeShade="BF"/>
+          <w:sz w:val="32"/>
+          <w:u w:val="single"/>
+        </w:rPr>
+        <w:t>rd</w:t>
+      </w:r>
+    </w:p>
+    <w:p>
+      <w:pPr>
+        <w:rPr>
+          <w:rFonts w:ascii="Avenir Book" w:hAnsi="Avenir Book"/>
+        </w:rPr>
+      </w:pPr>
+      <w:r>
+        <w:rPr>
+          <w:rFonts w:ascii="Avenir Book" w:hAnsi="Avenir Book"/>
+        </w:rPr>
+        <w:t xml:space="preserve">FINI is a simple task manager designed for people with busy schedules. FINI is a desktop application written in Java. It </w:t>
+      </w:r>
+      <w:proofErr w:type="spellStart"/>
+      <w:r>
+        <w:rPr>
+          <w:rFonts w:ascii="Avenir Book" w:hAnsi="Avenir Book"/>
+        </w:rPr>
+        <w:t>utilises</w:t>
+      </w:r>
+      <w:proofErr w:type="spellEnd"/>
+      <w:r>
+        <w:rPr>
+          <w:rFonts w:ascii="Avenir Book" w:hAnsi="Avenir Book"/>
+        </w:rPr>
+        <w:t xml:space="preserve"> </w:t>
+      </w:r>
+      <w:proofErr w:type="spellStart"/>
+      <w:r>
+        <w:rPr>
+          <w:rFonts w:ascii="Avenir Book" w:hAnsi="Avenir Book"/>
+        </w:rPr>
+        <w:t>JavaFX</w:t>
+      </w:r>
+      <w:proofErr w:type="spellEnd"/>
+      <w:r>
+        <w:rPr>
+          <w:rFonts w:ascii="Avenir Book" w:hAnsi="Avenir Book"/>
+        </w:rPr>
+        <w:t xml:space="preserve"> as the primary GUI library. FINI is designed for interaction via the keyboard only. Hence, the use of mouse clicks is unnecessary except to launch/close FINI through the system icons.</w:t>
+      </w:r>
+    </w:p>
+    <w:p>
+      <w:pPr>
+        <w:rPr>
+          <w:rFonts w:ascii="Avenir Book" w:hAnsi="Avenir Book"/>
+        </w:rPr>
+      </w:pPr>
+    </w:p>
+    <w:p>
+      <w:pPr>
+        <w:rPr>
+          <w:rFonts w:ascii="Avenir Book" w:hAnsi="Avenir Book"/>
+        </w:rPr>
+      </w:pPr>
+      <w:r>
+        <w:rPr>
+          <w:rFonts w:ascii="Avenir Book" w:hAnsi="Avenir Book"/>
+        </w:rPr>
+        <w:t xml:space="preserve">This developer guide provides an overview of </w:t>
+      </w:r>
+      <w:proofErr w:type="spellStart"/>
+      <w:r>
+        <w:rPr>
+          <w:rFonts w:ascii="Avenir Book" w:hAnsi="Avenir Book"/>
+        </w:rPr>
+        <w:t>FINI’s</w:t>
+      </w:r>
+      <w:proofErr w:type="spellEnd"/>
+      <w:r>
+        <w:rPr>
+          <w:rFonts w:ascii="Avenir Book" w:hAnsi="Avenir Book"/>
+        </w:rPr>
+        <w:t xml:space="preserve"> project architecture as well as the necessary components and interactions involved. With clarity, you will be able to further contribute towards the development of FINI.</w:t>
+      </w:r>
+    </w:p>
+    <w:p>
+      <w:pPr>
+        <w:rPr>
+          <w:rFonts w:ascii="Avenir Book" w:hAnsi="Avenir Book"/>
+        </w:rPr>
+      </w:pPr>
+    </w:p>
+    <w:p>
+      <w:pPr>
+        <w:rPr>
+          <w:rFonts w:ascii="Avenir Book" w:hAnsi="Avenir Book"/>
+        </w:rPr>
+      </w:pPr>
+    </w:p>
+    <w:p>
+      <w:pPr>
+        <w:rPr>
+          <w:rFonts w:ascii="Avenir Book" w:hAnsi="Avenir Book"/>
+          <w:color w:val="5F497A" w:themeColor="accent4" w:themeShade="BF"/>
+          <w:sz w:val="32"/>
+          <w:u w:val="single"/>
+        </w:rPr>
+      </w:pPr>
+      <w:r>
+        <w:rPr>
+          <w:rFonts w:ascii="Avenir Book" w:hAnsi="Avenir Book"/>
+          <w:color w:val="5F497A" w:themeColor="accent4" w:themeShade="BF"/>
+          <w:sz w:val="32"/>
+          <w:u w:val="single"/>
+        </w:rPr>
+        <w:t>3.2</w:t>
+      </w:r>
+      <w:r>
+        <w:rPr>
+          <w:rFonts w:ascii="Avenir Book" w:hAnsi="Avenir Book"/>
+          <w:color w:val="5F497A" w:themeColor="accent4" w:themeShade="BF"/>
+          <w:sz w:val="32"/>
+          <w:u w:val="single"/>
+        </w:rPr>
+        <w:t xml:space="preserve"> | </w:t>
+      </w:r>
+      <w:r>
+        <w:rPr>
+          <w:rFonts w:ascii="Avenir Book" w:hAnsi="Avenir Book"/>
+          <w:color w:val="5F497A" w:themeColor="accent4" w:themeShade="BF"/>
+          <w:sz w:val="32"/>
+          <w:u w:val="single"/>
+        </w:rPr>
+        <w:tab/>
+      </w:r>
+      <w:r>
+        <w:rPr>
+          <w:rFonts w:ascii="Avenir Book" w:hAnsi="Avenir Book"/>
+          <w:color w:val="5F497A" w:themeColor="accent4" w:themeShade="BF"/>
+          <w:sz w:val="32"/>
+          <w:u w:val="single"/>
+        </w:rPr>
+        <w:t>Architecture</w:t>
+      </w:r>
+    </w:p>
+    <w:p>
+      <w:pPr>
+        <w:rPr>
+          <w:rFonts w:ascii="Avenir Book" w:hAnsi="Avenir Book"/>
+        </w:rPr>
+      </w:pPr>
+    </w:p>
+    <w:p>
+      <w:pPr>
+        <w:rPr>
+          <w:rFonts w:ascii="Avenir Book" w:hAnsi="Avenir Book"/>
+        </w:rPr>
+      </w:pPr>
+      <w:r>
+        <w:rPr>
+          <w:rFonts w:ascii="Avenir Book" w:hAnsi="Avenir Book"/>
+          <w:noProof/>
+        </w:rPr>
+        <w:drawing>
+          <wp:inline distT="0" distB="0" distL="0" distR="0">
+            <wp:extent cx="5659120" cy="2245360"/>
+            <wp:effectExtent l="0" t="0" r="5080" b="0"/>
+            <wp:docPr id="74" name="Picture 74" descr=":Fini's Architecture.png"/>
+            <wp:cNvGraphicFramePr>
+              <a:graphicFrameLocks xmlns:a="http://schemas.openxmlformats.org/drawingml/2006/main" noChangeAspect="1"/>
+            </wp:cNvGraphicFramePr>
+            <a:graphic xmlns:a="http://schemas.openxmlformats.org/drawingml/2006/main">
+              <a:graphicData uri="http://schemas.openxmlformats.org/drawingml/2006/picture">
+                <pic:pic xmlns:pic="http://schemas.openxmlformats.org/drawingml/2006/picture">
+                  <pic:nvPicPr>
+                    <pic:cNvPr id="0" name="Picture 74" descr=":Fini's Architecture.png"/>
+                    <pic:cNvPicPr>
+                      <a:picLocks noChangeAspect="1" noChangeArrowheads="1"/>
+                    </pic:cNvPicPr>
+                  </pic:nvPicPr>
+                  <pic:blipFill>
+                    <a:blip r:embed="rId10"/>
+                    <a:srcRect/>
+                    <a:stretch>
+                      <a:fillRect/>
+                    </a:stretch>
+                  </pic:blipFill>
+                  <pic:spPr bwMode="auto">
+                    <a:xfrm>
+                      <a:off x="0" y="0"/>
+                      <a:ext cx="5659120" cy="2245360"/>
+                    </a:xfrm>
+                    <a:prstGeom prst="rect">
+                      <a:avLst/>
+                    </a:prstGeom>
+                    <a:noFill/>
+                    <a:ln w="9525">
+                      <a:noFill/>
+                      <a:miter lim="800000"/>
+                      <a:headEnd/>
+                      <a:tailEnd/>
+                    </a:ln>
+                  </pic:spPr>
+                </pic:pic>
+              </a:graphicData>
+            </a:graphic>
+          </wp:inline>
+        </w:drawing>
+      </w:r>
+    </w:p>
+    <w:p>
+      <w:pPr>
+        <w:rPr>
+          <w:rFonts w:ascii="Avenir Book" w:hAnsi="Avenir Book"/>
+        </w:rPr>
+      </w:pPr>
+    </w:p>
+    <w:p>
+      <w:pPr>
+        <w:rPr>
+          <w:rFonts w:ascii="Avenir Book" w:hAnsi="Avenir Book"/>
+        </w:rPr>
+      </w:pPr>
+    </w:p>
+    <w:p>
+      <w:pPr>
+        <w:rPr>
+          <w:rFonts w:ascii="Avenir Book" w:hAnsi="Avenir Book"/>
+        </w:rPr>
+      </w:pPr>
+    </w:p>
+    <w:p>
+      <w:pPr>
+        <w:rPr>
+          <w:rFonts w:ascii="Avenir Book" w:hAnsi="Avenir Book"/>
+          <w:color w:val="5F497A" w:themeColor="accent4" w:themeShade="BF"/>
+          <w:sz w:val="32"/>
+          <w:u w:val="single"/>
+        </w:rPr>
+      </w:pPr>
+      <w:r>
+        <w:rPr>
+          <w:rFonts w:ascii="Avenir Book" w:hAnsi="Avenir Book"/>
+          <w:color w:val="5F497A" w:themeColor="accent4" w:themeShade="BF"/>
+          <w:sz w:val="32"/>
+          <w:u w:val="single"/>
+        </w:rPr>
+        <w:t>3</w:t>
+      </w:r>
+      <w:r>
+        <w:rPr>
+          <w:rFonts w:ascii="Avenir Book" w:hAnsi="Avenir Book"/>
+          <w:color w:val="5F497A" w:themeColor="accent4" w:themeShade="BF"/>
+          <w:sz w:val="32"/>
+          <w:u w:val="single"/>
+        </w:rPr>
+        <w:t>.3</w:t>
+      </w:r>
+      <w:r>
+        <w:rPr>
+          <w:rFonts w:ascii="Avenir Book" w:hAnsi="Avenir Book"/>
+          <w:color w:val="5F497A" w:themeColor="accent4" w:themeShade="BF"/>
+          <w:sz w:val="32"/>
+          <w:u w:val="single"/>
+        </w:rPr>
+        <w:t xml:space="preserve"> | </w:t>
+      </w:r>
+      <w:r>
+        <w:rPr>
+          <w:rFonts w:ascii="Avenir Book" w:hAnsi="Avenir Book"/>
+          <w:color w:val="5F497A" w:themeColor="accent4" w:themeShade="BF"/>
+          <w:sz w:val="32"/>
+          <w:u w:val="single"/>
+        </w:rPr>
+        <w:tab/>
+      </w:r>
+      <w:r>
+        <w:rPr>
+          <w:rFonts w:ascii="Avenir Book" w:hAnsi="Avenir Book"/>
+          <w:color w:val="5F497A" w:themeColor="accent4" w:themeShade="BF"/>
+          <w:sz w:val="32"/>
+          <w:u w:val="single"/>
+        </w:rPr>
+        <w:t>Command Flow</w:t>
+      </w:r>
+    </w:p>
+    <w:p>
+      <w:pPr>
+        <w:rPr>
+          <w:rFonts w:ascii="Avenir Book" w:hAnsi="Avenir Book"/>
+        </w:rPr>
+      </w:pPr>
+      <w:r>
+        <w:rPr>
+          <w:rFonts w:ascii="Avenir Book" w:hAnsi="Avenir Book"/>
+        </w:rPr>
+        <w:t xml:space="preserve">The below sequence diagram illustrates the general process of how the various components of FINI interact with one another. The </w:t>
+      </w:r>
+      <w:proofErr w:type="gramStart"/>
+      <w:r>
+        <w:rPr>
+          <w:rFonts w:ascii="Avenir Book" w:hAnsi="Avenir Book"/>
+        </w:rPr>
+        <w:t>flow of interactions are</w:t>
+      </w:r>
+      <w:proofErr w:type="gramEnd"/>
+      <w:r>
+        <w:rPr>
+          <w:rFonts w:ascii="Avenir Book" w:hAnsi="Avenir Book"/>
+        </w:rPr>
+        <w:t xml:space="preserve"> </w:t>
+      </w:r>
+      <w:r>
+        <w:rPr>
+          <w:rFonts w:ascii="Avenir Book" w:hAnsi="Avenir Book"/>
+        </w:rPr>
+        <w:t>simple and are logically guided, starting from the point of user input.</w:t>
+      </w:r>
+    </w:p>
+    <w:p>
+      <w:pPr>
+        <w:rPr>
+          <w:rFonts w:ascii="Avenir Book" w:hAnsi="Avenir Book"/>
+        </w:rPr>
+      </w:pPr>
+      <w:r>
+        <w:rPr>
+          <w:rFonts w:ascii="Avenir Book" w:hAnsi="Avenir Book"/>
+        </w:rPr>
+        <w:t>A</w:t>
+      </w:r>
+      <w:r>
+        <w:rPr>
+          <w:rFonts w:ascii="Avenir Book" w:hAnsi="Avenir Book"/>
+        </w:rPr>
+        <w:t xml:space="preserve"> sample scenario </w:t>
+      </w:r>
+      <w:r>
+        <w:rPr>
+          <w:rFonts w:ascii="Avenir Book" w:hAnsi="Avenir Book"/>
+        </w:rPr>
+        <w:t>is illustrated</w:t>
+      </w:r>
+      <w:r>
+        <w:rPr>
+          <w:rFonts w:ascii="Avenir Book" w:hAnsi="Avenir Book"/>
+        </w:rPr>
+        <w:t xml:space="preserve"> </w:t>
+      </w:r>
+      <w:r>
+        <w:rPr>
+          <w:rFonts w:ascii="Avenir Book" w:hAnsi="Avenir Book"/>
+        </w:rPr>
+        <w:t>below the diagram for greater understanding and clarity.</w:t>
+      </w:r>
+    </w:p>
+    <w:p>
+      <w:pPr>
+        <w:ind w:left="-851"/>
+        <w:rPr>
+          <w:rFonts w:ascii="Avenir Book" w:hAnsi="Avenir Book"/>
+        </w:rPr>
+      </w:pPr>
+      <w:r>
+        <w:rPr>
+          <w:rFonts w:ascii="Avenir Book" w:hAnsi="Avenir Book"/>
+          <w:noProof/>
+        </w:rPr>
+        <w:drawing>
+          <wp:inline distT="0" distB="0" distL="0" distR="0">
+            <wp:extent cx="6701590" cy="2971800"/>
+            <wp:effectExtent l="25400" t="0" r="4010" b="0"/>
+            <wp:docPr id="75" name="Picture 75" descr=":FINI Sequence Diagram.jpg"/>
+            <wp:cNvGraphicFramePr>
+              <a:graphicFrameLocks xmlns:a="http://schemas.openxmlformats.org/drawingml/2006/main" noChangeAspect="1"/>
+            </wp:cNvGraphicFramePr>
+            <a:graphic xmlns:a="http://schemas.openxmlformats.org/drawingml/2006/main">
+              <a:graphicData uri="http://schemas.openxmlformats.org/drawingml/2006/picture">
+                <pic:pic xmlns:pic="http://schemas.openxmlformats.org/drawingml/2006/picture">
+                  <pic:nvPicPr>
+                    <pic:cNvPr id="0" name="Picture 75" descr=":FINI Sequence Diagram.jpg"/>
+                    <pic:cNvPicPr>
+                      <a:picLocks noChangeAspect="1" noChangeArrowheads="1"/>
+                    </pic:cNvPicPr>
+                  </pic:nvPicPr>
+                  <pic:blipFill>
+                    <a:blip r:embed="rId11"/>
+                    <a:srcRect/>
+                    <a:stretch>
+                      <a:fillRect/>
+                    </a:stretch>
+                  </pic:blipFill>
+                  <pic:spPr bwMode="auto">
+                    <a:xfrm>
+                      <a:off x="0" y="0"/>
+                      <a:ext cx="6701590" cy="2971800"/>
+                    </a:xfrm>
+                    <a:prstGeom prst="rect">
+                      <a:avLst/>
+                    </a:prstGeom>
+                    <a:noFill/>
+                    <a:ln w="9525">
+                      <a:noFill/>
+                      <a:miter lim="800000"/>
+                      <a:headEnd/>
+                      <a:tailEnd/>
+                    </a:ln>
+                  </pic:spPr>
+                </pic:pic>
+              </a:graphicData>
+            </a:graphic>
+          </wp:inline>
+        </w:drawing>
+      </w:r>
+    </w:p>
+    <w:p>
+      <w:pPr>
+        <w:rPr>
+          <w:rFonts w:ascii="Avenir Book" w:hAnsi="Avenir Book"/>
+        </w:rPr>
+      </w:pPr>
+    </w:p>
+    <w:p>
+      <w:pPr>
+        <w:rPr>
+          <w:rFonts w:ascii="Avenir Book" w:hAnsi="Avenir Book"/>
+        </w:rPr>
+      </w:pPr>
+      <w:r>
+        <w:rPr>
+          <w:rFonts w:ascii="Avenir Book" w:hAnsi="Avenir Book"/>
+        </w:rPr>
+        <w:t>James is a us</w:t>
+      </w:r>
+      <w:r>
+        <w:rPr>
+          <w:rFonts w:ascii="Avenir Book" w:hAnsi="Avenir Book"/>
+        </w:rPr>
+        <w:t>er of FINI. Firstly, he launches FINI and</w:t>
+      </w:r>
+      <w:r>
+        <w:rPr>
+          <w:rFonts w:ascii="Avenir Book" w:hAnsi="Avenir Book"/>
+        </w:rPr>
+        <w:t xml:space="preserve"> is greeted by the Welcome Screen. He subsequently presses ENTER and he is brought to the main screen of FINI. From here, he decides to add a new task, “Call mother at 7pm”. This command is now received by the </w:t>
+      </w:r>
+      <w:proofErr w:type="gramStart"/>
+      <w:r>
+        <w:rPr>
+          <w:rFonts w:ascii="Avenir Book" w:hAnsi="Avenir Book"/>
+        </w:rPr>
+        <w:t>Controller which</w:t>
+      </w:r>
+      <w:proofErr w:type="gramEnd"/>
+      <w:r>
+        <w:rPr>
+          <w:rFonts w:ascii="Avenir Book" w:hAnsi="Avenir Book"/>
+        </w:rPr>
+        <w:t xml:space="preserve"> validates the user input and interprets the intended action of the user. Once the Controller interprets that the user wants to add a task, it calls </w:t>
+      </w:r>
+      <w:proofErr w:type="spellStart"/>
+      <w:r>
+        <w:rPr>
+          <w:rFonts w:ascii="Avenir Book" w:hAnsi="Avenir Book"/>
+        </w:rPr>
+        <w:t>FiniParser</w:t>
+      </w:r>
+      <w:proofErr w:type="spellEnd"/>
+      <w:r>
+        <w:rPr>
+          <w:rFonts w:ascii="Avenir Book" w:hAnsi="Avenir Book"/>
+        </w:rPr>
+        <w:t xml:space="preserve">. </w:t>
+      </w:r>
+      <w:proofErr w:type="spellStart"/>
+      <w:r>
+        <w:rPr>
+          <w:rFonts w:ascii="Avenir Book" w:hAnsi="Avenir Book"/>
+        </w:rPr>
+        <w:t>FiniParser</w:t>
+      </w:r>
+      <w:proofErr w:type="spellEnd"/>
+      <w:r>
+        <w:rPr>
+          <w:rFonts w:ascii="Avenir Book" w:hAnsi="Avenir Book"/>
+        </w:rPr>
+        <w:t xml:space="preserve"> parses the user’s input to identify and segregate the various parts of the user’s command and calls the necessary methods to create the task. </w:t>
+      </w:r>
+      <w:proofErr w:type="spellStart"/>
+      <w:r>
+        <w:rPr>
+          <w:rFonts w:ascii="Avenir Book" w:hAnsi="Avenir Book"/>
+        </w:rPr>
+        <w:t>FiniParser</w:t>
+      </w:r>
+      <w:proofErr w:type="spellEnd"/>
+      <w:r>
+        <w:rPr>
+          <w:rFonts w:ascii="Avenir Book" w:hAnsi="Avenir Book"/>
+        </w:rPr>
+        <w:t xml:space="preserve"> now calls the </w:t>
+      </w:r>
+      <w:proofErr w:type="spellStart"/>
+      <w:r>
+        <w:rPr>
+          <w:rFonts w:ascii="Avenir Book" w:hAnsi="Avenir Book"/>
+        </w:rPr>
+        <w:t>MainApp</w:t>
+      </w:r>
+      <w:proofErr w:type="spellEnd"/>
+      <w:r>
+        <w:rPr>
+          <w:rFonts w:ascii="Avenir Book" w:hAnsi="Avenir Book"/>
+        </w:rPr>
+        <w:t xml:space="preserve"> component to add the created task to the master-list of tasks. Subsequently, </w:t>
+      </w:r>
+      <w:proofErr w:type="spellStart"/>
+      <w:r>
+        <w:rPr>
+          <w:rFonts w:ascii="Avenir Book" w:hAnsi="Avenir Book"/>
+        </w:rPr>
+        <w:t>FiniParser</w:t>
+      </w:r>
+      <w:proofErr w:type="spellEnd"/>
+      <w:r>
+        <w:rPr>
+          <w:rFonts w:ascii="Avenir Book" w:hAnsi="Avenir Book"/>
+        </w:rPr>
+        <w:t xml:space="preserve"> calls </w:t>
+      </w:r>
+      <w:proofErr w:type="spellStart"/>
+      <w:r>
+        <w:rPr>
+          <w:rFonts w:ascii="Avenir Book" w:hAnsi="Avenir Book"/>
+        </w:rPr>
+        <w:t>StorageController</w:t>
+      </w:r>
+      <w:proofErr w:type="spellEnd"/>
+      <w:r>
+        <w:rPr>
+          <w:rFonts w:ascii="Avenir Book" w:hAnsi="Avenir Book"/>
+        </w:rPr>
+        <w:t xml:space="preserve"> to ensure that the new task is updated in the text file of the user, which is the main form of storage.</w:t>
+      </w:r>
+    </w:p>
+    <w:p>
+      <w:pPr>
+        <w:rPr>
+          <w:rFonts w:ascii="Avenir Book" w:hAnsi="Avenir Book"/>
+        </w:rPr>
+      </w:pPr>
+    </w:p>
+    <w:p>
+      <w:pPr>
+        <w:rPr>
+          <w:rFonts w:ascii="Avenir Book" w:hAnsi="Avenir Book"/>
+        </w:rPr>
+      </w:pPr>
+    </w:p>
+    <w:p>
+      <w:pPr>
+        <w:rPr>
+          <w:rFonts w:ascii="Avenir Book" w:hAnsi="Avenir Book"/>
+          <w:color w:val="5F497A" w:themeColor="accent4" w:themeShade="BF"/>
+          <w:sz w:val="32"/>
+          <w:u w:val="single"/>
+        </w:rPr>
+      </w:pPr>
+      <w:r>
+        <w:rPr>
+          <w:rFonts w:ascii="Avenir Book" w:hAnsi="Avenir Book"/>
+          <w:color w:val="5F497A" w:themeColor="accent4" w:themeShade="BF"/>
+          <w:sz w:val="32"/>
+          <w:u w:val="single"/>
+        </w:rPr>
+        <w:t>3</w:t>
+      </w:r>
+      <w:r>
+        <w:rPr>
+          <w:rFonts w:ascii="Avenir Book" w:hAnsi="Avenir Book"/>
+          <w:color w:val="5F497A" w:themeColor="accent4" w:themeShade="BF"/>
+          <w:sz w:val="32"/>
+          <w:u w:val="single"/>
+        </w:rPr>
+        <w:t>.4</w:t>
+      </w:r>
+      <w:r>
+        <w:rPr>
+          <w:rFonts w:ascii="Avenir Book" w:hAnsi="Avenir Book"/>
+          <w:color w:val="5F497A" w:themeColor="accent4" w:themeShade="BF"/>
+          <w:sz w:val="32"/>
+          <w:u w:val="single"/>
+        </w:rPr>
+        <w:t xml:space="preserve"> | </w:t>
+      </w:r>
+      <w:r>
+        <w:rPr>
+          <w:rFonts w:ascii="Avenir Book" w:hAnsi="Avenir Book"/>
+          <w:color w:val="5F497A" w:themeColor="accent4" w:themeShade="BF"/>
+          <w:sz w:val="32"/>
+          <w:u w:val="single"/>
+        </w:rPr>
+        <w:tab/>
+      </w:r>
+      <w:r>
+        <w:rPr>
+          <w:rFonts w:ascii="Avenir Book" w:hAnsi="Avenir Book"/>
+          <w:color w:val="5F497A" w:themeColor="accent4" w:themeShade="BF"/>
+          <w:sz w:val="32"/>
+          <w:u w:val="single"/>
+        </w:rPr>
+        <w:t>Components</w:t>
+      </w:r>
+    </w:p>
+    <w:p>
+      <w:pPr>
+        <w:rPr>
+          <w:rFonts w:ascii="Avenir Book" w:hAnsi="Avenir Book"/>
+        </w:rPr>
+      </w:pPr>
+      <w:r>
+        <w:rPr>
+          <w:rFonts w:ascii="Avenir Book" w:hAnsi="Avenir Book"/>
+        </w:rPr>
+        <w:t>FINI has been designed from a top-down approach.</w:t>
+      </w:r>
+    </w:p>
+    <w:p>
+      <w:pPr>
+        <w:rPr>
+          <w:rFonts w:ascii="Avenir Book" w:hAnsi="Avenir Book"/>
+        </w:rPr>
+      </w:pPr>
+    </w:p>
+    <w:p>
+      <w:pPr>
+        <w:ind w:left="-993"/>
+        <w:rPr>
+          <w:rFonts w:ascii="Avenir Book" w:hAnsi="Avenir Book"/>
+        </w:rPr>
+      </w:pPr>
+      <w:r>
+        <w:rPr>
+          <w:rFonts w:ascii="Avenir Book" w:hAnsi="Avenir Book"/>
+          <w:noProof/>
+        </w:rPr>
+        <w:drawing>
+          <wp:inline distT="0" distB="0" distL="0" distR="0">
+            <wp:extent cx="6955011" cy="2971800"/>
+            <wp:effectExtent l="25400" t="0" r="4589" b="0"/>
+            <wp:docPr id="76" name="Picture 76" descr=":FiniClassDiagram.jpg"/>
+            <wp:cNvGraphicFramePr>
+              <a:graphicFrameLocks xmlns:a="http://schemas.openxmlformats.org/drawingml/2006/main" noChangeAspect="1"/>
+            </wp:cNvGraphicFramePr>
+            <a:graphic xmlns:a="http://schemas.openxmlformats.org/drawingml/2006/main">
+              <a:graphicData uri="http://schemas.openxmlformats.org/drawingml/2006/picture">
+                <pic:pic xmlns:pic="http://schemas.openxmlformats.org/drawingml/2006/picture">
+                  <pic:nvPicPr>
+                    <pic:cNvPr id="0" name="Picture 76" descr=":FiniClassDiagram.jpg"/>
+                    <pic:cNvPicPr>
+                      <a:picLocks noChangeAspect="1" noChangeArrowheads="1"/>
+                    </pic:cNvPicPr>
+                  </pic:nvPicPr>
+                  <pic:blipFill>
+                    <a:blip r:embed="rId12"/>
+                    <a:srcRect/>
+                    <a:stretch>
+                      <a:fillRect/>
+                    </a:stretch>
+                  </pic:blipFill>
+                  <pic:spPr bwMode="auto">
+                    <a:xfrm>
+                      <a:off x="0" y="0"/>
+                      <a:ext cx="6955011" cy="2971800"/>
+                    </a:xfrm>
+                    <a:prstGeom prst="rect">
+                      <a:avLst/>
+                    </a:prstGeom>
+                    <a:noFill/>
+                    <a:ln w="9525">
+                      <a:noFill/>
+                      <a:miter lim="800000"/>
+                      <a:headEnd/>
+                      <a:tailEnd/>
+                    </a:ln>
+                  </pic:spPr>
+                </pic:pic>
+              </a:graphicData>
+            </a:graphic>
+          </wp:inline>
+        </w:drawing>
+      </w:r>
+    </w:p>
+    <w:p>
+      <w:pPr>
+        <w:rPr>
+          <w:rFonts w:ascii="Avenir Book" w:hAnsi="Avenir Book"/>
+        </w:rPr>
+      </w:pPr>
+    </w:p>
+    <w:p>
+      <w:pPr>
+        <w:rPr>
+          <w:rFonts w:ascii="Avenir Book" w:hAnsi="Avenir Book"/>
+        </w:rPr>
+      </w:pPr>
+      <w:r>
+        <w:rPr>
+          <w:rFonts w:ascii="Avenir Book" w:hAnsi="Avenir Book"/>
+        </w:rPr>
+        <w:t>As shown in the project’s architecture, FINI is made up of 4 main components.</w:t>
+      </w:r>
+    </w:p>
+    <w:p>
+      <w:pPr>
+        <w:rPr>
+          <w:rFonts w:ascii="Avenir Book" w:hAnsi="Avenir Book"/>
+        </w:rPr>
+      </w:pPr>
+    </w:p>
+    <w:p>
+      <w:pPr>
+        <w:pStyle w:val="ListParagraph"/>
+        <w:numPr>
+          <w:ilvl w:val="0"/>
+          <w:numId w:val="19"/>
+        </w:numPr>
+        <w:rPr>
+          <w:rFonts w:ascii="Avenir Book" w:hAnsi="Avenir Book"/>
+          <w:sz w:val="24"/>
+        </w:rPr>
+      </w:pPr>
+      <w:r>
+        <w:rPr>
+          <w:rFonts w:ascii="Avenir Book" w:hAnsi="Avenir Book"/>
+          <w:sz w:val="24"/>
+        </w:rPr>
+        <w:t xml:space="preserve">The </w:t>
+      </w:r>
+      <w:r>
+        <w:rPr>
+          <w:rFonts w:ascii="Avenir Book" w:hAnsi="Avenir Book"/>
+          <w:b/>
+          <w:color w:val="4F81BD" w:themeColor="accent1"/>
+          <w:sz w:val="24"/>
+        </w:rPr>
+        <w:t>G</w:t>
+      </w:r>
+      <w:r>
+        <w:rPr>
+          <w:rFonts w:ascii="Avenir Book" w:hAnsi="Avenir Book"/>
+          <w:b/>
+          <w:color w:val="4F81BD" w:themeColor="accent1"/>
+          <w:sz w:val="24"/>
+        </w:rPr>
+        <w:t>raphical User Interface (G</w:t>
+      </w:r>
+      <w:r>
+        <w:rPr>
+          <w:rFonts w:ascii="Avenir Book" w:hAnsi="Avenir Book"/>
+          <w:b/>
+          <w:color w:val="4F81BD" w:themeColor="accent1"/>
+          <w:sz w:val="24"/>
+        </w:rPr>
+        <w:t>UI</w:t>
+      </w:r>
+      <w:r>
+        <w:rPr>
+          <w:rFonts w:ascii="Avenir Book" w:hAnsi="Avenir Book"/>
+          <w:b/>
+          <w:color w:val="4F81BD" w:themeColor="accent1"/>
+          <w:sz w:val="24"/>
+        </w:rPr>
+        <w:t>)</w:t>
+      </w:r>
+      <w:r>
+        <w:rPr>
+          <w:rFonts w:ascii="Avenir Book" w:hAnsi="Avenir Book"/>
+          <w:sz w:val="24"/>
+        </w:rPr>
+        <w:t xml:space="preserve"> component consists of </w:t>
+      </w:r>
+      <w:proofErr w:type="spellStart"/>
+      <w:r>
+        <w:rPr>
+          <w:rFonts w:ascii="Avenir Book" w:hAnsi="Avenir Book"/>
+          <w:sz w:val="24"/>
+        </w:rPr>
+        <w:t>JavaFX’s</w:t>
+      </w:r>
+      <w:proofErr w:type="spellEnd"/>
+      <w:r>
+        <w:rPr>
+          <w:rFonts w:ascii="Avenir Book" w:hAnsi="Avenir Book"/>
+          <w:sz w:val="24"/>
+        </w:rPr>
+        <w:t xml:space="preserve"> XML files. These files define the layout of the GUI and provide important components for users to interact. A Jav</w:t>
+      </w:r>
+      <w:r>
+        <w:rPr>
+          <w:rFonts w:ascii="Avenir Book" w:hAnsi="Avenir Book"/>
+          <w:sz w:val="24"/>
+        </w:rPr>
+        <w:t xml:space="preserve">a controller file is also linked to the FXML file for </w:t>
+      </w:r>
+      <w:proofErr w:type="gramStart"/>
+      <w:r>
+        <w:rPr>
+          <w:rFonts w:ascii="Avenir Book" w:hAnsi="Avenir Book"/>
+          <w:sz w:val="24"/>
+        </w:rPr>
+        <w:t>components which</w:t>
+      </w:r>
+      <w:proofErr w:type="gramEnd"/>
+      <w:r>
+        <w:rPr>
+          <w:rFonts w:ascii="Avenir Book" w:hAnsi="Avenir Book"/>
+          <w:sz w:val="24"/>
+        </w:rPr>
+        <w:t xml:space="preserve"> are able to receive inputs from the user.</w:t>
+      </w:r>
+      <w:r>
+        <w:rPr>
+          <w:rFonts w:ascii="Avenir Book" w:hAnsi="Avenir Book"/>
+          <w:sz w:val="24"/>
+        </w:rPr>
+        <w:br/>
+        <w:t xml:space="preserve"> </w:t>
+      </w:r>
+    </w:p>
+    <w:p>
+      <w:pPr>
+        <w:pStyle w:val="ListParagraph"/>
+        <w:numPr>
+          <w:ilvl w:val="0"/>
+          <w:numId w:val="19"/>
+        </w:numPr>
+        <w:rPr>
+          <w:rFonts w:ascii="Avenir Book" w:hAnsi="Avenir Book"/>
+          <w:sz w:val="24"/>
+        </w:rPr>
+      </w:pPr>
+      <w:r>
+        <w:rPr>
+          <w:rFonts w:ascii="Avenir Book" w:hAnsi="Avenir Book"/>
+          <w:sz w:val="24"/>
+        </w:rPr>
+        <w:t xml:space="preserve">The </w:t>
+      </w:r>
+      <w:r>
+        <w:rPr>
+          <w:rFonts w:ascii="Avenir Book" w:hAnsi="Avenir Book"/>
+          <w:b/>
+          <w:color w:val="4F81BD" w:themeColor="accent1"/>
+          <w:sz w:val="24"/>
+        </w:rPr>
+        <w:t>Logic</w:t>
+      </w:r>
+      <w:r>
+        <w:rPr>
+          <w:rFonts w:ascii="Avenir Book" w:hAnsi="Avenir Book"/>
+          <w:sz w:val="24"/>
+        </w:rPr>
+        <w:t xml:space="preserve"> component is responsible for interpreting the user’s actions</w:t>
+      </w:r>
+      <w:r>
+        <w:rPr>
+          <w:rFonts w:ascii="Avenir Book" w:hAnsi="Avenir Book"/>
+          <w:sz w:val="24"/>
+        </w:rPr>
+        <w:t>.</w:t>
+      </w:r>
+      <w:r>
+        <w:rPr>
+          <w:rFonts w:ascii="Avenir Book" w:hAnsi="Avenir Book"/>
+          <w:sz w:val="24"/>
+        </w:rPr>
+        <w:br/>
+      </w:r>
+    </w:p>
+    <w:p>
+      <w:pPr>
+        <w:pStyle w:val="ListParagraph"/>
+        <w:numPr>
+          <w:ilvl w:val="0"/>
+          <w:numId w:val="19"/>
+        </w:numPr>
+        <w:rPr>
+          <w:rFonts w:ascii="Avenir Book" w:hAnsi="Avenir Book"/>
+          <w:sz w:val="24"/>
+        </w:rPr>
+      </w:pPr>
+      <w:r>
+        <w:rPr>
+          <w:rFonts w:ascii="Avenir Book" w:hAnsi="Avenir Book"/>
+          <w:sz w:val="24"/>
+        </w:rPr>
+        <w:t xml:space="preserve">The </w:t>
+      </w:r>
+      <w:r>
+        <w:rPr>
+          <w:rFonts w:ascii="Avenir Book" w:hAnsi="Avenir Book"/>
+          <w:b/>
+          <w:color w:val="4F81BD" w:themeColor="accent1"/>
+          <w:sz w:val="24"/>
+        </w:rPr>
+        <w:t>Parser</w:t>
+      </w:r>
+      <w:r>
+        <w:rPr>
+          <w:rFonts w:ascii="Avenir Book" w:hAnsi="Avenir Book"/>
+          <w:sz w:val="24"/>
+        </w:rPr>
+        <w:t xml:space="preserve"> component is responsible for parsing the user’s commands and creating or manipulating the relevant models</w:t>
+      </w:r>
+      <w:r>
+        <w:rPr>
+          <w:rFonts w:ascii="Avenir Book" w:hAnsi="Avenir Book"/>
+          <w:sz w:val="24"/>
+        </w:rPr>
+        <w:br/>
+      </w:r>
+    </w:p>
+    <w:p>
+      <w:pPr>
+        <w:pStyle w:val="ListParagraph"/>
+        <w:numPr>
+          <w:ilvl w:val="0"/>
+          <w:numId w:val="19"/>
+        </w:numPr>
+        <w:rPr>
+          <w:rFonts w:ascii="Avenir Book" w:hAnsi="Avenir Book"/>
+          <w:sz w:val="24"/>
+        </w:rPr>
+      </w:pPr>
+      <w:r>
+        <w:rPr>
+          <w:rFonts w:ascii="Avenir Book" w:hAnsi="Avenir Book"/>
+          <w:sz w:val="24"/>
+        </w:rPr>
+        <w:t xml:space="preserve">The </w:t>
+      </w:r>
+      <w:r>
+        <w:rPr>
+          <w:rFonts w:ascii="Avenir Book" w:hAnsi="Avenir Book"/>
+          <w:b/>
+          <w:color w:val="4F81BD" w:themeColor="accent1"/>
+          <w:sz w:val="24"/>
+        </w:rPr>
+        <w:t>Storage</w:t>
+      </w:r>
+      <w:r>
+        <w:rPr>
+          <w:rFonts w:ascii="Avenir Book" w:hAnsi="Avenir Book"/>
+          <w:sz w:val="24"/>
+        </w:rPr>
+        <w:t xml:space="preserve"> component consists of the user’s text file. This file is the input storage area for FINI to store the user’s tasks. This file is also loaded when the user launches FINI.</w:t>
+      </w:r>
+    </w:p>
+    <w:p>
+      <w:pPr>
+        <w:rPr>
+          <w:rFonts w:ascii="Avenir Book" w:hAnsi="Avenir Book"/>
+        </w:rPr>
+      </w:pPr>
+    </w:p>
+    <w:p>
+      <w:pPr>
+        <w:rPr>
+          <w:rFonts w:ascii="Avenir Book" w:hAnsi="Avenir Book"/>
+          <w:b/>
+          <w:color w:val="4F81BD" w:themeColor="accent1"/>
+        </w:rPr>
+      </w:pPr>
+      <w:r>
+        <w:rPr>
+          <w:rFonts w:ascii="Avenir Book" w:hAnsi="Avenir Book"/>
+          <w:b/>
+          <w:color w:val="4F81BD" w:themeColor="accent1"/>
+        </w:rPr>
+        <w:t>Logic</w:t>
+      </w:r>
+    </w:p>
+    <w:p>
+      <w:pPr>
+        <w:rPr>
+          <w:rFonts w:ascii="Avenir Book" w:hAnsi="Avenir Book"/>
+        </w:rPr>
+      </w:pPr>
+      <w:r>
+        <w:rPr>
+          <w:rFonts w:ascii="Avenir Book" w:hAnsi="Avenir Book"/>
+        </w:rPr>
+        <w:t>Central to the operation of FINI is the Logic component. The Logic component is crucial in interpreting the user’s commands and then executing these commands correctly. This component is reliant only on the Storage component and works independently from the GUI component.</w:t>
+      </w:r>
+      <w:r>
+        <w:rPr>
+          <w:rFonts w:ascii="Avenir Book" w:hAnsi="Avenir Book"/>
+        </w:rPr>
+        <w:br/>
+      </w:r>
+    </w:p>
+    <w:p>
+      <w:pPr>
+        <w:rPr>
+          <w:rFonts w:ascii="Avenir Book" w:hAnsi="Avenir Book"/>
+        </w:rPr>
+      </w:pPr>
+      <w:r>
+        <w:rPr>
+          <w:rFonts w:ascii="Avenir Book" w:hAnsi="Avenir Book"/>
+        </w:rPr>
+        <w:t>When the user inputs the commands, &lt;</w:t>
+      </w:r>
       <w:proofErr w:type="spellStart"/>
       <w:proofErr w:type="gramStart"/>
       <w:r>
         <w:rPr>
           <w:rFonts w:ascii="Avenir Book" w:hAnsi="Avenir Book"/>
         </w:rPr>
-        <w:t>asdf</w:t>
+        <w:t>executeCommand</w:t>
       </w:r>
       <w:proofErr w:type="spellEnd"/>
+      <w:r>
+        <w:rPr>
+          <w:rFonts w:ascii="Avenir Book" w:hAnsi="Avenir Book"/>
+        </w:rPr>
+        <w:t>(</w:t>
+      </w:r>
       <w:proofErr w:type="gramEnd"/>
-    </w:p>
-    <w:p>
-      <w:pPr>
-        <w:rPr>
-          <w:rFonts w:ascii="Avenir Book" w:hAnsi="Avenir Book"/>
-        </w:rPr>
-      </w:pPr>
-    </w:p>
-    <w:p>
-      <w:pPr>
-        <w:rPr>
-          <w:rFonts w:ascii="Avenir Book" w:hAnsi="Avenir Book"/>
-        </w:rPr>
-      </w:pPr>
-      <w:r>
-        <w:rPr>
-          <w:rFonts w:ascii="Avenir Book" w:hAnsi="Avenir Book"/>
-        </w:rPr>
-        <w:t>asdf</w:t>
+      <w:r>
+        <w:rPr>
+          <w:rFonts w:ascii="Avenir Book" w:hAnsi="Avenir Book"/>
+        </w:rPr>
+        <w:t>String)&gt; method is called which then parses the user’s input. After interpreting the user’s commands. For example, the command might be to add/delete/update/complete tasks. Once this command is identified, it then calls onto the necessary secondary methods to execute the action. Finally, the Logic component updates its variables present and internal data storage by interacting with the Storage component. The Storage component then writes the updated data to the local file saved on the user’s disk.</w:t>
+      </w:r>
+    </w:p>
+    <w:p>
+      <w:pPr>
+        <w:rPr>
+          <w:rFonts w:ascii="Avenir Book" w:hAnsi="Avenir Book"/>
+        </w:rPr>
+      </w:pPr>
+    </w:p>
+    <w:p>
+      <w:pPr>
+        <w:rPr>
+          <w:rFonts w:ascii="Avenir Book" w:hAnsi="Avenir Book"/>
+        </w:rPr>
+      </w:pPr>
+    </w:p>
+    <w:p>
+      <w:pPr>
+        <w:rPr>
+          <w:rFonts w:ascii="Avenir Book" w:hAnsi="Avenir Book"/>
+          <w:b/>
+          <w:color w:val="4F81BD" w:themeColor="accent1"/>
+        </w:rPr>
+      </w:pPr>
+      <w:r>
+        <w:rPr>
+          <w:rFonts w:ascii="Avenir Book" w:hAnsi="Avenir Book"/>
+          <w:b/>
+          <w:color w:val="4F81BD" w:themeColor="accent1"/>
+        </w:rPr>
+        <w:t>Graphical User Interface (GUI)</w:t>
+      </w:r>
+    </w:p>
+    <w:p>
+      <w:pPr>
+        <w:rPr>
+          <w:rFonts w:ascii="Avenir Book" w:hAnsi="Avenir Book"/>
+        </w:rPr>
+      </w:pPr>
+      <w:r>
+        <w:rPr>
+          <w:rFonts w:ascii="Avenir Book" w:hAnsi="Avenir Book"/>
+        </w:rPr>
+        <w:t xml:space="preserve"> </w:t>
+      </w:r>
+      <w:r>
+        <w:rPr>
+          <w:rFonts w:ascii="Avenir Book" w:hAnsi="Avenir Book"/>
+        </w:rPr>
+        <w:t xml:space="preserve">The GUI of FINI mainly consists of 2 “scenes”. Scenes are </w:t>
+      </w:r>
+      <w:proofErr w:type="gramStart"/>
+      <w:r>
+        <w:rPr>
+          <w:rFonts w:ascii="Avenir Book" w:hAnsi="Avenir Book"/>
+        </w:rPr>
+        <w:t>terms which</w:t>
+      </w:r>
+      <w:proofErr w:type="gramEnd"/>
+      <w:r>
+        <w:rPr>
+          <w:rFonts w:ascii="Avenir Book" w:hAnsi="Avenir Book"/>
+        </w:rPr>
+        <w:t xml:space="preserve"> describe what the user sees on the screen. The first scene is the “Welcome Screen” which greets the user and prompts the user to </w:t>
+      </w:r>
+      <w:proofErr w:type="gramStart"/>
+      <w:r>
+        <w:rPr>
+          <w:rFonts w:ascii="Avenir Book" w:hAnsi="Avenir Book"/>
+        </w:rPr>
+        <w:t>press</w:t>
+      </w:r>
+      <w:proofErr w:type="gramEnd"/>
+      <w:r>
+        <w:rPr>
+          <w:rFonts w:ascii="Avenir Book" w:hAnsi="Avenir Book"/>
+        </w:rPr>
+        <w:t xml:space="preserve"> “ENTER” to continue. The second scene is </w:t>
+      </w:r>
+      <w:proofErr w:type="spellStart"/>
+      <w:r>
+        <w:rPr>
+          <w:rFonts w:ascii="Avenir Book" w:hAnsi="Avenir Book"/>
+        </w:rPr>
+        <w:t>FINI’s</w:t>
+      </w:r>
+      <w:proofErr w:type="spellEnd"/>
+      <w:r>
+        <w:rPr>
+          <w:rFonts w:ascii="Avenir Book" w:hAnsi="Avenir Book"/>
+        </w:rPr>
+        <w:t xml:space="preserve"> main layout. The GUI component consists of numerous FXML files. FXML files serve as the backbone of </w:t>
+      </w:r>
+      <w:proofErr w:type="spellStart"/>
+      <w:r>
+        <w:rPr>
+          <w:rFonts w:ascii="Avenir Book" w:hAnsi="Avenir Book"/>
+        </w:rPr>
+        <w:t>FINI’s</w:t>
+      </w:r>
+      <w:proofErr w:type="spellEnd"/>
+      <w:r>
+        <w:rPr>
+          <w:rFonts w:ascii="Avenir Book" w:hAnsi="Avenir Book"/>
+        </w:rPr>
+        <w:t xml:space="preserve"> GUI as they define the layout of the various components such as the command box (for users to enter their input), task boxes etc. Furthermore, for components such as the command box, the FXML file is linked to a Controller Java file. This Controller class is responsible to provide response to the user’s interactions.</w:t>
+      </w:r>
+    </w:p>
+    <w:p>
+      <w:pPr>
+        <w:rPr>
+          <w:rFonts w:ascii="Avenir Book" w:hAnsi="Avenir Book"/>
+        </w:rPr>
+      </w:pPr>
+    </w:p>
+    <w:p>
+      <w:pPr>
+        <w:rPr>
+          <w:rFonts w:ascii="Avenir Book" w:hAnsi="Avenir Book"/>
+        </w:rPr>
+      </w:pPr>
+      <w:r>
+        <w:rPr>
+          <w:rFonts w:ascii="Avenir Book" w:hAnsi="Avenir Book"/>
+        </w:rPr>
+        <w:t xml:space="preserve">The GUI component also includes the </w:t>
+      </w:r>
+      <w:proofErr w:type="spellStart"/>
+      <w:r>
+        <w:rPr>
+          <w:rFonts w:ascii="Avenir Book" w:hAnsi="Avenir Book"/>
+        </w:rPr>
+        <w:t>stylesheet</w:t>
+      </w:r>
+      <w:proofErr w:type="spellEnd"/>
+      <w:r>
+        <w:rPr>
+          <w:rFonts w:ascii="Avenir Book" w:hAnsi="Avenir Book"/>
+        </w:rPr>
+        <w:t>, &lt;</w:t>
+      </w:r>
+      <w:proofErr w:type="spellStart"/>
+      <w:r>
+        <w:rPr>
+          <w:rFonts w:ascii="Avenir Book" w:hAnsi="Avenir Book"/>
+        </w:rPr>
+        <w:t>style.css</w:t>
+      </w:r>
+      <w:proofErr w:type="spellEnd"/>
+      <w:r>
+        <w:rPr>
+          <w:rFonts w:ascii="Avenir Book" w:hAnsi="Avenir Book"/>
+        </w:rPr>
+        <w:t xml:space="preserve">&gt;. Cascading Style Sheets (CSS) is the main markup </w:t>
+      </w:r>
+      <w:proofErr w:type="gramStart"/>
+      <w:r>
+        <w:rPr>
+          <w:rFonts w:ascii="Avenir Book" w:hAnsi="Avenir Book"/>
+        </w:rPr>
+        <w:t>language which</w:t>
+      </w:r>
+      <w:proofErr w:type="gramEnd"/>
+      <w:r>
+        <w:rPr>
+          <w:rFonts w:ascii="Avenir Book" w:hAnsi="Avenir Book"/>
+        </w:rPr>
+        <w:t xml:space="preserve"> is used to </w:t>
+      </w:r>
+      <w:proofErr w:type="spellStart"/>
+      <w:r>
+        <w:rPr>
+          <w:rFonts w:ascii="Avenir Book" w:hAnsi="Avenir Book"/>
+        </w:rPr>
+        <w:t>customise</w:t>
+      </w:r>
+      <w:proofErr w:type="spellEnd"/>
+      <w:r>
+        <w:rPr>
+          <w:rFonts w:ascii="Avenir Book" w:hAnsi="Avenir Book"/>
+        </w:rPr>
+        <w:t xml:space="preserve"> the appearance and style of </w:t>
+      </w:r>
+      <w:proofErr w:type="spellStart"/>
+      <w:r>
+        <w:rPr>
+          <w:rFonts w:ascii="Avenir Book" w:hAnsi="Avenir Book"/>
+        </w:rPr>
+        <w:t>JavaFX</w:t>
+      </w:r>
+      <w:proofErr w:type="spellEnd"/>
+      <w:r>
+        <w:rPr>
+          <w:rFonts w:ascii="Avenir Book" w:hAnsi="Avenir Book"/>
+        </w:rPr>
+        <w:t xml:space="preserve"> components.</w:t>
+      </w:r>
+    </w:p>
+    <w:p>
+      <w:pPr>
+        <w:rPr>
+          <w:rFonts w:ascii="Avenir Book" w:hAnsi="Avenir Book"/>
+        </w:rPr>
+      </w:pPr>
+    </w:p>
+    <w:p>
+      <w:pPr>
+        <w:rPr>
+          <w:rFonts w:ascii="Avenir Book" w:hAnsi="Avenir Book"/>
+        </w:rPr>
+      </w:pPr>
+    </w:p>
+    <w:p>
+      <w:pPr>
+        <w:rPr>
+          <w:rFonts w:ascii="Avenir Book" w:hAnsi="Avenir Book"/>
+          <w:color w:val="5F497A" w:themeColor="accent4" w:themeShade="BF"/>
+          <w:sz w:val="32"/>
+          <w:u w:val="single"/>
+        </w:rPr>
+      </w:pPr>
+      <w:r>
+        <w:rPr>
+          <w:rFonts w:ascii="Avenir Book" w:hAnsi="Avenir Book"/>
+          <w:color w:val="5F497A" w:themeColor="accent4" w:themeShade="BF"/>
+          <w:sz w:val="32"/>
+          <w:u w:val="single"/>
+        </w:rPr>
+        <w:t>3</w:t>
+      </w:r>
+      <w:r>
+        <w:rPr>
+          <w:rFonts w:ascii="Avenir Book" w:hAnsi="Avenir Book"/>
+          <w:color w:val="5F497A" w:themeColor="accent4" w:themeShade="BF"/>
+          <w:sz w:val="32"/>
+          <w:u w:val="single"/>
+        </w:rPr>
+        <w:t>.5</w:t>
+      </w:r>
+      <w:r>
+        <w:rPr>
+          <w:rFonts w:ascii="Avenir Book" w:hAnsi="Avenir Book"/>
+          <w:color w:val="5F497A" w:themeColor="accent4" w:themeShade="BF"/>
+          <w:sz w:val="32"/>
+          <w:u w:val="single"/>
+        </w:rPr>
+        <w:t xml:space="preserve"> | </w:t>
+      </w:r>
+      <w:r>
+        <w:rPr>
+          <w:rFonts w:ascii="Avenir Book" w:hAnsi="Avenir Book"/>
+          <w:color w:val="5F497A" w:themeColor="accent4" w:themeShade="BF"/>
+          <w:sz w:val="32"/>
+          <w:u w:val="single"/>
+        </w:rPr>
+        <w:tab/>
+      </w:r>
+      <w:r>
+        <w:rPr>
+          <w:rFonts w:ascii="Avenir Book" w:hAnsi="Avenir Book"/>
+          <w:color w:val="5F497A" w:themeColor="accent4" w:themeShade="BF"/>
+          <w:sz w:val="32"/>
+          <w:u w:val="single"/>
+        </w:rPr>
+        <w:t>Known Issues</w:t>
+      </w:r>
+    </w:p>
+    <w:p>
+      <w:pPr>
+        <w:rPr>
+          <w:rFonts w:ascii="Avenir Book" w:hAnsi="Avenir Book"/>
+        </w:rPr>
+      </w:pPr>
+      <w:r>
+        <w:rPr>
+          <w:rFonts w:ascii="Avenir Book" w:hAnsi="Avenir Book"/>
+        </w:rPr>
+        <w:t>There are no known issues as of FINI v0.5</w:t>
+      </w:r>
+    </w:p>
+    <w:p>
+      <w:pPr>
+        <w:rPr>
+          <w:rFonts w:ascii="Avenir Book" w:hAnsi="Avenir Book"/>
+        </w:rPr>
+      </w:pPr>
+    </w:p>
+    <w:p>
+      <w:pPr>
+        <w:rPr>
+          <w:rFonts w:ascii="Avenir Book" w:hAnsi="Avenir Book"/>
+        </w:rPr>
+      </w:pPr>
+      <w:r>
+        <w:rPr>
+          <w:rFonts w:ascii="Avenir Book" w:hAnsi="Avenir Book"/>
+        </w:rPr>
+        <w:t>If you encounter any issues, please let contact us at FINIDevTeam@gmail.com and let us know about it. We appreciate any form of feedback as well.</w:t>
+      </w:r>
+    </w:p>
+    <w:p>
+      <w:pPr>
+        <w:rPr>
+          <w:rFonts w:ascii="Avenir Book" w:hAnsi="Avenir Book"/>
+        </w:rPr>
+      </w:pPr>
+    </w:p>
+    <w:p>
+      <w:pPr>
+        <w:rPr>
+          <w:rFonts w:ascii="Avenir Book" w:hAnsi="Avenir Book"/>
+        </w:rPr>
+      </w:pPr>
+    </w:p>
+    <w:p>
+      <w:pPr>
+        <w:rPr>
+          <w:rFonts w:ascii="Avenir Book" w:hAnsi="Avenir Book"/>
+          <w:color w:val="5F497A" w:themeColor="accent4" w:themeShade="BF"/>
+          <w:sz w:val="32"/>
+          <w:u w:val="single"/>
+        </w:rPr>
+      </w:pPr>
+      <w:r>
+        <w:rPr>
+          <w:rFonts w:ascii="Avenir Book" w:hAnsi="Avenir Book"/>
+          <w:color w:val="5F497A" w:themeColor="accent4" w:themeShade="BF"/>
+          <w:sz w:val="32"/>
+          <w:u w:val="single"/>
+        </w:rPr>
+        <w:t>3</w:t>
+      </w:r>
+      <w:r>
+        <w:rPr>
+          <w:rFonts w:ascii="Avenir Book" w:hAnsi="Avenir Book"/>
+          <w:color w:val="5F497A" w:themeColor="accent4" w:themeShade="BF"/>
+          <w:sz w:val="32"/>
+          <w:u w:val="single"/>
+        </w:rPr>
+        <w:t>.6</w:t>
+      </w:r>
+      <w:r>
+        <w:rPr>
+          <w:rFonts w:ascii="Avenir Book" w:hAnsi="Avenir Book"/>
+          <w:color w:val="5F497A" w:themeColor="accent4" w:themeShade="BF"/>
+          <w:sz w:val="32"/>
+          <w:u w:val="single"/>
+        </w:rPr>
+        <w:t xml:space="preserve"> | </w:t>
+      </w:r>
+      <w:r>
+        <w:rPr>
+          <w:rFonts w:ascii="Avenir Book" w:hAnsi="Avenir Book"/>
+          <w:color w:val="5F497A" w:themeColor="accent4" w:themeShade="BF"/>
+          <w:sz w:val="32"/>
+          <w:u w:val="single"/>
+        </w:rPr>
+        <w:tab/>
+      </w:r>
+      <w:r>
+        <w:rPr>
+          <w:rFonts w:ascii="Avenir Book" w:hAnsi="Avenir Book"/>
+          <w:color w:val="5F497A" w:themeColor="accent4" w:themeShade="BF"/>
+          <w:sz w:val="32"/>
+          <w:u w:val="single"/>
+        </w:rPr>
+        <w:t>Future Development</w:t>
+      </w:r>
+    </w:p>
+    <w:p>
+      <w:pPr>
+        <w:rPr>
+          <w:rFonts w:ascii="Avenir Book" w:hAnsi="Avenir Book"/>
+        </w:rPr>
+      </w:pPr>
+      <w:proofErr w:type="gramStart"/>
+      <w:r>
+        <w:rPr>
+          <w:rFonts w:ascii="Avenir Book" w:hAnsi="Avenir Book"/>
+        </w:rPr>
+        <w:t xml:space="preserve">The initial release of FINI indicated and overwhelming </w:t>
+      </w:r>
+      <w:r>
+        <w:rPr>
+          <w:rFonts w:ascii="Avenir Book" w:hAnsi="Avenir Book"/>
+        </w:rPr>
+        <w:t xml:space="preserve">response with many users </w:t>
+      </w:r>
+      <w:r>
+        <w:rPr>
+          <w:rFonts w:ascii="Avenir Book" w:hAnsi="Avenir Book"/>
+        </w:rPr>
+        <w:t>giving positive feedback.</w:t>
+      </w:r>
+      <w:proofErr w:type="gramEnd"/>
+      <w:r>
+        <w:rPr>
+          <w:rFonts w:ascii="Avenir Book" w:hAnsi="Avenir Book"/>
+        </w:rPr>
+        <w:t xml:space="preserve"> There </w:t>
+      </w:r>
+      <w:proofErr w:type="gramStart"/>
+      <w:r>
+        <w:rPr>
+          <w:rFonts w:ascii="Avenir Book" w:hAnsi="Avenir Book"/>
+        </w:rPr>
+        <w:t>has</w:t>
+      </w:r>
+      <w:proofErr w:type="gramEnd"/>
+      <w:r>
+        <w:rPr>
+          <w:rFonts w:ascii="Avenir Book" w:hAnsi="Avenir Book"/>
+        </w:rPr>
+        <w:t xml:space="preserve"> been many requests from FINI users to port FINI to mobile devices such for Android and IOS. The developers are currently looking to expand FINI to those devices in the future.</w:t>
+      </w:r>
+    </w:p>
+    <w:p>
+      <w:pPr>
+        <w:rPr>
+          <w:rFonts w:ascii="Avenir Book" w:hAnsi="Avenir Book"/>
+        </w:rPr>
+      </w:pPr>
+    </w:p>
+    <w:p>
+      <w:pPr>
+        <w:rPr>
+          <w:rFonts w:ascii="Avenir Book" w:hAnsi="Avenir Book"/>
+        </w:rPr>
+      </w:pPr>
+    </w:p>
+    <w:p>
+      <w:pPr>
+        <w:rPr>
+          <w:rFonts w:ascii="Avenir Book" w:hAnsi="Avenir Book"/>
+          <w:color w:val="5F497A" w:themeColor="accent4" w:themeShade="BF"/>
+          <w:sz w:val="32"/>
+          <w:u w:val="single"/>
+        </w:rPr>
+      </w:pPr>
+      <w:r>
+        <w:rPr>
+          <w:rFonts w:ascii="Avenir Book" w:hAnsi="Avenir Book"/>
+          <w:color w:val="5F497A" w:themeColor="accent4" w:themeShade="BF"/>
+          <w:sz w:val="32"/>
+          <w:u w:val="single"/>
+        </w:rPr>
+        <w:t>3</w:t>
+      </w:r>
+      <w:r>
+        <w:rPr>
+          <w:rFonts w:ascii="Avenir Book" w:hAnsi="Avenir Book"/>
+          <w:color w:val="5F497A" w:themeColor="accent4" w:themeShade="BF"/>
+          <w:sz w:val="32"/>
+          <w:u w:val="single"/>
+        </w:rPr>
+        <w:t>.7</w:t>
+      </w:r>
+      <w:r>
+        <w:rPr>
+          <w:rFonts w:ascii="Avenir Book" w:hAnsi="Avenir Book"/>
+          <w:color w:val="5F497A" w:themeColor="accent4" w:themeShade="BF"/>
+          <w:sz w:val="32"/>
+          <w:u w:val="single"/>
+        </w:rPr>
+        <w:t xml:space="preserve"> | </w:t>
+      </w:r>
+      <w:r>
+        <w:rPr>
+          <w:rFonts w:ascii="Avenir Book" w:hAnsi="Avenir Book"/>
+          <w:color w:val="5F497A" w:themeColor="accent4" w:themeShade="BF"/>
+          <w:sz w:val="32"/>
+          <w:u w:val="single"/>
+        </w:rPr>
+        <w:t>Links &amp; References for Developers</w:t>
+      </w:r>
+    </w:p>
+    <w:p>
+      <w:pPr>
+        <w:rPr>
+          <w:rFonts w:ascii="Avenir Book" w:hAnsi="Avenir Book"/>
+        </w:rPr>
+      </w:pPr>
+      <w:proofErr w:type="spellStart"/>
+      <w:r>
+        <w:rPr>
+          <w:rFonts w:ascii="Avenir Book" w:hAnsi="Avenir Book"/>
+        </w:rPr>
+        <w:t>JavaFX</w:t>
+      </w:r>
+      <w:proofErr w:type="spellEnd"/>
+      <w:r>
+        <w:rPr>
+          <w:rFonts w:ascii="Avenir Book" w:hAnsi="Avenir Book"/>
+        </w:rPr>
+        <w:t xml:space="preserve"> - </w:t>
+      </w:r>
+      <w:hyperlink r:id="rId13" w:history="1">
+        <w:r>
+          <w:rPr>
+            <w:rStyle w:val="Hyperlink"/>
+            <w:rFonts w:ascii="Avenir Book" w:hAnsi="Avenir Book"/>
+          </w:rPr>
+          <w:t>http://docs.oracle.com/javase/8/javase-clienttechnologies.htm</w:t>
+        </w:r>
+      </w:hyperlink>
+    </w:p>
+    <w:p>
+      <w:pPr>
+        <w:rPr>
+          <w:rFonts w:ascii="Avenir Book" w:hAnsi="Avenir Book"/>
+        </w:rPr>
+      </w:pPr>
+    </w:p>
+    <w:p>
+      <w:pPr>
+        <w:rPr>
+          <w:rFonts w:ascii="Avenir Book" w:hAnsi="Avenir Book"/>
+        </w:rPr>
+      </w:pPr>
+    </w:p>
+    <w:p>
+      <w:pPr>
+        <w:rPr>
+          <w:rFonts w:ascii="Avenir Book" w:hAnsi="Avenir Book"/>
+        </w:rPr>
+      </w:pPr>
+    </w:p>
+    <w:p>
+      <w:pPr>
+        <w:rPr>
+          <w:rFonts w:ascii="Avenir Book" w:hAnsi="Avenir Book"/>
+        </w:rPr>
+      </w:pPr>
+    </w:p>
+    <w:p>
+      <w:pPr>
+        <w:ind w:right="480"/>
+        <w:rPr>
+          <w:rFonts w:ascii="Avenir Book" w:hAnsi="Avenir Book"/>
+          <w:b/>
+          <w:color w:val="1F497D" w:themeColor="text2"/>
+          <w:sz w:val="56"/>
+          <w:szCs w:val="56"/>
+        </w:rPr>
+      </w:pPr>
+      <w:r>
+        <w:rPr>
+          <w:rFonts w:ascii="Avenir Book" w:hAnsi="Avenir Book"/>
+          <w:b/>
+          <w:color w:val="1F497D" w:themeColor="text2"/>
+          <w:sz w:val="56"/>
+          <w:szCs w:val="56"/>
+        </w:rPr>
+        <w:t>4</w:t>
+      </w:r>
+      <w:r>
+        <w:rPr>
+          <w:rFonts w:ascii="Avenir Book" w:hAnsi="Avenir Book"/>
+          <w:b/>
+          <w:color w:val="1F497D" w:themeColor="text2"/>
+          <w:sz w:val="56"/>
+          <w:szCs w:val="56"/>
+        </w:rPr>
+        <w:t xml:space="preserve"> | </w:t>
+      </w:r>
+      <w:r>
+        <w:rPr>
+          <w:rFonts w:ascii="Avenir Book" w:hAnsi="Avenir Book"/>
+          <w:b/>
+          <w:color w:val="1F497D" w:themeColor="text2"/>
+          <w:sz w:val="56"/>
+          <w:szCs w:val="56"/>
+        </w:rPr>
+        <w:t>Appendix</w:t>
+      </w:r>
+    </w:p>
+    <w:p>
+      <w:pPr>
+        <w:rPr>
+          <w:rFonts w:ascii="Avenir Book" w:hAnsi="Avenir Book"/>
+          <w:sz w:val="28"/>
+        </w:rPr>
+      </w:pPr>
+      <w:r>
+        <w:rPr>
+          <w:rFonts w:ascii="Avenir Book" w:hAnsi="Avenir Book"/>
+          <w:b/>
+          <w:noProof/>
+          <w:color w:val="1F497D" w:themeColor="text2"/>
+          <w:sz w:val="28"/>
+          <w:szCs w:val="28"/>
+        </w:rPr>
+        <w:pict>
+          <v:shape id="_x0000_s1033" type="#_x0000_t32" style="position:absolute;margin-left:-36pt;margin-top:.7pt;width:520.55pt;height:.05pt;z-index:251670528;mso-position-horizontal:absolute;mso-position-vertical:absolute" o:connectortype="straight"/>
+        </w:pict>
+      </w:r>
+    </w:p>
+    <w:p>
+      <w:pPr>
+        <w:rPr>
+          <w:rFonts w:ascii="Avenir Book" w:hAnsi="Avenir Book"/>
+          <w:color w:val="5F497A" w:themeColor="accent4" w:themeShade="BF"/>
+          <w:sz w:val="32"/>
+          <w:u w:val="single"/>
+        </w:rPr>
+      </w:pPr>
+      <w:r>
+        <w:rPr>
+          <w:rFonts w:ascii="Avenir Book" w:hAnsi="Avenir Book"/>
+          <w:color w:val="5F497A" w:themeColor="accent4" w:themeShade="BF"/>
+          <w:sz w:val="32"/>
+          <w:u w:val="single"/>
+        </w:rPr>
+        <w:t>4.1</w:t>
+      </w:r>
+      <w:r>
+        <w:rPr>
+          <w:rFonts w:ascii="Avenir Book" w:hAnsi="Avenir Book"/>
+          <w:color w:val="5F497A" w:themeColor="accent4" w:themeShade="BF"/>
+          <w:sz w:val="32"/>
+          <w:u w:val="single"/>
+        </w:rPr>
+        <w:t xml:space="preserve"> | </w:t>
+      </w:r>
+      <w:r>
+        <w:rPr>
+          <w:rFonts w:ascii="Avenir Book" w:hAnsi="Avenir Book"/>
+          <w:color w:val="5F497A" w:themeColor="accent4" w:themeShade="BF"/>
+          <w:sz w:val="32"/>
+          <w:u w:val="single"/>
+        </w:rPr>
+        <w:tab/>
+      </w:r>
+      <w:r>
+        <w:rPr>
+          <w:rFonts w:ascii="Avenir Book" w:hAnsi="Avenir Book"/>
+          <w:color w:val="5F497A" w:themeColor="accent4" w:themeShade="BF"/>
+          <w:sz w:val="32"/>
+          <w:u w:val="single"/>
+        </w:rPr>
+        <w:t>Command Cheat Sheet Reference</w:t>
+      </w:r>
+    </w:p>
+    <w:p>
+      <w:pPr>
+        <w:jc w:val="both"/>
+        <w:rPr>
+          <w:rFonts w:ascii="Avenir Book" w:hAnsi="Avenir Book"/>
+          <w:color w:val="5F497A" w:themeColor="accent4" w:themeShade="BF"/>
+          <w:u w:val="single"/>
+        </w:rPr>
+      </w:pPr>
+    </w:p>
+    <w:tbl>
+      <w:tblPr>
+        <w:tblStyle w:val="TableGrid"/>
+        <w:tblW w:w="0" w:type="auto"/>
+        <w:tblLook w:val="00BF"/>
+      </w:tblPr>
+      <w:tblGrid>
+        <w:gridCol w:w="4573"/>
+        <w:gridCol w:w="4573"/>
+      </w:tblGrid>
+      <w:tr>
+        <w:tc>
+          <w:tcPr>
+            <w:tcW w:w="4573" w:type="dxa"/>
+          </w:tcPr>
+          <w:p>
+            <w:pPr>
+              <w:rPr>
+                <w:rFonts w:ascii="Avenir Book" w:hAnsi="Avenir Book"/>
+              </w:rPr>
+            </w:pPr>
+            <w:r>
+              <w:rPr>
+                <w:rFonts w:ascii="Avenir Book" w:hAnsi="Avenir Book"/>
+              </w:rPr>
+              <w:t>Command</w:t>
+            </w:r>
+          </w:p>
+        </w:tc>
+        <w:tc>
+          <w:tcPr>
+            <w:tcW w:w="4573" w:type="dxa"/>
+          </w:tcPr>
+          <w:p>
+            <w:pPr>
+              <w:rPr>
+                <w:rFonts w:ascii="Avenir Book" w:hAnsi="Avenir Book"/>
+              </w:rPr>
+            </w:pPr>
+            <w:r>
+              <w:rPr>
+                <w:rFonts w:ascii="Avenir Book" w:hAnsi="Avenir Book"/>
+              </w:rPr>
+              <w:t>Description</w:t>
+            </w:r>
+          </w:p>
+        </w:tc>
+      </w:tr>
+      <w:tr>
+        <w:tc>
+          <w:tcPr>
+            <w:tcW w:w="4573" w:type="dxa"/>
+          </w:tcPr>
+          <w:p>
+            <w:pPr>
+              <w:pStyle w:val="RalewayBody"/>
+              <w:rPr>
+                <w:rFonts w:ascii="Consolas" w:hAnsi="Consolas"/>
+              </w:rPr>
+            </w:pPr>
+            <w:proofErr w:type="gramStart"/>
+            <w:r>
+              <w:rPr>
+                <w:rFonts w:ascii="Consolas" w:hAnsi="Consolas"/>
+              </w:rPr>
+              <w:t>add</w:t>
+            </w:r>
+            <w:proofErr w:type="gramEnd"/>
+            <w:r>
+              <w:rPr>
+                <w:rFonts w:ascii="Consolas" w:hAnsi="Consolas"/>
+              </w:rPr>
+              <w:t xml:space="preserve"> &lt;</w:t>
+            </w:r>
+            <w:proofErr w:type="spellStart"/>
+            <w:r>
+              <w:rPr>
+                <w:rFonts w:ascii="Consolas" w:hAnsi="Consolas"/>
+              </w:rPr>
+              <w:t>task_title</w:t>
+            </w:r>
+            <w:proofErr w:type="spellEnd"/>
+            <w:r>
+              <w:rPr>
+                <w:rFonts w:ascii="Consolas" w:hAnsi="Consolas"/>
+              </w:rPr>
+              <w:t>&gt;</w:t>
+            </w:r>
+          </w:p>
+          <w:p>
+            <w:pPr>
+              <w:pStyle w:val="RalewayBody"/>
+              <w:rPr>
+                <w:rFonts w:ascii="Consolas" w:hAnsi="Consolas"/>
+              </w:rPr>
+            </w:pPr>
+            <w:proofErr w:type="gramStart"/>
+            <w:r>
+              <w:rPr>
+                <w:rFonts w:ascii="Consolas" w:hAnsi="Consolas"/>
+              </w:rPr>
+              <w:t>add</w:t>
+            </w:r>
+            <w:proofErr w:type="gramEnd"/>
+            <w:r>
+              <w:rPr>
+                <w:rFonts w:ascii="Consolas" w:hAnsi="Consolas"/>
+              </w:rPr>
+              <w:t xml:space="preserve"> &lt;</w:t>
+            </w:r>
+            <w:proofErr w:type="spellStart"/>
+            <w:r>
+              <w:rPr>
+                <w:rFonts w:ascii="Consolas" w:hAnsi="Consolas"/>
+              </w:rPr>
+              <w:t>task_title</w:t>
+            </w:r>
+            <w:proofErr w:type="spellEnd"/>
+            <w:r>
+              <w:rPr>
+                <w:rFonts w:ascii="Consolas" w:hAnsi="Consolas"/>
+              </w:rPr>
+              <w:t>&gt; // &lt;</w:t>
+            </w:r>
+            <w:proofErr w:type="spellStart"/>
+            <w:r>
+              <w:rPr>
+                <w:rFonts w:ascii="Consolas" w:hAnsi="Consolas"/>
+              </w:rPr>
+              <w:t>start_date</w:t>
+            </w:r>
+            <w:proofErr w:type="spellEnd"/>
+            <w:r>
+              <w:rPr>
+                <w:rFonts w:ascii="Consolas" w:hAnsi="Consolas"/>
+              </w:rPr>
+              <w:t>&gt;</w:t>
+            </w:r>
+          </w:p>
+          <w:p>
+            <w:pPr>
+              <w:pStyle w:val="RalewayBody"/>
+              <w:rPr>
+                <w:rFonts w:ascii="Consolas" w:hAnsi="Consolas"/>
+              </w:rPr>
+            </w:pPr>
+            <w:proofErr w:type="gramStart"/>
+            <w:r>
+              <w:rPr>
+                <w:rFonts w:ascii="Consolas" w:hAnsi="Consolas"/>
+              </w:rPr>
+              <w:t>add</w:t>
+            </w:r>
+            <w:proofErr w:type="gramEnd"/>
+            <w:r>
+              <w:rPr>
+                <w:rFonts w:ascii="Consolas" w:hAnsi="Consolas"/>
+              </w:rPr>
+              <w:t xml:space="preserve"> &lt;</w:t>
+            </w:r>
+            <w:proofErr w:type="spellStart"/>
+            <w:r>
+              <w:rPr>
+                <w:rFonts w:ascii="Consolas" w:hAnsi="Consolas"/>
+              </w:rPr>
+              <w:t>task_title</w:t>
+            </w:r>
+            <w:proofErr w:type="spellEnd"/>
+            <w:r>
+              <w:rPr>
+                <w:rFonts w:ascii="Consolas" w:hAnsi="Consolas"/>
+              </w:rPr>
+              <w:t>&gt; // &lt;</w:t>
+            </w:r>
+            <w:proofErr w:type="spellStart"/>
+            <w:r>
+              <w:rPr>
+                <w:rFonts w:ascii="Consolas" w:hAnsi="Consolas"/>
+              </w:rPr>
+              <w:t>start_date</w:t>
+            </w:r>
+            <w:proofErr w:type="spellEnd"/>
+            <w:r>
+              <w:rPr>
+                <w:rFonts w:ascii="Consolas" w:hAnsi="Consolas"/>
+              </w:rPr>
+              <w:t>&gt; &lt;</w:t>
+            </w:r>
+            <w:proofErr w:type="spellStart"/>
+            <w:r>
+              <w:rPr>
+                <w:rFonts w:ascii="Consolas" w:hAnsi="Consolas"/>
+              </w:rPr>
+              <w:t>end_date</w:t>
+            </w:r>
+            <w:proofErr w:type="spellEnd"/>
+            <w:r>
+              <w:rPr>
+                <w:rFonts w:ascii="Consolas" w:hAnsi="Consolas"/>
+              </w:rPr>
+              <w:t>&gt;</w:t>
+            </w:r>
+          </w:p>
+          <w:p>
+            <w:pPr>
+              <w:pStyle w:val="RalewayBody"/>
+              <w:rPr>
+                <w:rFonts w:ascii="Consolas" w:hAnsi="Consolas"/>
+              </w:rPr>
+            </w:pPr>
+            <w:proofErr w:type="gramStart"/>
+            <w:r>
+              <w:rPr>
+                <w:rFonts w:ascii="Consolas" w:hAnsi="Consolas"/>
+              </w:rPr>
+              <w:t>add</w:t>
+            </w:r>
+            <w:proofErr w:type="gramEnd"/>
+            <w:r>
+              <w:rPr>
+                <w:rFonts w:ascii="Consolas" w:hAnsi="Consolas"/>
+              </w:rPr>
+              <w:t xml:space="preserve"> &lt;</w:t>
+            </w:r>
+            <w:proofErr w:type="spellStart"/>
+            <w:r>
+              <w:rPr>
+                <w:rFonts w:ascii="Consolas" w:hAnsi="Consolas"/>
+              </w:rPr>
+              <w:t>task_title</w:t>
+            </w:r>
+            <w:proofErr w:type="spellEnd"/>
+            <w:r>
+              <w:rPr>
+                <w:rFonts w:ascii="Consolas" w:hAnsi="Consolas"/>
+              </w:rPr>
+              <w:t>&gt; // every &lt;day&gt; at &lt;time&gt;</w:t>
+            </w:r>
+          </w:p>
+          <w:p>
+            <w:pPr>
+              <w:pStyle w:val="RalewayBody"/>
+              <w:rPr>
+                <w:rFonts w:ascii="Consolas" w:hAnsi="Consolas"/>
+              </w:rPr>
+            </w:pPr>
+            <w:proofErr w:type="gramStart"/>
+            <w:r>
+              <w:rPr>
+                <w:rFonts w:ascii="Consolas" w:hAnsi="Consolas"/>
+              </w:rPr>
+              <w:t>add</w:t>
+            </w:r>
+            <w:proofErr w:type="gramEnd"/>
+            <w:r>
+              <w:rPr>
+                <w:rFonts w:ascii="Consolas" w:hAnsi="Consolas"/>
+              </w:rPr>
+              <w:t xml:space="preserve"> &lt;</w:t>
+            </w:r>
+            <w:proofErr w:type="spellStart"/>
+            <w:r>
+              <w:rPr>
+                <w:rFonts w:ascii="Consolas" w:hAnsi="Consolas"/>
+              </w:rPr>
+              <w:t>task_title</w:t>
+            </w:r>
+            <w:proofErr w:type="spellEnd"/>
+            <w:r>
+              <w:rPr>
+                <w:rFonts w:ascii="Consolas" w:hAnsi="Consolas"/>
+              </w:rPr>
+              <w:t>&gt; // &lt;</w:t>
+            </w:r>
+            <w:proofErr w:type="spellStart"/>
+            <w:r>
+              <w:rPr>
+                <w:rFonts w:ascii="Consolas" w:hAnsi="Consolas"/>
+              </w:rPr>
+              <w:t>start_date</w:t>
+            </w:r>
+            <w:proofErr w:type="spellEnd"/>
+            <w:r>
+              <w:rPr>
+                <w:rFonts w:ascii="Consolas" w:hAnsi="Consolas"/>
+              </w:rPr>
+              <w:t>&gt; &lt;</w:t>
+            </w:r>
+            <w:proofErr w:type="spellStart"/>
+            <w:r>
+              <w:rPr>
+                <w:rFonts w:ascii="Consolas" w:hAnsi="Consolas"/>
+              </w:rPr>
+              <w:t>end_date</w:t>
+            </w:r>
+            <w:proofErr w:type="spellEnd"/>
+            <w:r>
+              <w:rPr>
+                <w:rFonts w:ascii="Consolas" w:hAnsi="Consolas"/>
+              </w:rPr>
+              <w:t>&gt; with priority high</w:t>
+            </w:r>
+          </w:p>
+        </w:tc>
+        <w:tc>
+          <w:tcPr>
+            <w:tcW w:w="4573" w:type="dxa"/>
+          </w:tcPr>
+          <w:p>
+            <w:pPr>
+              <w:rPr>
+                <w:rFonts w:ascii="Avenir Book" w:hAnsi="Avenir Book"/>
+              </w:rPr>
+            </w:pPr>
+          </w:p>
+        </w:tc>
+      </w:tr>
+      <w:tr>
+        <w:tc>
+          <w:tcPr>
+            <w:tcW w:w="4573" w:type="dxa"/>
+          </w:tcPr>
+          <w:p>
+            <w:pPr>
+              <w:pStyle w:val="RalewayBody"/>
+              <w:rPr>
+                <w:rFonts w:ascii="Consolas" w:hAnsi="Consolas"/>
+              </w:rPr>
+            </w:pPr>
+            <w:proofErr w:type="gramStart"/>
+            <w:r>
+              <w:rPr>
+                <w:rFonts w:ascii="Consolas" w:hAnsi="Consolas"/>
+              </w:rPr>
+              <w:t>undo</w:t>
+            </w:r>
+            <w:proofErr w:type="gramEnd"/>
+          </w:p>
+          <w:p>
+            <w:pPr>
+              <w:pStyle w:val="RalewayBody"/>
+              <w:rPr>
+                <w:rFonts w:ascii="Consolas" w:hAnsi="Consolas"/>
+              </w:rPr>
+            </w:pPr>
+            <w:proofErr w:type="gramStart"/>
+            <w:r>
+              <w:rPr>
+                <w:rFonts w:ascii="Consolas" w:hAnsi="Consolas"/>
+              </w:rPr>
+              <w:t>undo</w:t>
+            </w:r>
+            <w:proofErr w:type="gramEnd"/>
+            <w:r>
+              <w:rPr>
+                <w:rFonts w:ascii="Consolas" w:hAnsi="Consolas"/>
+              </w:rPr>
+              <w:t xml:space="preserve"> &lt;num&gt;</w:t>
+            </w:r>
+          </w:p>
+        </w:tc>
+        <w:tc>
+          <w:tcPr>
+            <w:tcW w:w="4573" w:type="dxa"/>
+          </w:tcPr>
+          <w:p>
+            <w:pPr>
+              <w:rPr>
+                <w:rFonts w:ascii="Avenir Book" w:hAnsi="Avenir Book"/>
+              </w:rPr>
+            </w:pPr>
+          </w:p>
+        </w:tc>
+      </w:tr>
+      <w:tr>
+        <w:tc>
+          <w:tcPr>
+            <w:tcW w:w="4573" w:type="dxa"/>
+          </w:tcPr>
+          <w:p>
+            <w:pPr>
+              <w:pStyle w:val="RalewayBody"/>
+              <w:rPr>
+                <w:rFonts w:ascii="Consolas" w:hAnsi="Consolas"/>
+              </w:rPr>
+            </w:pPr>
+            <w:proofErr w:type="gramStart"/>
+            <w:r>
+              <w:rPr>
+                <w:rFonts w:ascii="Consolas" w:hAnsi="Consolas"/>
+              </w:rPr>
+              <w:t>delete</w:t>
+            </w:r>
+            <w:proofErr w:type="gramEnd"/>
+            <w:r>
+              <w:rPr>
+                <w:rFonts w:ascii="Consolas" w:hAnsi="Consolas"/>
+              </w:rPr>
+              <w:t xml:space="preserve"> &lt;</w:t>
+            </w:r>
+            <w:proofErr w:type="spellStart"/>
+            <w:r>
+              <w:rPr>
+                <w:rFonts w:ascii="Consolas" w:hAnsi="Consolas"/>
+              </w:rPr>
+              <w:t>task_id</w:t>
+            </w:r>
+            <w:proofErr w:type="spellEnd"/>
+            <w:r>
+              <w:rPr>
+                <w:rFonts w:ascii="Consolas" w:hAnsi="Consolas"/>
+              </w:rPr>
+              <w:t>&gt;</w:t>
+            </w:r>
+          </w:p>
+        </w:tc>
+        <w:tc>
+          <w:tcPr>
+            <w:tcW w:w="4573" w:type="dxa"/>
+          </w:tcPr>
+          <w:p>
+            <w:pPr>
+              <w:rPr>
+                <w:rFonts w:ascii="Avenir Book" w:hAnsi="Avenir Book"/>
+              </w:rPr>
+            </w:pPr>
+          </w:p>
+        </w:tc>
+      </w:tr>
+      <w:tr>
+        <w:tc>
+          <w:tcPr>
+            <w:tcW w:w="4573" w:type="dxa"/>
+          </w:tcPr>
+          <w:p>
+            <w:pPr>
+              <w:pStyle w:val="RalewayBody"/>
+              <w:rPr>
+                <w:rFonts w:ascii="Consolas" w:hAnsi="Consolas"/>
+              </w:rPr>
+            </w:pPr>
+            <w:proofErr w:type="gramStart"/>
+            <w:r>
+              <w:rPr>
+                <w:rFonts w:ascii="Consolas" w:hAnsi="Consolas"/>
+              </w:rPr>
+              <w:t>update</w:t>
+            </w:r>
+            <w:proofErr w:type="gramEnd"/>
+            <w:r>
+              <w:rPr>
+                <w:rFonts w:ascii="Consolas" w:hAnsi="Consolas"/>
+              </w:rPr>
+              <w:t xml:space="preserve"> &lt;</w:t>
+            </w:r>
+            <w:proofErr w:type="spellStart"/>
+            <w:r>
+              <w:rPr>
+                <w:rFonts w:ascii="Consolas" w:hAnsi="Consolas"/>
+              </w:rPr>
+              <w:t>task_id</w:t>
+            </w:r>
+            <w:proofErr w:type="spellEnd"/>
+            <w:r>
+              <w:rPr>
+                <w:rFonts w:ascii="Consolas" w:hAnsi="Consolas"/>
+              </w:rPr>
+              <w:t>&gt;</w:t>
+            </w:r>
+          </w:p>
+        </w:tc>
+        <w:tc>
+          <w:tcPr>
+            <w:tcW w:w="4573" w:type="dxa"/>
+          </w:tcPr>
+          <w:p>
+            <w:pPr>
+              <w:rPr>
+                <w:rFonts w:ascii="Avenir Book" w:hAnsi="Avenir Book"/>
+              </w:rPr>
+            </w:pPr>
+          </w:p>
+        </w:tc>
+      </w:tr>
+      <w:tr>
+        <w:tc>
+          <w:tcPr>
+            <w:tcW w:w="4573" w:type="dxa"/>
+          </w:tcPr>
+          <w:p>
+            <w:pPr>
+              <w:pStyle w:val="RalewayBody"/>
+              <w:rPr>
+                <w:rFonts w:ascii="Consolas" w:hAnsi="Consolas"/>
+              </w:rPr>
+            </w:pPr>
+            <w:proofErr w:type="gramStart"/>
+            <w:r>
+              <w:rPr>
+                <w:rFonts w:ascii="Consolas" w:hAnsi="Consolas"/>
+              </w:rPr>
+              <w:t>complete</w:t>
+            </w:r>
+            <w:proofErr w:type="gramEnd"/>
+            <w:r>
+              <w:rPr>
+                <w:rFonts w:ascii="Consolas" w:hAnsi="Consolas"/>
+              </w:rPr>
+              <w:t xml:space="preserve"> &lt;</w:t>
+            </w:r>
+            <w:proofErr w:type="spellStart"/>
+            <w:r>
+              <w:rPr>
+                <w:rFonts w:ascii="Consolas" w:hAnsi="Consolas"/>
+              </w:rPr>
+              <w:t>task_id</w:t>
+            </w:r>
+            <w:proofErr w:type="spellEnd"/>
+            <w:r>
+              <w:rPr>
+                <w:rFonts w:ascii="Consolas" w:hAnsi="Consolas"/>
+              </w:rPr>
+              <w:t>&gt;</w:t>
+            </w:r>
+          </w:p>
+        </w:tc>
+        <w:tc>
+          <w:tcPr>
+            <w:tcW w:w="4573" w:type="dxa"/>
+          </w:tcPr>
+          <w:p>
+            <w:pPr>
+              <w:rPr>
+                <w:rFonts w:ascii="Avenir Book" w:hAnsi="Avenir Book"/>
+              </w:rPr>
+            </w:pPr>
+          </w:p>
+        </w:tc>
+      </w:tr>
+      <w:tr>
+        <w:tc>
+          <w:tcPr>
+            <w:tcW w:w="4573" w:type="dxa"/>
+          </w:tcPr>
+          <w:p>
+            <w:pPr>
+              <w:pStyle w:val="RalewayBody"/>
+              <w:rPr>
+                <w:rFonts w:ascii="Consolas" w:hAnsi="Consolas"/>
+              </w:rPr>
+            </w:pPr>
+            <w:proofErr w:type="gramStart"/>
+            <w:r>
+              <w:rPr>
+                <w:rFonts w:ascii="Consolas" w:hAnsi="Consolas"/>
+              </w:rPr>
+              <w:t>save</w:t>
+            </w:r>
+            <w:proofErr w:type="gramEnd"/>
+          </w:p>
+          <w:p>
+            <w:pPr>
+              <w:pStyle w:val="RalewayBody"/>
+              <w:rPr>
+                <w:rFonts w:ascii="Consolas" w:hAnsi="Consolas"/>
+              </w:rPr>
+            </w:pPr>
+            <w:proofErr w:type="gramStart"/>
+            <w:r>
+              <w:rPr>
+                <w:rFonts w:ascii="Consolas" w:hAnsi="Consolas"/>
+              </w:rPr>
+              <w:t>save</w:t>
+            </w:r>
+            <w:proofErr w:type="gramEnd"/>
+            <w:r>
+              <w:rPr>
+                <w:rFonts w:ascii="Consolas" w:hAnsi="Consolas"/>
+              </w:rPr>
+              <w:t xml:space="preserve"> as &lt;</w:t>
+            </w:r>
+            <w:proofErr w:type="spellStart"/>
+            <w:r>
+              <w:rPr>
+                <w:rFonts w:ascii="Consolas" w:hAnsi="Consolas"/>
+              </w:rPr>
+              <w:t>new_file_name</w:t>
+            </w:r>
+            <w:proofErr w:type="spellEnd"/>
+            <w:r>
+              <w:rPr>
+                <w:rFonts w:ascii="Consolas" w:hAnsi="Consolas"/>
+              </w:rPr>
+              <w:t>&gt;</w:t>
+            </w:r>
+          </w:p>
+        </w:tc>
+        <w:tc>
+          <w:tcPr>
+            <w:tcW w:w="4573" w:type="dxa"/>
+          </w:tcPr>
+          <w:p>
+            <w:pPr>
+              <w:rPr>
+                <w:rFonts w:ascii="Avenir Book" w:hAnsi="Avenir Book"/>
+              </w:rPr>
+            </w:pPr>
+          </w:p>
+        </w:tc>
+      </w:tr>
+      <w:tr>
+        <w:tc>
+          <w:tcPr>
+            <w:tcW w:w="4573" w:type="dxa"/>
+          </w:tcPr>
+          <w:p>
+            <w:pPr>
+              <w:pStyle w:val="RalewayBody"/>
+              <w:rPr>
+                <w:rFonts w:ascii="Consolas" w:hAnsi="Consolas"/>
+              </w:rPr>
+            </w:pPr>
+            <w:proofErr w:type="gramStart"/>
+            <w:r>
+              <w:rPr>
+                <w:rFonts w:ascii="Consolas" w:hAnsi="Consolas"/>
+              </w:rPr>
+              <w:t>help</w:t>
+            </w:r>
+            <w:proofErr w:type="gramEnd"/>
+          </w:p>
+        </w:tc>
+        <w:tc>
+          <w:tcPr>
+            <w:tcW w:w="4573" w:type="dxa"/>
+          </w:tcPr>
+          <w:p>
+            <w:pPr>
+              <w:rPr>
+                <w:rFonts w:ascii="Avenir Book" w:hAnsi="Avenir Book"/>
+              </w:rPr>
+            </w:pPr>
+          </w:p>
+        </w:tc>
+      </w:tr>
+    </w:tbl>
+    <w:p>
+      <w:pPr>
+        <w:rPr>
+          <w:rFonts w:ascii="Avenir Book" w:hAnsi="Avenir Book"/>
+        </w:rPr>
+      </w:pPr>
+    </w:p>
+    <w:p>
+      <w:pPr>
+        <w:rPr>
+          <w:rFonts w:ascii="Avenir Book" w:hAnsi="Avenir Book"/>
+        </w:rPr>
+      </w:pPr>
+    </w:p>
+    <w:p>
+      <w:pPr>
+        <w:rPr>
+          <w:rFonts w:ascii="Avenir Book" w:hAnsi="Avenir Book"/>
+        </w:rPr>
+      </w:pPr>
+    </w:p>
+    <w:p>
+      <w:pPr>
+        <w:rPr>
+          <w:rFonts w:ascii="Avenir Book" w:hAnsi="Avenir Book"/>
+          <w:color w:val="5F497A" w:themeColor="accent4" w:themeShade="BF"/>
+          <w:sz w:val="32"/>
+          <w:u w:val="single"/>
+        </w:rPr>
+      </w:pPr>
+      <w:proofErr w:type="gramStart"/>
+      <w:r>
+        <w:rPr>
+          <w:rFonts w:ascii="Avenir Book" w:hAnsi="Avenir Book"/>
+        </w:rPr>
+        <w:t>]</w:t>
+      </w:r>
+      <w:r>
+        <w:rPr>
+          <w:rFonts w:ascii="Avenir Book" w:hAnsi="Avenir Book"/>
+          <w:color w:val="5F497A" w:themeColor="accent4" w:themeShade="BF"/>
+          <w:sz w:val="32"/>
+          <w:u w:val="single"/>
+        </w:rPr>
+        <w:t>4.2</w:t>
+      </w:r>
+      <w:proofErr w:type="gramEnd"/>
+      <w:r>
+        <w:rPr>
+          <w:rFonts w:ascii="Avenir Book" w:hAnsi="Avenir Book"/>
+          <w:color w:val="5F497A" w:themeColor="accent4" w:themeShade="BF"/>
+          <w:sz w:val="32"/>
+          <w:u w:val="single"/>
+        </w:rPr>
+        <w:t xml:space="preserve"> | </w:t>
+      </w:r>
+      <w:proofErr w:type="spellStart"/>
+      <w:r>
+        <w:rPr>
+          <w:rFonts w:ascii="Avenir Book" w:hAnsi="Avenir Book"/>
+          <w:color w:val="5F497A" w:themeColor="accent4" w:themeShade="BF"/>
+          <w:sz w:val="32"/>
+          <w:u w:val="single"/>
+        </w:rPr>
+        <w:t>Acknoledgements</w:t>
+      </w:r>
+      <w:proofErr w:type="spellEnd"/>
+    </w:p>
+    <w:p>
+      <w:pPr>
+        <w:rPr>
+          <w:rFonts w:ascii="Avenir Book" w:hAnsi="Avenir Book"/>
+        </w:rPr>
+      </w:pPr>
+      <w:r>
+        <w:rPr>
+          <w:rFonts w:ascii="Avenir Book" w:hAnsi="Avenir Book"/>
+        </w:rPr>
+        <w:t xml:space="preserve">Ms Lim </w:t>
+      </w:r>
+      <w:proofErr w:type="spellStart"/>
+      <w:r>
+        <w:rPr>
+          <w:rFonts w:ascii="Avenir Book" w:hAnsi="Avenir Book"/>
+        </w:rPr>
+        <w:t>Phay</w:t>
+      </w:r>
+      <w:proofErr w:type="spellEnd"/>
+      <w:r>
+        <w:rPr>
+          <w:rFonts w:ascii="Avenir Book" w:hAnsi="Avenir Book"/>
+        </w:rPr>
+        <w:t xml:space="preserve"> Yen – CS2101</w:t>
+      </w:r>
+    </w:p>
+    <w:p>
+      <w:pPr>
+        <w:rPr>
+          <w:rFonts w:ascii="Avenir Book" w:hAnsi="Avenir Book"/>
+        </w:rPr>
+      </w:pPr>
+      <w:r>
+        <w:rPr>
+          <w:rFonts w:ascii="Avenir Book" w:hAnsi="Avenir Book"/>
+        </w:rPr>
+        <w:t>Lynette – CS2103T</w:t>
       </w:r>
     </w:p>
     <w:p>
@@ -2887,9 +7109,9 @@
       </w:pPr>
     </w:p>
     <w:sectPr>
-      <w:headerReference w:type="default" r:id="rId10"/>
-      <w:footerReference w:type="even" r:id="rId11"/>
-      <w:footerReference w:type="default" r:id="rId12"/>
+      <w:headerReference w:type="default" r:id="rId14"/>
+      <w:footerReference w:type="even" r:id="rId15"/>
+      <w:footerReference w:type="default" r:id="rId16"/>
       <w:pgSz w:w="11900" w:h="16840"/>
       <w:pgMar w:top="992" w:right="1552" w:bottom="1440" w:left="1418" w:header="709" w:footer="709" w:gutter="0"/>
       <w:pgNumType w:start="0"/>
@@ -3040,7 +7262,7 @@
         <w:rFonts w:ascii="Avenir Book" w:hAnsi="Avenir Book"/>
         <w:noProof/>
       </w:rPr>
-      <w:t>3</w:t>
+      <w:t>12</w:t>
     </w:r>
     <w:r>
       <w:rPr>
@@ -3641,6 +7863,119 @@
     </w:lvl>
   </w:abstractNum>
   <w:abstractNum w:abstractNumId="5">
+    <w:nsid w:val="3502595C"/>
+    <w:multiLevelType w:val="hybridMultilevel"/>
+    <w:tmpl w:val="EE12BFA0"/>
+    <w:lvl w:ilvl="0" w:tplc="04090001">
+      <w:start w:val="1"/>
+      <w:numFmt w:val="bullet"/>
+      <w:lvlText w:val=""/>
+      <w:lvlJc w:val="left"/>
+      <w:pPr>
+        <w:ind w:left="720" w:hanging="360"/>
+      </w:pPr>
+      <w:rPr>
+        <w:rFonts w:ascii="Symbol" w:hAnsi="Symbol" w:hint="default"/>
+      </w:rPr>
+    </w:lvl>
+    <w:lvl w:ilvl="1" w:tplc="04090003" w:tentative="1">
+      <w:start w:val="1"/>
+      <w:numFmt w:val="bullet"/>
+      <w:lvlText w:val="o"/>
+      <w:lvlJc w:val="left"/>
+      <w:pPr>
+        <w:ind w:left="1440" w:hanging="360"/>
+      </w:pPr>
+      <w:rPr>
+        <w:rFonts w:ascii="Courier New" w:hAnsi="Courier New" w:hint="default"/>
+      </w:rPr>
+    </w:lvl>
+    <w:lvl w:ilvl="2" w:tplc="04090005" w:tentative="1">
+      <w:start w:val="1"/>
+      <w:numFmt w:val="bullet"/>
+      <w:lvlText w:val=""/>
+      <w:lvlJc w:val="left"/>
+      <w:pPr>
+        <w:ind w:left="2160" w:hanging="360"/>
+      </w:pPr>
+      <w:rPr>
+        <w:rFonts w:ascii="Wingdings" w:hAnsi="Wingdings" w:hint="default"/>
+      </w:rPr>
+    </w:lvl>
+    <w:lvl w:ilvl="3" w:tplc="04090001" w:tentative="1">
+      <w:start w:val="1"/>
+      <w:numFmt w:val="bullet"/>
+      <w:lvlText w:val=""/>
+      <w:lvlJc w:val="left"/>
+      <w:pPr>
+        <w:ind w:left="2880" w:hanging="360"/>
+      </w:pPr>
+      <w:rPr>
+        <w:rFonts w:ascii="Symbol" w:hAnsi="Symbol" w:hint="default"/>
+      </w:rPr>
+    </w:lvl>
+    <w:lvl w:ilvl="4" w:tplc="04090003" w:tentative="1">
+      <w:start w:val="1"/>
+      <w:numFmt w:val="bullet"/>
+      <w:lvlText w:val="o"/>
+      <w:lvlJc w:val="left"/>
+      <w:pPr>
+        <w:ind w:left="3600" w:hanging="360"/>
+      </w:pPr>
+      <w:rPr>
+        <w:rFonts w:ascii="Courier New" w:hAnsi="Courier New" w:hint="default"/>
+      </w:rPr>
+    </w:lvl>
+    <w:lvl w:ilvl="5" w:tplc="04090005" w:tentative="1">
+      <w:start w:val="1"/>
+      <w:numFmt w:val="bullet"/>
+      <w:lvlText w:val=""/>
+      <w:lvlJc w:val="left"/>
+      <w:pPr>
+        <w:ind w:left="4320" w:hanging="360"/>
+      </w:pPr>
+      <w:rPr>
+        <w:rFonts w:ascii="Wingdings" w:hAnsi="Wingdings" w:hint="default"/>
+      </w:rPr>
+    </w:lvl>
+    <w:lvl w:ilvl="6" w:tplc="04090001" w:tentative="1">
+      <w:start w:val="1"/>
+      <w:numFmt w:val="bullet"/>
+      <w:lvlText w:val=""/>
+      <w:lvlJc w:val="left"/>
+      <w:pPr>
+        <w:ind w:left="5040" w:hanging="360"/>
+      </w:pPr>
+      <w:rPr>
+        <w:rFonts w:ascii="Symbol" w:hAnsi="Symbol" w:hint="default"/>
+      </w:rPr>
+    </w:lvl>
+    <w:lvl w:ilvl="7" w:tplc="04090003" w:tentative="1">
+      <w:start w:val="1"/>
+      <w:numFmt w:val="bullet"/>
+      <w:lvlText w:val="o"/>
+      <w:lvlJc w:val="left"/>
+      <w:pPr>
+        <w:ind w:left="5760" w:hanging="360"/>
+      </w:pPr>
+      <w:rPr>
+        <w:rFonts w:ascii="Courier New" w:hAnsi="Courier New" w:hint="default"/>
+      </w:rPr>
+    </w:lvl>
+    <w:lvl w:ilvl="8" w:tplc="04090005" w:tentative="1">
+      <w:start w:val="1"/>
+      <w:numFmt w:val="bullet"/>
+      <w:lvlText w:val=""/>
+      <w:lvlJc w:val="left"/>
+      <w:pPr>
+        <w:ind w:left="6480" w:hanging="360"/>
+      </w:pPr>
+      <w:rPr>
+        <w:rFonts w:ascii="Wingdings" w:hAnsi="Wingdings" w:hint="default"/>
+      </w:rPr>
+    </w:lvl>
+  </w:abstractNum>
+  <w:abstractNum w:abstractNumId="6">
     <w:nsid w:val="41633BF8"/>
     <w:multiLevelType w:val="multilevel"/>
     <w:tmpl w:val="CBDC5BE6"/>
@@ -3753,7 +8088,96 @@
       </w:rPr>
     </w:lvl>
   </w:abstractNum>
-  <w:abstractNum w:abstractNumId="6">
+  <w:abstractNum w:abstractNumId="7">
+    <w:nsid w:val="49B264D6"/>
+    <w:multiLevelType w:val="hybridMultilevel"/>
+    <w:tmpl w:val="431CDB96"/>
+    <w:lvl w:ilvl="0" w:tplc="161CABEE">
+      <w:start w:val="1"/>
+      <w:numFmt w:val="decimal"/>
+      <w:lvlText w:val="%1."/>
+      <w:lvlJc w:val="left"/>
+      <w:pPr>
+        <w:ind w:left="720" w:hanging="360"/>
+      </w:pPr>
+      <w:rPr>
+        <w:rFonts w:hint="default"/>
+      </w:rPr>
+    </w:lvl>
+    <w:lvl w:ilvl="1" w:tplc="04090019" w:tentative="1">
+      <w:start w:val="1"/>
+      <w:numFmt w:val="lowerLetter"/>
+      <w:lvlText w:val="%2."/>
+      <w:lvlJc w:val="left"/>
+      <w:pPr>
+        <w:ind w:left="1440" w:hanging="360"/>
+      </w:pPr>
+    </w:lvl>
+    <w:lvl w:ilvl="2" w:tplc="0409001B" w:tentative="1">
+      <w:start w:val="1"/>
+      <w:numFmt w:val="lowerRoman"/>
+      <w:lvlText w:val="%3."/>
+      <w:lvlJc w:val="right"/>
+      <w:pPr>
+        <w:ind w:left="2160" w:hanging="180"/>
+      </w:pPr>
+    </w:lvl>
+    <w:lvl w:ilvl="3" w:tplc="0409000F" w:tentative="1">
+      <w:start w:val="1"/>
+      <w:numFmt w:val="decimal"/>
+      <w:lvlText w:val="%4."/>
+      <w:lvlJc w:val="left"/>
+      <w:pPr>
+        <w:ind w:left="2880" w:hanging="360"/>
+      </w:pPr>
+    </w:lvl>
+    <w:lvl w:ilvl="4" w:tplc="04090019" w:tentative="1">
+      <w:start w:val="1"/>
+      <w:numFmt w:val="lowerLetter"/>
+      <w:lvlText w:val="%5."/>
+      <w:lvlJc w:val="left"/>
+      <w:pPr>
+        <w:ind w:left="3600" w:hanging="360"/>
+      </w:pPr>
+    </w:lvl>
+    <w:lvl w:ilvl="5" w:tplc="0409001B" w:tentative="1">
+      <w:start w:val="1"/>
+      <w:numFmt w:val="lowerRoman"/>
+      <w:lvlText w:val="%6."/>
+      <w:lvlJc w:val="right"/>
+      <w:pPr>
+        <w:ind w:left="4320" w:hanging="180"/>
+      </w:pPr>
+    </w:lvl>
+    <w:lvl w:ilvl="6" w:tplc="0409000F" w:tentative="1">
+      <w:start w:val="1"/>
+      <w:numFmt w:val="decimal"/>
+      <w:lvlText w:val="%7."/>
+      <w:lvlJc w:val="left"/>
+      <w:pPr>
+        <w:ind w:left="5040" w:hanging="360"/>
+      </w:pPr>
+    </w:lvl>
+    <w:lvl w:ilvl="7" w:tplc="04090019" w:tentative="1">
+      <w:start w:val="1"/>
+      <w:numFmt w:val="lowerLetter"/>
+      <w:lvlText w:val="%8."/>
+      <w:lvlJc w:val="left"/>
+      <w:pPr>
+        <w:ind w:left="5760" w:hanging="360"/>
+      </w:pPr>
+    </w:lvl>
+    <w:lvl w:ilvl="8" w:tplc="0409001B" w:tentative="1">
+      <w:start w:val="1"/>
+      <w:numFmt w:val="lowerRoman"/>
+      <w:lvlText w:val="%9."/>
+      <w:lvlJc w:val="right"/>
+      <w:pPr>
+        <w:ind w:left="6480" w:hanging="180"/>
+      </w:pPr>
+    </w:lvl>
+  </w:abstractNum>
+  <w:abstractNum w:abstractNumId="8">
     <w:nsid w:val="54B44B94"/>
     <w:multiLevelType w:val="multilevel"/>
     <w:tmpl w:val="65D2A40C"/>
@@ -3866,7 +8290,7 @@
       </w:rPr>
     </w:lvl>
   </w:abstractNum>
-  <w:abstractNum w:abstractNumId="7">
+  <w:abstractNum w:abstractNumId="9">
     <w:nsid w:val="57F04B27"/>
     <w:multiLevelType w:val="multilevel"/>
     <w:tmpl w:val="33361CE0"/>
@@ -3955,7 +8379,7 @@
       </w:pPr>
     </w:lvl>
   </w:abstractNum>
-  <w:abstractNum w:abstractNumId="8">
+  <w:abstractNum w:abstractNumId="10">
     <w:nsid w:val="5D765204"/>
     <w:multiLevelType w:val="multilevel"/>
     <w:tmpl w:val="DB3E6E8E"/>
@@ -4068,7 +8492,7 @@
       </w:rPr>
     </w:lvl>
   </w:abstractNum>
-  <w:abstractNum w:abstractNumId="9">
+  <w:abstractNum w:abstractNumId="11">
     <w:nsid w:val="5E552488"/>
     <w:multiLevelType w:val="multilevel"/>
     <w:tmpl w:val="65D2A40C"/>
@@ -4181,7 +8605,7 @@
       </w:rPr>
     </w:lvl>
   </w:abstractNum>
-  <w:abstractNum w:abstractNumId="10">
+  <w:abstractNum w:abstractNumId="12">
     <w:nsid w:val="5EF52493"/>
     <w:multiLevelType w:val="multilevel"/>
     <w:tmpl w:val="9FA8A1CC"/>
@@ -4294,7 +8718,7 @@
       </w:rPr>
     </w:lvl>
   </w:abstractNum>
-  <w:abstractNum w:abstractNumId="11">
+  <w:abstractNum w:abstractNumId="13">
     <w:nsid w:val="62371D41"/>
     <w:multiLevelType w:val="multilevel"/>
     <w:tmpl w:val="CBDC5BE6"/>
@@ -4407,7 +8831,7 @@
       </w:rPr>
     </w:lvl>
   </w:abstractNum>
-  <w:abstractNum w:abstractNumId="12">
+  <w:abstractNum w:abstractNumId="14">
     <w:nsid w:val="629F42D9"/>
     <w:multiLevelType w:val="hybridMultilevel"/>
     <w:tmpl w:val="5F665050"/>
@@ -4493,7 +8917,7 @@
       </w:pPr>
     </w:lvl>
   </w:abstractNum>
-  <w:abstractNum w:abstractNumId="13">
+  <w:abstractNum w:abstractNumId="15">
     <w:nsid w:val="763A67D3"/>
     <w:multiLevelType w:val="multilevel"/>
     <w:tmpl w:val="5F665050"/>
@@ -4579,7 +9003,7 @@
       </w:pPr>
     </w:lvl>
   </w:abstractNum>
-  <w:abstractNum w:abstractNumId="14">
+  <w:abstractNum w:abstractNumId="16">
     <w:nsid w:val="798376EA"/>
     <w:multiLevelType w:val="multilevel"/>
     <w:tmpl w:val="CBDC5BE6"/>
@@ -4692,7 +9116,7 @@
       </w:rPr>
     </w:lvl>
   </w:abstractNum>
-  <w:abstractNum w:abstractNumId="15">
+  <w:abstractNum w:abstractNumId="17">
     <w:nsid w:val="7D365C94"/>
     <w:multiLevelType w:val="multilevel"/>
     <w:tmpl w:val="B0926F64"/>
@@ -4805,7 +9229,7 @@
       </w:rPr>
     </w:lvl>
   </w:abstractNum>
-  <w:abstractNum w:abstractNumId="16">
+  <w:abstractNum w:abstractNumId="18">
     <w:nsid w:val="7E8E617F"/>
     <w:multiLevelType w:val="multilevel"/>
     <w:tmpl w:val="91E69E02"/>
@@ -4926,7 +9350,7 @@
       </w:rPr>
     </w:lvl>
   </w:abstractNum>
-  <w:abstractNum w:abstractNumId="17">
+  <w:abstractNum w:abstractNumId="19">
     <w:nsid w:val="7F2C1B06"/>
     <w:multiLevelType w:val="multilevel"/>
     <w:tmpl w:val="BA443E14"/>
@@ -5046,13 +9470,13 @@
     <w:abstractNumId w:val="1"/>
   </w:num>
   <w:num w:numId="3">
-    <w:abstractNumId w:val="16"/>
+    <w:abstractNumId w:val="18"/>
   </w:num>
   <w:num w:numId="4">
-    <w:abstractNumId w:val="7"/>
+    <w:abstractNumId w:val="9"/>
   </w:num>
   <w:num w:numId="5">
-    <w:abstractNumId w:val="12"/>
+    <w:abstractNumId w:val="14"/>
   </w:num>
   <w:num w:numId="6">
     <w:abstractNumId w:val="2"/>
@@ -5061,37 +9485,43 @@
     <w:abstractNumId w:val="4"/>
   </w:num>
   <w:num w:numId="8">
-    <w:abstractNumId w:val="14"/>
+    <w:abstractNumId w:val="16"/>
   </w:num>
   <w:num w:numId="9">
-    <w:abstractNumId w:val="5"/>
+    <w:abstractNumId w:val="6"/>
   </w:num>
   <w:num w:numId="10">
+    <w:abstractNumId w:val="10"/>
+  </w:num>
+  <w:num w:numId="11">
+    <w:abstractNumId w:val="12"/>
+  </w:num>
+  <w:num w:numId="12">
     <w:abstractNumId w:val="8"/>
   </w:num>
-  <w:num w:numId="11">
-    <w:abstractNumId w:val="10"/>
-  </w:num>
-  <w:num w:numId="12">
-    <w:abstractNumId w:val="6"/>
-  </w:num>
   <w:num w:numId="13">
-    <w:abstractNumId w:val="13"/>
+    <w:abstractNumId w:val="15"/>
   </w:num>
   <w:num w:numId="14">
     <w:abstractNumId w:val="3"/>
   </w:num>
   <w:num w:numId="15">
-    <w:abstractNumId w:val="15"/>
+    <w:abstractNumId w:val="17"/>
   </w:num>
   <w:num w:numId="16">
-    <w:abstractNumId w:val="9"/>
+    <w:abstractNumId w:val="11"/>
   </w:num>
   <w:num w:numId="17">
-    <w:abstractNumId w:val="17"/>
+    <w:abstractNumId w:val="19"/>
   </w:num>
   <w:num w:numId="18">
-    <w:abstractNumId w:val="11"/>
+    <w:abstractNumId w:val="13"/>
+  </w:num>
+  <w:num w:numId="19">
+    <w:abstractNumId w:val="7"/>
+  </w:num>
+  <w:num w:numId="20">
+    <w:abstractNumId w:val="5"/>
   </w:num>
 </w:numbering>
 </file>
@@ -5316,6 +9746,31 @@
     <w:basedOn w:val="DefaultParagraphFont"/>
     <w:link w:val="BodyText"/>
     <w:rsid w:val="006C3ACE"/>
+  </w:style>
+  <w:style w:type="character" w:styleId="Hyperlink">
+    <w:name w:val="Hyperlink"/>
+    <w:basedOn w:val="DefaultParagraphFont"/>
+    <w:rsid w:val="008515F9"/>
+    <w:rPr>
+      <w:color w:val="0000FF" w:themeColor="hyperlink"/>
+      <w:u w:val="single"/>
+    </w:rPr>
+  </w:style>
+  <w:style w:type="paragraph" w:customStyle="1" w:styleId="RalewayBody">
+    <w:name w:val="Raleway Body"/>
+    <w:basedOn w:val="Normal"/>
+    <w:autoRedefine/>
+    <w:qFormat/>
+    <w:rsid w:val="00A43CF6"/>
+    <w:pPr>
+      <w:spacing w:after="200" w:line="312" w:lineRule="auto"/>
+    </w:pPr>
+    <w:rPr>
+      <w:rFonts w:ascii="Raleway" w:hAnsi="Raleway"/>
+      <w:color w:val="000000" w:themeColor="text1"/>
+      <w:sz w:val="22"/>
+      <w:lang w:eastAsia="ja-JP"/>
+    </w:rPr>
   </w:style>
 </w:styles>
 </file>

</xml_diff>

<commit_message>
User Manual - Fixed Headers
</commit_message>
<xml_diff>
--- a/Fini User Manual v2.0J.docx
+++ b/Fini User Manual v2.0J.docx
@@ -4894,6 +4894,139 @@
       <w:pPr>
         <w:rPr>
           <w:rFonts w:ascii="Avenir Book" w:hAnsi="Avenir Book"/>
+        </w:rPr>
+      </w:pPr>
+    </w:p>
+    <w:p>
+      <w:pPr>
+        <w:rPr>
+          <w:rFonts w:ascii="Avenir Book" w:hAnsi="Avenir Book"/>
+        </w:rPr>
+      </w:pPr>
+    </w:p>
+    <w:p>
+      <w:pPr>
+        <w:rPr>
+          <w:rFonts w:ascii="Avenir Book" w:hAnsi="Avenir Book"/>
+        </w:rPr>
+      </w:pPr>
+    </w:p>
+    <w:p>
+      <w:pPr>
+        <w:rPr>
+          <w:rFonts w:ascii="Avenir Book" w:hAnsi="Avenir Book"/>
+        </w:rPr>
+      </w:pPr>
+    </w:p>
+    <w:p>
+      <w:pPr>
+        <w:rPr>
+          <w:rFonts w:ascii="Avenir Book" w:hAnsi="Avenir Book"/>
+        </w:rPr>
+      </w:pPr>
+    </w:p>
+    <w:p>
+      <w:pPr>
+        <w:rPr>
+          <w:rFonts w:ascii="Avenir Book" w:hAnsi="Avenir Book"/>
+        </w:rPr>
+      </w:pPr>
+    </w:p>
+    <w:p>
+      <w:pPr>
+        <w:rPr>
+          <w:rFonts w:ascii="Avenir Book" w:hAnsi="Avenir Book"/>
+        </w:rPr>
+      </w:pPr>
+    </w:p>
+    <w:p>
+      <w:pPr>
+        <w:rPr>
+          <w:rFonts w:ascii="Avenir Book" w:hAnsi="Avenir Book"/>
+        </w:rPr>
+      </w:pPr>
+    </w:p>
+    <w:p>
+      <w:pPr>
+        <w:rPr>
+          <w:rFonts w:ascii="Avenir Book" w:hAnsi="Avenir Book"/>
+        </w:rPr>
+      </w:pPr>
+    </w:p>
+    <w:p>
+      <w:pPr>
+        <w:rPr>
+          <w:rFonts w:ascii="Avenir Book" w:hAnsi="Avenir Book"/>
+        </w:rPr>
+      </w:pPr>
+    </w:p>
+    <w:p>
+      <w:pPr>
+        <w:ind w:right="480"/>
+        <w:rPr>
+          <w:rFonts w:ascii="Avenir Book" w:hAnsi="Avenir Book"/>
+          <w:b/>
+          <w:color w:val="1F497D" w:themeColor="text2"/>
+          <w:sz w:val="56"/>
+          <w:szCs w:val="56"/>
+        </w:rPr>
+      </w:pPr>
+      <w:r>
+        <w:rPr>
+          <w:rFonts w:ascii="Avenir Book" w:hAnsi="Avenir Book"/>
+          <w:b/>
+          <w:color w:val="1F497D" w:themeColor="text2"/>
+          <w:sz w:val="56"/>
+          <w:szCs w:val="56"/>
+        </w:rPr>
+        <w:t>3</w:t>
+      </w:r>
+      <w:r>
+        <w:rPr>
+          <w:rFonts w:ascii="Avenir Book" w:hAnsi="Avenir Book"/>
+          <w:b/>
+          <w:color w:val="1F497D" w:themeColor="text2"/>
+          <w:sz w:val="56"/>
+          <w:szCs w:val="56"/>
+        </w:rPr>
+        <w:t xml:space="preserve"> | </w:t>
+      </w:r>
+      <w:r>
+        <w:rPr>
+          <w:rFonts w:ascii="Avenir Book" w:hAnsi="Avenir Book"/>
+          <w:b/>
+          <w:color w:val="1F497D" w:themeColor="text2"/>
+          <w:sz w:val="56"/>
+          <w:szCs w:val="56"/>
+        </w:rPr>
+        <w:t>Developer’s Information</w:t>
+      </w:r>
+    </w:p>
+    <w:p>
+      <w:pPr>
+        <w:rPr>
+          <w:rFonts w:ascii="Avenir Book" w:hAnsi="Avenir Book"/>
+          <w:sz w:val="28"/>
+        </w:rPr>
+      </w:pPr>
+      <w:r>
+        <w:rPr>
+          <w:rFonts w:ascii="Avenir Book" w:hAnsi="Avenir Book"/>
+          <w:b/>
+          <w:noProof/>
+          <w:color w:val="1F497D" w:themeColor="text2"/>
+          <w:sz w:val="28"/>
+          <w:szCs w:val="28"/>
+        </w:rPr>
+        <w:pict>
+          <v:shape id="_x0000_s1039" type="#_x0000_t32" style="position:absolute;margin-left:-36pt;margin-top:.7pt;width:520.55pt;height:.05pt;z-index:251678720;mso-position-horizontal:absolute;mso-position-vertical:absolute" o:connectortype="straight"/>
+        </w:pict>
+      </w:r>
+    </w:p>
+    <w:p>
+      <w:pPr>
+        <w:rPr>
+          <w:rFonts w:ascii="Avenir Book" w:hAnsi="Avenir Book"/>
           <w:color w:val="5F497A" w:themeColor="accent4" w:themeShade="BF"/>
           <w:sz w:val="32"/>
           <w:u w:val="single"/>
@@ -5222,6 +5355,90 @@
       <w:pPr>
         <w:rPr>
           <w:rFonts w:ascii="Avenir Book" w:hAnsi="Avenir Book"/>
+        </w:rPr>
+      </w:pPr>
+    </w:p>
+    <w:p>
+      <w:pPr>
+        <w:rPr>
+          <w:rFonts w:ascii="Avenir Book" w:hAnsi="Avenir Book"/>
+        </w:rPr>
+      </w:pPr>
+    </w:p>
+    <w:p>
+      <w:pPr>
+        <w:rPr>
+          <w:rFonts w:ascii="Avenir Book" w:hAnsi="Avenir Book"/>
+        </w:rPr>
+      </w:pPr>
+    </w:p>
+    <w:p>
+      <w:pPr>
+        <w:ind w:right="480"/>
+        <w:rPr>
+          <w:rFonts w:ascii="Avenir Book" w:hAnsi="Avenir Book"/>
+          <w:b/>
+          <w:color w:val="1F497D" w:themeColor="text2"/>
+          <w:sz w:val="56"/>
+          <w:szCs w:val="56"/>
+        </w:rPr>
+      </w:pPr>
+      <w:r>
+        <w:rPr>
+          <w:rFonts w:ascii="Avenir Book" w:hAnsi="Avenir Book"/>
+          <w:b/>
+          <w:color w:val="1F497D" w:themeColor="text2"/>
+          <w:sz w:val="56"/>
+          <w:szCs w:val="56"/>
+        </w:rPr>
+        <w:t>3</w:t>
+      </w:r>
+      <w:r>
+        <w:rPr>
+          <w:rFonts w:ascii="Avenir Book" w:hAnsi="Avenir Book"/>
+          <w:b/>
+          <w:color w:val="1F497D" w:themeColor="text2"/>
+          <w:sz w:val="56"/>
+          <w:szCs w:val="56"/>
+        </w:rPr>
+        <w:t xml:space="preserve"> | </w:t>
+      </w:r>
+      <w:r>
+        <w:rPr>
+          <w:rFonts w:ascii="Avenir Book" w:hAnsi="Avenir Book"/>
+          <w:b/>
+          <w:color w:val="1F497D" w:themeColor="text2"/>
+          <w:sz w:val="56"/>
+          <w:szCs w:val="56"/>
+        </w:rPr>
+        <w:t>Developer’s Information</w:t>
+      </w:r>
+    </w:p>
+    <w:p>
+      <w:pPr>
+        <w:rPr>
+          <w:rFonts w:ascii="Avenir Book" w:hAnsi="Avenir Book"/>
+          <w:sz w:val="28"/>
+        </w:rPr>
+      </w:pPr>
+      <w:r>
+        <w:rPr>
+          <w:rFonts w:ascii="Avenir Book" w:hAnsi="Avenir Book"/>
+          <w:b/>
+          <w:noProof/>
+          <w:color w:val="1F497D" w:themeColor="text2"/>
+          <w:sz w:val="28"/>
+          <w:szCs w:val="28"/>
+        </w:rPr>
+        <w:pict>
+          <v:shape id="_x0000_s1040" type="#_x0000_t32" style="position:absolute;margin-left:-36pt;margin-top:.7pt;width:520.55pt;height:.05pt;z-index:251680768;mso-position-horizontal:absolute;mso-position-vertical:absolute" o:connectortype="straight"/>
+        </w:pict>
+      </w:r>
+    </w:p>
+    <w:p>
+      <w:pPr>
+        <w:rPr>
+          <w:rFonts w:ascii="Avenir Book" w:hAnsi="Avenir Book"/>
           <w:color w:val="5F497A" w:themeColor="accent4" w:themeShade="BF"/>
           <w:sz w:val="32"/>
           <w:u w:val="single"/>
@@ -5629,6 +5846,76 @@
       <w:pPr>
         <w:rPr>
           <w:rFonts w:ascii="Avenir Book" w:hAnsi="Avenir Book"/>
+        </w:rPr>
+      </w:pPr>
+    </w:p>
+    <w:p>
+      <w:pPr>
+        <w:ind w:right="480"/>
+        <w:rPr>
+          <w:rFonts w:ascii="Avenir Book" w:hAnsi="Avenir Book"/>
+          <w:b/>
+          <w:color w:val="1F497D" w:themeColor="text2"/>
+          <w:sz w:val="56"/>
+          <w:szCs w:val="56"/>
+        </w:rPr>
+      </w:pPr>
+      <w:r>
+        <w:rPr>
+          <w:rFonts w:ascii="Avenir Book" w:hAnsi="Avenir Book"/>
+          <w:b/>
+          <w:color w:val="1F497D" w:themeColor="text2"/>
+          <w:sz w:val="56"/>
+          <w:szCs w:val="56"/>
+        </w:rPr>
+        <w:t>3</w:t>
+      </w:r>
+      <w:r>
+        <w:rPr>
+          <w:rFonts w:ascii="Avenir Book" w:hAnsi="Avenir Book"/>
+          <w:b/>
+          <w:color w:val="1F497D" w:themeColor="text2"/>
+          <w:sz w:val="56"/>
+          <w:szCs w:val="56"/>
+        </w:rPr>
+        <w:t xml:space="preserve"> | </w:t>
+      </w:r>
+      <w:r>
+        <w:rPr>
+          <w:rFonts w:ascii="Avenir Book" w:hAnsi="Avenir Book"/>
+          <w:b/>
+          <w:color w:val="1F497D" w:themeColor="text2"/>
+          <w:sz w:val="56"/>
+          <w:szCs w:val="56"/>
+        </w:rPr>
+        <w:t>Developer’s Information</w:t>
+      </w:r>
+    </w:p>
+    <w:p>
+      <w:pPr>
+        <w:rPr>
+          <w:rFonts w:ascii="Avenir Book" w:hAnsi="Avenir Book"/>
+          <w:sz w:val="28"/>
+        </w:rPr>
+      </w:pPr>
+      <w:r>
+        <w:rPr>
+          <w:rFonts w:ascii="Avenir Book" w:hAnsi="Avenir Book"/>
+          <w:b/>
+          <w:noProof/>
+          <w:color w:val="1F497D" w:themeColor="text2"/>
+          <w:sz w:val="28"/>
+          <w:szCs w:val="28"/>
+        </w:rPr>
+        <w:pict>
+          <v:shape id="_x0000_s1041" type="#_x0000_t32" style="position:absolute;margin-left:-36pt;margin-top:.7pt;width:520.55pt;height:.05pt;z-index:251682816;mso-position-horizontal:absolute;mso-position-vertical:absolute" o:connectortype="straight"/>
+        </w:pict>
+      </w:r>
+    </w:p>
+    <w:p>
+      <w:pPr>
+        <w:rPr>
+          <w:rFonts w:ascii="Avenir Book" w:hAnsi="Avenir Book"/>
           <w:b/>
           <w:color w:val="4F81BD" w:themeColor="accent1"/>
         </w:rPr>
@@ -6007,6 +6294,76 @@
           <w:rFonts w:ascii="Avenir Book" w:hAnsi="Avenir Book"/>
         </w:rPr>
       </w:pPr>
+    </w:p>
+    <w:p>
+      <w:pPr>
+        <w:rPr>
+          <w:rFonts w:ascii="Avenir Book" w:hAnsi="Avenir Book"/>
+        </w:rPr>
+      </w:pPr>
+    </w:p>
+    <w:p>
+      <w:pPr>
+        <w:ind w:right="480"/>
+        <w:rPr>
+          <w:rFonts w:ascii="Avenir Book" w:hAnsi="Avenir Book"/>
+          <w:b/>
+          <w:color w:val="1F497D" w:themeColor="text2"/>
+          <w:sz w:val="56"/>
+          <w:szCs w:val="56"/>
+        </w:rPr>
+      </w:pPr>
+      <w:r>
+        <w:rPr>
+          <w:rFonts w:ascii="Avenir Book" w:hAnsi="Avenir Book"/>
+          <w:b/>
+          <w:color w:val="1F497D" w:themeColor="text2"/>
+          <w:sz w:val="56"/>
+          <w:szCs w:val="56"/>
+        </w:rPr>
+        <w:t>3</w:t>
+      </w:r>
+      <w:r>
+        <w:rPr>
+          <w:rFonts w:ascii="Avenir Book" w:hAnsi="Avenir Book"/>
+          <w:b/>
+          <w:color w:val="1F497D" w:themeColor="text2"/>
+          <w:sz w:val="56"/>
+          <w:szCs w:val="56"/>
+        </w:rPr>
+        <w:t xml:space="preserve"> | </w:t>
+      </w:r>
+      <w:r>
+        <w:rPr>
+          <w:rFonts w:ascii="Avenir Book" w:hAnsi="Avenir Book"/>
+          <w:b/>
+          <w:color w:val="1F497D" w:themeColor="text2"/>
+          <w:sz w:val="56"/>
+          <w:szCs w:val="56"/>
+        </w:rPr>
+        <w:t>Developer’s Information</w:t>
+      </w:r>
+    </w:p>
+    <w:p>
+      <w:pPr>
+        <w:rPr>
+          <w:rFonts w:ascii="Avenir Book" w:hAnsi="Avenir Book"/>
+          <w:sz w:val="28"/>
+        </w:rPr>
+      </w:pPr>
+      <w:r>
+        <w:rPr>
+          <w:rFonts w:ascii="Avenir Book" w:hAnsi="Avenir Book"/>
+          <w:b/>
+          <w:noProof/>
+          <w:color w:val="1F497D" w:themeColor="text2"/>
+          <w:sz w:val="28"/>
+          <w:szCs w:val="28"/>
+        </w:rPr>
+        <w:pict>
+          <v:shape id="_x0000_s1042" type="#_x0000_t32" style="position:absolute;margin-left:-36pt;margin-top:.7pt;width:520.55pt;height:.05pt;z-index:251684864;mso-position-horizontal:absolute;mso-position-vertical:absolute" o:connectortype="straight"/>
+        </w:pict>
+      </w:r>
     </w:p>
     <w:p>
       <w:pPr>
@@ -6199,6 +6556,174 @@
           <w:t>http://docs.oracle.com/javase/8/javase-clienttechnologies.htm</w:t>
         </w:r>
       </w:hyperlink>
+    </w:p>
+    <w:p>
+      <w:pPr>
+        <w:rPr>
+          <w:rFonts w:ascii="Avenir Book" w:hAnsi="Avenir Book"/>
+        </w:rPr>
+      </w:pPr>
+    </w:p>
+    <w:p>
+      <w:pPr>
+        <w:rPr>
+          <w:rFonts w:ascii="Avenir Book" w:hAnsi="Avenir Book"/>
+        </w:rPr>
+      </w:pPr>
+    </w:p>
+    <w:p>
+      <w:pPr>
+        <w:rPr>
+          <w:rFonts w:ascii="Avenir Book" w:hAnsi="Avenir Book"/>
+        </w:rPr>
+      </w:pPr>
+    </w:p>
+    <w:p>
+      <w:pPr>
+        <w:rPr>
+          <w:rFonts w:ascii="Avenir Book" w:hAnsi="Avenir Book"/>
+        </w:rPr>
+      </w:pPr>
+    </w:p>
+    <w:p>
+      <w:pPr>
+        <w:rPr>
+          <w:rFonts w:ascii="Avenir Book" w:hAnsi="Avenir Book"/>
+        </w:rPr>
+      </w:pPr>
+    </w:p>
+    <w:p>
+      <w:pPr>
+        <w:rPr>
+          <w:rFonts w:ascii="Avenir Book" w:hAnsi="Avenir Book"/>
+        </w:rPr>
+      </w:pPr>
+    </w:p>
+    <w:p>
+      <w:pPr>
+        <w:rPr>
+          <w:rFonts w:ascii="Avenir Book" w:hAnsi="Avenir Book"/>
+        </w:rPr>
+      </w:pPr>
+    </w:p>
+    <w:p>
+      <w:pPr>
+        <w:rPr>
+          <w:rFonts w:ascii="Avenir Book" w:hAnsi="Avenir Book"/>
+        </w:rPr>
+      </w:pPr>
+    </w:p>
+    <w:p>
+      <w:pPr>
+        <w:rPr>
+          <w:rFonts w:ascii="Avenir Book" w:hAnsi="Avenir Book"/>
+        </w:rPr>
+      </w:pPr>
+    </w:p>
+    <w:p>
+      <w:pPr>
+        <w:rPr>
+          <w:rFonts w:ascii="Avenir Book" w:hAnsi="Avenir Book"/>
+        </w:rPr>
+      </w:pPr>
+    </w:p>
+    <w:p>
+      <w:pPr>
+        <w:rPr>
+          <w:rFonts w:ascii="Avenir Book" w:hAnsi="Avenir Book"/>
+        </w:rPr>
+      </w:pPr>
+    </w:p>
+    <w:p>
+      <w:pPr>
+        <w:rPr>
+          <w:rFonts w:ascii="Avenir Book" w:hAnsi="Avenir Book"/>
+        </w:rPr>
+      </w:pPr>
+    </w:p>
+    <w:p>
+      <w:pPr>
+        <w:rPr>
+          <w:rFonts w:ascii="Avenir Book" w:hAnsi="Avenir Book"/>
+        </w:rPr>
+      </w:pPr>
+    </w:p>
+    <w:p>
+      <w:pPr>
+        <w:rPr>
+          <w:rFonts w:ascii="Avenir Book" w:hAnsi="Avenir Book"/>
+        </w:rPr>
+      </w:pPr>
+    </w:p>
+    <w:p>
+      <w:pPr>
+        <w:rPr>
+          <w:rFonts w:ascii="Avenir Book" w:hAnsi="Avenir Book"/>
+        </w:rPr>
+      </w:pPr>
+    </w:p>
+    <w:p>
+      <w:pPr>
+        <w:rPr>
+          <w:rFonts w:ascii="Avenir Book" w:hAnsi="Avenir Book"/>
+        </w:rPr>
+      </w:pPr>
+    </w:p>
+    <w:p>
+      <w:pPr>
+        <w:rPr>
+          <w:rFonts w:ascii="Avenir Book" w:hAnsi="Avenir Book"/>
+        </w:rPr>
+      </w:pPr>
+    </w:p>
+    <w:p>
+      <w:pPr>
+        <w:rPr>
+          <w:rFonts w:ascii="Avenir Book" w:hAnsi="Avenir Book"/>
+        </w:rPr>
+      </w:pPr>
+    </w:p>
+    <w:p>
+      <w:pPr>
+        <w:rPr>
+          <w:rFonts w:ascii="Avenir Book" w:hAnsi="Avenir Book"/>
+        </w:rPr>
+      </w:pPr>
+    </w:p>
+    <w:p>
+      <w:pPr>
+        <w:rPr>
+          <w:rFonts w:ascii="Avenir Book" w:hAnsi="Avenir Book"/>
+        </w:rPr>
+      </w:pPr>
+    </w:p>
+    <w:p>
+      <w:pPr>
+        <w:rPr>
+          <w:rFonts w:ascii="Avenir Book" w:hAnsi="Avenir Book"/>
+        </w:rPr>
+      </w:pPr>
+    </w:p>
+    <w:p>
+      <w:pPr>
+        <w:rPr>
+          <w:rFonts w:ascii="Avenir Book" w:hAnsi="Avenir Book"/>
+        </w:rPr>
+      </w:pPr>
+    </w:p>
+    <w:p>
+      <w:pPr>
+        <w:rPr>
+          <w:rFonts w:ascii="Avenir Book" w:hAnsi="Avenir Book"/>
+        </w:rPr>
+      </w:pPr>
+    </w:p>
+    <w:p>
+      <w:pPr>
+        <w:rPr>
+          <w:rFonts w:ascii="Avenir Book" w:hAnsi="Avenir Book"/>
+        </w:rPr>
+      </w:pPr>
     </w:p>
     <w:p>
       <w:pPr>
@@ -7023,13 +7548,6 @@
           <w:u w:val="single"/>
         </w:rPr>
       </w:pPr>
-      <w:proofErr w:type="gramStart"/>
-      <w:r>
-        <w:rPr>
-          <w:rFonts w:ascii="Avenir Book" w:hAnsi="Avenir Book"/>
-        </w:rPr>
-        <w:t>]</w:t>
-      </w:r>
       <w:r>
         <w:rPr>
           <w:rFonts w:ascii="Avenir Book" w:hAnsi="Avenir Book"/>
@@ -7037,17 +7555,7 @@
           <w:sz w:val="32"/>
           <w:u w:val="single"/>
         </w:rPr>
-        <w:t>4.2</w:t>
-      </w:r>
-      <w:proofErr w:type="gramEnd"/>
-      <w:r>
-        <w:rPr>
-          <w:rFonts w:ascii="Avenir Book" w:hAnsi="Avenir Book"/>
-          <w:color w:val="5F497A" w:themeColor="accent4" w:themeShade="BF"/>
-          <w:sz w:val="32"/>
-          <w:u w:val="single"/>
-        </w:rPr>
-        <w:t xml:space="preserve"> | </w:t>
+        <w:t xml:space="preserve">4.2 | </w:t>
       </w:r>
       <w:proofErr w:type="spellStart"/>
       <w:r>
@@ -7262,7 +7770,7 @@
         <w:rFonts w:ascii="Avenir Book" w:hAnsi="Avenir Book"/>
         <w:noProof/>
       </w:rPr>
-      <w:t>12</w:t>
+      <w:t>1</w:t>
     </w:r>
     <w:r>
       <w:rPr>

</xml_diff>